<commit_message>
Doc: Requisitos funcionales y no funcionales
</commit_message>
<xml_diff>
--- a/PFC.docx
+++ b/PFC.docx
@@ -4190,16 +4190,31 @@
           </w:r>
         </w:p>
         <w:p>
-          <w:fldSimple w:instr=" TOC \o &quot;1-3&quot; \h \z \u ">
-            <w:r>
-              <w:rPr>
-                <w:b/>
-                <w:bCs/>
-                <w:noProof/>
-              </w:rPr>
-              <w:t>No se encontraron entradas de tabla de contenido.</w:t>
-            </w:r>
-          </w:fldSimple>
+          <w:r>
+            <w:fldChar w:fldCharType="begin"/>
+          </w:r>
+          <w:r>
+            <w:instrText xml:space="preserve"> TOC \o "1-3" \h \z \u </w:instrText>
+          </w:r>
+          <w:r>
+            <w:fldChar w:fldCharType="separate"/>
+          </w:r>
+          <w:r>
+            <w:rPr>
+              <w:b/>
+              <w:bCs/>
+              <w:noProof/>
+            </w:rPr>
+            <w:t>No se encontraron entradas de tabla de contenido.</w:t>
+          </w:r>
+          <w:r>
+            <w:rPr>
+              <w:b/>
+              <w:bCs/>
+              <w:noProof/>
+            </w:rPr>
+            <w:fldChar w:fldCharType="end"/>
+          </w:r>
         </w:p>
       </w:sdtContent>
     </w:sdt>
@@ -4485,14 +4500,494 @@
         <w:t>Requisitos funcionales</w:t>
       </w:r>
     </w:p>
-    <w:p/>
-    <w:p>
-      <w:pPr>
+    <w:p>
+      <w:pPr>
+        <w:pStyle w:val="Prrafodelista"/>
+        <w:numPr>
+          <w:ilvl w:val="0"/>
+          <w:numId w:val="6"/>
+        </w:numPr>
+      </w:pPr>
+      <w:r>
+        <w:t>Gestión de libros:</w:t>
+      </w:r>
+    </w:p>
+    <w:p>
+      <w:pPr>
+        <w:pStyle w:val="Prrafodelista"/>
+        <w:numPr>
+          <w:ilvl w:val="1"/>
+          <w:numId w:val="6"/>
+        </w:numPr>
+      </w:pPr>
+      <w:r>
         <w:rPr>
-          <w:sz w:val="21"/>
-          <w:szCs w:val="21"/>
+          <w:b/>
+          <w:bCs/>
         </w:rPr>
-      </w:pPr>
+        <w:t>RF-01</w:t>
+      </w:r>
+      <w:r>
+        <w:t>: Búsqueda de libros en una API externa</w:t>
+      </w:r>
+      <w:r>
+        <w:t>.</w:t>
+      </w:r>
+    </w:p>
+    <w:p>
+      <w:pPr>
+        <w:pStyle w:val="Prrafodelista"/>
+        <w:ind w:left="1440"/>
+      </w:pPr>
+      <w:r>
+        <w:lastRenderedPageBreak/>
+        <w:t xml:space="preserve">El sistema permitirá buscar libros por título/autor en Google </w:t>
+      </w:r>
+      <w:proofErr w:type="spellStart"/>
+      <w:r>
+        <w:t>Books</w:t>
+      </w:r>
+      <w:proofErr w:type="spellEnd"/>
+      <w:r>
+        <w:t xml:space="preserve"> API y mostrará resultados en un formato de lista.</w:t>
+      </w:r>
+    </w:p>
+    <w:p>
+      <w:pPr>
+        <w:pStyle w:val="Prrafodelista"/>
+        <w:numPr>
+          <w:ilvl w:val="1"/>
+          <w:numId w:val="6"/>
+        </w:numPr>
+      </w:pPr>
+      <w:r>
+        <w:rPr>
+          <w:b/>
+          <w:bCs/>
+        </w:rPr>
+        <w:t>RF-02</w:t>
+      </w:r>
+      <w:r>
+        <w:t>: CRUD de libros en la biblioteca personal</w:t>
+      </w:r>
+      <w:r>
+        <w:t>.</w:t>
+      </w:r>
+    </w:p>
+    <w:p>
+      <w:pPr>
+        <w:pStyle w:val="Prrafodelista"/>
+        <w:ind w:left="1440"/>
+      </w:pPr>
+      <w:r>
+        <w:t>Los libros se añaden desde la API o manualmente (con campos: título, autor, género, etc.).</w:t>
+      </w:r>
+      <w:r>
+        <w:t xml:space="preserve"> También se pueden editar o eliminar libros existentes.</w:t>
+      </w:r>
+    </w:p>
+    <w:p>
+      <w:pPr>
+        <w:pStyle w:val="Prrafodelista"/>
+        <w:numPr>
+          <w:ilvl w:val="1"/>
+          <w:numId w:val="6"/>
+        </w:numPr>
+      </w:pPr>
+      <w:r>
+        <w:rPr>
+          <w:b/>
+          <w:bCs/>
+        </w:rPr>
+        <w:t>RF-03</w:t>
+      </w:r>
+      <w:r>
+        <w:t>: Gestión de estados de lectura</w:t>
+      </w:r>
+      <w:r>
+        <w:t>.</w:t>
+      </w:r>
+    </w:p>
+    <w:p>
+      <w:pPr>
+        <w:pStyle w:val="Prrafodelista"/>
+        <w:ind w:left="1440"/>
+      </w:pPr>
+      <w:r>
+        <w:t>Marcado de libros con estados: “Leído”, “Leyendo”, “Pendiente”, “Abandonado”.</w:t>
+      </w:r>
+    </w:p>
+    <w:p>
+      <w:pPr>
+        <w:pStyle w:val="Prrafodelista"/>
+        <w:numPr>
+          <w:ilvl w:val="1"/>
+          <w:numId w:val="6"/>
+        </w:numPr>
+        <w:spacing w:before="240"/>
+      </w:pPr>
+      <w:r>
+        <w:rPr>
+          <w:b/>
+          <w:bCs/>
+        </w:rPr>
+        <w:t>RF-04</w:t>
+      </w:r>
+      <w:r>
+        <w:t>: Visualización de detalles.</w:t>
+      </w:r>
+    </w:p>
+    <w:p>
+      <w:pPr>
+        <w:pStyle w:val="Prrafodelista"/>
+        <w:spacing w:before="240"/>
+        <w:ind w:left="1440"/>
+      </w:pPr>
+      <w:r>
+        <w:t>Mostrar información extendida: sinopsis, editorial, año de publicación, etc.</w:t>
+      </w:r>
+    </w:p>
+    <w:p>
+      <w:pPr>
+        <w:pStyle w:val="Prrafodelista"/>
+        <w:spacing w:before="240"/>
+        <w:ind w:left="1440"/>
+      </w:pPr>
+    </w:p>
+    <w:p>
+      <w:pPr>
+        <w:pStyle w:val="Prrafodelista"/>
+        <w:numPr>
+          <w:ilvl w:val="0"/>
+          <w:numId w:val="6"/>
+        </w:numPr>
+        <w:spacing w:before="240"/>
+      </w:pPr>
+      <w:r>
+        <w:t xml:space="preserve">Interfaz de </w:t>
+      </w:r>
+      <w:r>
+        <w:t>U</w:t>
+      </w:r>
+      <w:r>
+        <w:t>suario:</w:t>
+      </w:r>
+    </w:p>
+    <w:p>
+      <w:pPr>
+        <w:pStyle w:val="Prrafodelista"/>
+        <w:numPr>
+          <w:ilvl w:val="1"/>
+          <w:numId w:val="6"/>
+        </w:numPr>
+      </w:pPr>
+      <w:r>
+        <w:rPr>
+          <w:b/>
+          <w:bCs/>
+        </w:rPr>
+        <w:t>RF-05</w:t>
+      </w:r>
+      <w:r>
+        <w:t xml:space="preserve">: </w:t>
+      </w:r>
+      <w:r>
+        <w:t>Pantalla principal</w:t>
+      </w:r>
+      <w:r>
+        <w:t>.</w:t>
+      </w:r>
+    </w:p>
+    <w:p>
+      <w:pPr>
+        <w:pStyle w:val="Prrafodelista"/>
+        <w:ind w:left="1440"/>
+      </w:pPr>
+      <w:r>
+        <w:t>Aparece el listado de los libros en formato tarjeta (filtrable y ordenable). Cada tarjeta tendrá un indicador visual que mostrará el estado de la lectura del libro.</w:t>
+      </w:r>
+    </w:p>
+    <w:p>
+      <w:pPr>
+        <w:pStyle w:val="Prrafodelista"/>
+        <w:numPr>
+          <w:ilvl w:val="1"/>
+          <w:numId w:val="6"/>
+        </w:numPr>
+      </w:pPr>
+      <w:r>
+        <w:rPr>
+          <w:b/>
+          <w:bCs/>
+        </w:rPr>
+        <w:t>RF-06</w:t>
+      </w:r>
+      <w:r>
+        <w:t xml:space="preserve">: </w:t>
+      </w:r>
+      <w:r>
+        <w:t>Formulario</w:t>
+      </w:r>
+      <w:r>
+        <w:t>s interactivos.</w:t>
+      </w:r>
+    </w:p>
+    <w:p>
+      <w:pPr>
+        <w:pStyle w:val="Prrafodelista"/>
+        <w:ind w:left="1440"/>
+      </w:pPr>
+      <w:r>
+        <w:t>Validación de campos obligatorios (título, autor) y autocompletado vía API.</w:t>
+      </w:r>
+    </w:p>
+    <w:p>
+      <w:pPr>
+        <w:pStyle w:val="Prrafodelista"/>
+        <w:numPr>
+          <w:ilvl w:val="1"/>
+          <w:numId w:val="6"/>
+        </w:numPr>
+      </w:pPr>
+      <w:r>
+        <w:rPr>
+          <w:b/>
+          <w:bCs/>
+        </w:rPr>
+        <w:t>RF-07</w:t>
+      </w:r>
+      <w:r>
+        <w:t>: Sistema de filtrado</w:t>
+      </w:r>
+      <w:r>
+        <w:t>.</w:t>
+      </w:r>
+    </w:p>
+    <w:p>
+      <w:pPr>
+        <w:pStyle w:val="Prrafodelista"/>
+        <w:ind w:left="1440"/>
+      </w:pPr>
+      <w:r>
+        <w:t xml:space="preserve">Filtros combinables por: género, autor, año, estado de lectura, puntuación personal. </w:t>
+      </w:r>
+    </w:p>
+    <w:p>
+      <w:pPr>
+        <w:pStyle w:val="Prrafodelista"/>
+        <w:ind w:left="1440"/>
+      </w:pPr>
+    </w:p>
+    <w:p>
+      <w:pPr>
+        <w:pStyle w:val="Prrafodelista"/>
+        <w:numPr>
+          <w:ilvl w:val="0"/>
+          <w:numId w:val="6"/>
+        </w:numPr>
+      </w:pPr>
+      <w:r>
+        <w:t>Base de datos:</w:t>
+      </w:r>
+    </w:p>
+    <w:p>
+      <w:pPr>
+        <w:pStyle w:val="Prrafodelista"/>
+        <w:numPr>
+          <w:ilvl w:val="1"/>
+          <w:numId w:val="6"/>
+        </w:numPr>
+      </w:pPr>
+      <w:r>
+        <w:rPr>
+          <w:b/>
+          <w:bCs/>
+        </w:rPr>
+        <w:t>RF-08</w:t>
+      </w:r>
+      <w:r>
+        <w:t>: Persistencia de datos en SQLite.</w:t>
+      </w:r>
+    </w:p>
+    <w:p>
+      <w:pPr>
+        <w:pStyle w:val="Prrafodelista"/>
+        <w:ind w:left="1440"/>
+      </w:pPr>
+      <w:r>
+        <w:t>Almacenamiento local de la biblioteca personal.</w:t>
+      </w:r>
+    </w:p>
+    <w:p>
+      <w:pPr>
+        <w:pStyle w:val="Ttulo2"/>
+      </w:pPr>
+      <w:r>
+        <w:t>Requisitos no funcionales</w:t>
+      </w:r>
+    </w:p>
+    <w:p>
+      <w:pPr>
+        <w:pStyle w:val="Prrafodelista"/>
+        <w:numPr>
+          <w:ilvl w:val="0"/>
+          <w:numId w:val="6"/>
+        </w:numPr>
+      </w:pPr>
+      <w:r>
+        <w:t>Usabilidad:</w:t>
+      </w:r>
+    </w:p>
+    <w:p>
+      <w:pPr>
+        <w:pStyle w:val="Prrafodelista"/>
+        <w:numPr>
+          <w:ilvl w:val="1"/>
+          <w:numId w:val="6"/>
+        </w:numPr>
+      </w:pPr>
+      <w:r>
+        <w:rPr>
+          <w:b/>
+          <w:bCs/>
+        </w:rPr>
+        <w:t>RNF-01</w:t>
+      </w:r>
+      <w:r>
+        <w:t>: Interfaz gráfica sencilla y fácil de navegar.</w:t>
+      </w:r>
+    </w:p>
+    <w:p>
+      <w:pPr>
+        <w:pStyle w:val="Prrafodelista"/>
+        <w:ind w:left="1440"/>
+      </w:pPr>
+      <w:r>
+        <w:t>Menú de navegación intuitivo con diseño responsivo.</w:t>
+      </w:r>
+    </w:p>
+    <w:p>
+      <w:pPr>
+        <w:pStyle w:val="Prrafodelista"/>
+        <w:ind w:left="1440"/>
+      </w:pPr>
+    </w:p>
+    <w:p>
+      <w:pPr>
+        <w:pStyle w:val="Prrafodelista"/>
+        <w:numPr>
+          <w:ilvl w:val="0"/>
+          <w:numId w:val="6"/>
+        </w:numPr>
+      </w:pPr>
+      <w:r>
+        <w:t>Compatibilidad:</w:t>
+      </w:r>
+    </w:p>
+    <w:p>
+      <w:pPr>
+        <w:pStyle w:val="Prrafodelista"/>
+        <w:numPr>
+          <w:ilvl w:val="1"/>
+          <w:numId w:val="6"/>
+        </w:numPr>
+      </w:pPr>
+      <w:r>
+        <w:rPr>
+          <w:b/>
+          <w:bCs/>
+        </w:rPr>
+        <w:t>RNF-02</w:t>
+      </w:r>
+      <w:r>
+        <w:t>: App compatible con Windows, macOS y Linux.</w:t>
+      </w:r>
+    </w:p>
+    <w:p>
+      <w:pPr>
+        <w:pStyle w:val="Prrafodelista"/>
+        <w:ind w:left="1440"/>
+      </w:pPr>
+    </w:p>
+    <w:p>
+      <w:pPr>
+        <w:pStyle w:val="Prrafodelista"/>
+        <w:numPr>
+          <w:ilvl w:val="0"/>
+          <w:numId w:val="6"/>
+        </w:numPr>
+      </w:pPr>
+      <w:r>
+        <w:t>Eficiencia:</w:t>
+      </w:r>
+    </w:p>
+    <w:p>
+      <w:pPr>
+        <w:pStyle w:val="Prrafodelista"/>
+        <w:numPr>
+          <w:ilvl w:val="1"/>
+          <w:numId w:val="6"/>
+        </w:numPr>
+      </w:pPr>
+      <w:r>
+        <w:rPr>
+          <w:b/>
+          <w:bCs/>
+        </w:rPr>
+        <w:t>RNF-03</w:t>
+      </w:r>
+      <w:r>
+        <w:t>: La base de datos debe manejar cientos de libros sin problemas.</w:t>
+      </w:r>
+    </w:p>
+    <w:p>
+      <w:pPr>
+        <w:pStyle w:val="Prrafodelista"/>
+      </w:pPr>
+    </w:p>
+    <w:p>
+      <w:pPr>
+        <w:pStyle w:val="Prrafodelista"/>
+        <w:numPr>
+          <w:ilvl w:val="0"/>
+          <w:numId w:val="6"/>
+        </w:numPr>
+      </w:pPr>
+      <w:r>
+        <w:t>Seguridad:</w:t>
+      </w:r>
+    </w:p>
+    <w:p>
+      <w:pPr>
+        <w:pStyle w:val="Prrafodelista"/>
+        <w:numPr>
+          <w:ilvl w:val="1"/>
+          <w:numId w:val="6"/>
+        </w:numPr>
+      </w:pPr>
+      <w:r>
+        <w:rPr>
+          <w:b/>
+          <w:bCs/>
+        </w:rPr>
+        <w:lastRenderedPageBreak/>
+        <w:t>RNF-04</w:t>
+      </w:r>
+      <w:r>
+        <w:t>: Integridad de los datos.</w:t>
+      </w:r>
+    </w:p>
+    <w:p>
+      <w:pPr>
+        <w:pStyle w:val="Prrafodelista"/>
+        <w:ind w:left="1440"/>
+      </w:pPr>
+      <w:r>
+        <w:t>Validación de campos para evitar errores y restricción de unicidad en campos críticos.</w:t>
+      </w:r>
+      <w:r>
+        <w:t xml:space="preserve"> </w:t>
+      </w:r>
     </w:p>
     <w:p>
       <w:pPr>
@@ -5086,6 +5581,119 @@
 <file path=word/numbering.xml><?xml version="1.0" encoding="utf-8"?>
 <w:numbering xmlns:wpc="http://schemas.microsoft.com/office/word/2010/wordprocessingCanvas" xmlns:cx="http://schemas.microsoft.com/office/drawing/2014/chartex" xmlns:cx1="http://schemas.microsoft.com/office/drawing/2015/9/8/chartex" xmlns:cx2="http://schemas.microsoft.com/office/drawing/2015/10/21/chartex" xmlns:cx3="http://schemas.microsoft.com/office/drawing/2016/5/9/chartex" xmlns:cx4="http://schemas.microsoft.com/office/drawing/2016/5/10/chartex" xmlns:cx5="http://schemas.microsoft.com/office/drawing/2016/5/11/chartex" xmlns:cx6="http://schemas.microsoft.com/office/drawing/2016/5/12/chartex" xmlns:cx7="http://schemas.microsoft.com/office/drawing/2016/5/13/chartex" xmlns:cx8="http://schemas.microsoft.com/office/drawing/2016/5/14/chartex" xmlns:mc="http://schemas.openxmlformats.org/markup-compatibility/2006" xmlns:aink="http://schemas.microsoft.com/office/drawing/2016/ink" xmlns:am3d="http://schemas.microsoft.com/office/drawing/2017/model3d" xmlns:o="urn:schemas-microsoft-com:office:office" xmlns:oel="http://schemas.microsoft.com/office/2019/extlst" xmlns:r="http://schemas.openxmlformats.org/officeDocument/2006/relationships" xmlns:m="http://schemas.openxmlformats.org/officeDocument/2006/math" xmlns:v="urn:schemas-microsoft-com:vml" xmlns:wp14="http://schemas.microsoft.com/office/word/2010/wordprocessingDrawing" xmlns:wp="http://schemas.openxmlformats.org/drawingml/2006/wordprocessingDrawing" xmlns:w10="urn:schemas-microsoft-com:office:word" xmlns:w="http://schemas.openxmlformats.org/wordprocessingml/2006/main" xmlns:w14="http://schemas.microsoft.com/office/word/2010/wordml" xmlns:w15="http://schemas.microsoft.com/office/word/2012/wordml" xmlns:w16cex="http://schemas.microsoft.com/office/word/2018/wordml/cex" xmlns:w16cid="http://schemas.microsoft.com/office/word/2016/wordml/cid" xmlns:w16="http://schemas.microsoft.com/office/word/2018/wordml" xmlns:w16du="http://schemas.microsoft.com/office/word/2023/wordml/word16du" xmlns:w16sdtdh="http://schemas.microsoft.com/office/word/2020/wordml/sdtdatahash" xmlns:w16sdtfl="http://schemas.microsoft.com/office/word/2024/wordml/sdtformatlock" xmlns:w16se="http://schemas.microsoft.com/office/word/2015/wordml/symex" xmlns:wpg="http://schemas.microsoft.com/office/word/2010/wordprocessingGroup" xmlns:wpi="http://schemas.microsoft.com/office/word/2010/wordprocessingInk" xmlns:wne="http://schemas.microsoft.com/office/word/2006/wordml" xmlns:wps="http://schemas.microsoft.com/office/word/2010/wordprocessingShape" mc:Ignorable="w14 w15 w16se w16cid w16 w16cex w16sdtdh w16sdtfl w16du wp14">
   <w:abstractNum w:abstractNumId="0" w15:restartNumberingAfterBreak="0">
+    <w:nsid w:val="00EF7804"/>
+    <w:multiLevelType w:val="hybridMultilevel"/>
+    <w:tmpl w:val="4CFA846C"/>
+    <w:lvl w:ilvl="0" w:tplc="0C0A000B">
+      <w:start w:val="1"/>
+      <w:numFmt w:val="bullet"/>
+      <w:lvlText w:val=""/>
+      <w:lvlJc w:val="left"/>
+      <w:pPr>
+        <w:ind w:left="720" w:hanging="360"/>
+      </w:pPr>
+      <w:rPr>
+        <w:rFonts w:ascii="Wingdings" w:hAnsi="Wingdings" w:hint="default"/>
+      </w:rPr>
+    </w:lvl>
+    <w:lvl w:ilvl="1" w:tplc="0C0A0003">
+      <w:start w:val="1"/>
+      <w:numFmt w:val="bullet"/>
+      <w:lvlText w:val="o"/>
+      <w:lvlJc w:val="left"/>
+      <w:pPr>
+        <w:ind w:left="1440" w:hanging="360"/>
+      </w:pPr>
+      <w:rPr>
+        <w:rFonts w:ascii="Courier New" w:hAnsi="Courier New" w:cs="Courier New" w:hint="default"/>
+      </w:rPr>
+    </w:lvl>
+    <w:lvl w:ilvl="2" w:tplc="0C0A0005">
+      <w:start w:val="1"/>
+      <w:numFmt w:val="bullet"/>
+      <w:lvlText w:val=""/>
+      <w:lvlJc w:val="left"/>
+      <w:pPr>
+        <w:ind w:left="2160" w:hanging="360"/>
+      </w:pPr>
+      <w:rPr>
+        <w:rFonts w:ascii="Wingdings" w:hAnsi="Wingdings" w:hint="default"/>
+      </w:rPr>
+    </w:lvl>
+    <w:lvl w:ilvl="3" w:tplc="0C0A0001" w:tentative="1">
+      <w:start w:val="1"/>
+      <w:numFmt w:val="bullet"/>
+      <w:lvlText w:val=""/>
+      <w:lvlJc w:val="left"/>
+      <w:pPr>
+        <w:ind w:left="2880" w:hanging="360"/>
+      </w:pPr>
+      <w:rPr>
+        <w:rFonts w:ascii="Symbol" w:hAnsi="Symbol" w:hint="default"/>
+      </w:rPr>
+    </w:lvl>
+    <w:lvl w:ilvl="4" w:tplc="0C0A0003" w:tentative="1">
+      <w:start w:val="1"/>
+      <w:numFmt w:val="bullet"/>
+      <w:lvlText w:val="o"/>
+      <w:lvlJc w:val="left"/>
+      <w:pPr>
+        <w:ind w:left="3600" w:hanging="360"/>
+      </w:pPr>
+      <w:rPr>
+        <w:rFonts w:ascii="Courier New" w:hAnsi="Courier New" w:cs="Courier New" w:hint="default"/>
+      </w:rPr>
+    </w:lvl>
+    <w:lvl w:ilvl="5" w:tplc="0C0A0005" w:tentative="1">
+      <w:start w:val="1"/>
+      <w:numFmt w:val="bullet"/>
+      <w:lvlText w:val=""/>
+      <w:lvlJc w:val="left"/>
+      <w:pPr>
+        <w:ind w:left="4320" w:hanging="360"/>
+      </w:pPr>
+      <w:rPr>
+        <w:rFonts w:ascii="Wingdings" w:hAnsi="Wingdings" w:hint="default"/>
+      </w:rPr>
+    </w:lvl>
+    <w:lvl w:ilvl="6" w:tplc="0C0A0001" w:tentative="1">
+      <w:start w:val="1"/>
+      <w:numFmt w:val="bullet"/>
+      <w:lvlText w:val=""/>
+      <w:lvlJc w:val="left"/>
+      <w:pPr>
+        <w:ind w:left="5040" w:hanging="360"/>
+      </w:pPr>
+      <w:rPr>
+        <w:rFonts w:ascii="Symbol" w:hAnsi="Symbol" w:hint="default"/>
+      </w:rPr>
+    </w:lvl>
+    <w:lvl w:ilvl="7" w:tplc="0C0A0003" w:tentative="1">
+      <w:start w:val="1"/>
+      <w:numFmt w:val="bullet"/>
+      <w:lvlText w:val="o"/>
+      <w:lvlJc w:val="left"/>
+      <w:pPr>
+        <w:ind w:left="5760" w:hanging="360"/>
+      </w:pPr>
+      <w:rPr>
+        <w:rFonts w:ascii="Courier New" w:hAnsi="Courier New" w:cs="Courier New" w:hint="default"/>
+      </w:rPr>
+    </w:lvl>
+    <w:lvl w:ilvl="8" w:tplc="0C0A0005" w:tentative="1">
+      <w:start w:val="1"/>
+      <w:numFmt w:val="bullet"/>
+      <w:lvlText w:val=""/>
+      <w:lvlJc w:val="left"/>
+      <w:pPr>
+        <w:ind w:left="6480" w:hanging="360"/>
+      </w:pPr>
+      <w:rPr>
+        <w:rFonts w:ascii="Wingdings" w:hAnsi="Wingdings" w:hint="default"/>
+      </w:rPr>
+    </w:lvl>
+  </w:abstractNum>
+  <w:abstractNum w:abstractNumId="1" w15:restartNumberingAfterBreak="0">
     <w:nsid w:val="022F62A0"/>
     <w:multiLevelType w:val="hybridMultilevel"/>
     <w:tmpl w:val="D7708D02"/>
@@ -5171,7 +5779,7 @@
       </w:pPr>
     </w:lvl>
   </w:abstractNum>
-  <w:abstractNum w:abstractNumId="1" w15:restartNumberingAfterBreak="0">
+  <w:abstractNum w:abstractNumId="2" w15:restartNumberingAfterBreak="0">
     <w:nsid w:val="27ED7772"/>
     <w:multiLevelType w:val="hybridMultilevel"/>
     <w:tmpl w:val="3F04CFAE"/>
@@ -5257,7 +5865,7 @@
       </w:pPr>
     </w:lvl>
   </w:abstractNum>
-  <w:abstractNum w:abstractNumId="2" w15:restartNumberingAfterBreak="0">
+  <w:abstractNum w:abstractNumId="3" w15:restartNumberingAfterBreak="0">
     <w:nsid w:val="3CC04535"/>
     <w:multiLevelType w:val="hybridMultilevel"/>
     <w:tmpl w:val="951277A8"/>
@@ -5370,7 +5978,7 @@
       </w:rPr>
     </w:lvl>
   </w:abstractNum>
-  <w:abstractNum w:abstractNumId="3" w15:restartNumberingAfterBreak="0">
+  <w:abstractNum w:abstractNumId="4" w15:restartNumberingAfterBreak="0">
     <w:nsid w:val="449E3078"/>
     <w:multiLevelType w:val="hybridMultilevel"/>
     <w:tmpl w:val="5068FA70"/>
@@ -5483,7 +6091,7 @@
       </w:rPr>
     </w:lvl>
   </w:abstractNum>
-  <w:abstractNum w:abstractNumId="4" w15:restartNumberingAfterBreak="0">
+  <w:abstractNum w:abstractNumId="5" w15:restartNumberingAfterBreak="0">
     <w:nsid w:val="68E31669"/>
     <w:multiLevelType w:val="hybridMultilevel"/>
     <w:tmpl w:val="D18803BE"/>
@@ -5597,19 +6205,22 @@
     </w:lvl>
   </w:abstractNum>
   <w:num w:numId="1" w16cid:durableId="234360258">
-    <w:abstractNumId w:val="0"/>
+    <w:abstractNumId w:val="1"/>
   </w:num>
   <w:num w:numId="2" w16cid:durableId="388455761">
-    <w:abstractNumId w:val="1"/>
+    <w:abstractNumId w:val="2"/>
   </w:num>
   <w:num w:numId="3" w16cid:durableId="354160044">
+    <w:abstractNumId w:val="4"/>
+  </w:num>
+  <w:num w:numId="4" w16cid:durableId="335961340">
+    <w:abstractNumId w:val="5"/>
+  </w:num>
+  <w:num w:numId="5" w16cid:durableId="1987054099">
     <w:abstractNumId w:val="3"/>
   </w:num>
-  <w:num w:numId="4" w16cid:durableId="335961340">
-    <w:abstractNumId w:val="4"/>
-  </w:num>
-  <w:num w:numId="5" w16cid:durableId="1987054099">
-    <w:abstractNumId w:val="2"/>
+  <w:num w:numId="6" w16cid:durableId="208541236">
+    <w:abstractNumId w:val="0"/>
   </w:num>
 </w:numbering>
 </file>
@@ -6770,10 +7381,10 @@
 
 <file path=word/glossary/fontTable.xml><?xml version="1.0" encoding="utf-8"?>
 <w:fonts xmlns:mc="http://schemas.openxmlformats.org/markup-compatibility/2006" xmlns:r="http://schemas.openxmlformats.org/officeDocument/2006/relationships" xmlns:w="http://schemas.openxmlformats.org/wordprocessingml/2006/main" xmlns:w14="http://schemas.microsoft.com/office/word/2010/wordml" xmlns:w15="http://schemas.microsoft.com/office/word/2012/wordml" xmlns:w16cex="http://schemas.microsoft.com/office/word/2018/wordml/cex" xmlns:w16cid="http://schemas.microsoft.com/office/word/2016/wordml/cid" xmlns:w16="http://schemas.microsoft.com/office/word/2018/wordml" xmlns:w16du="http://schemas.microsoft.com/office/word/2023/wordml/word16du" xmlns:w16sdtdh="http://schemas.microsoft.com/office/word/2020/wordml/sdtdatahash" xmlns:w16sdtfl="http://schemas.microsoft.com/office/word/2024/wordml/sdtformatlock" xmlns:w16se="http://schemas.microsoft.com/office/word/2015/wordml/symex" mc:Ignorable="w14 w15 w16se w16cid w16 w16cex w16sdtdh w16sdtfl w16du">
-  <w:font w:name="Symbol">
-    <w:panose1 w:val="05050102010706020507"/>
+  <w:font w:name="Wingdings">
+    <w:panose1 w:val="05000000000000000000"/>
     <w:charset w:val="02"/>
-    <w:family w:val="roman"/>
+    <w:family w:val="auto"/>
     <w:pitch w:val="variable"/>
     <w:sig w:usb0="00000000" w:usb1="10000000" w:usb2="00000000" w:usb3="00000000" w:csb0="80000000" w:csb1="00000000"/>
   </w:font>
@@ -6791,10 +7402,10 @@
     <w:pitch w:val="fixed"/>
     <w:sig w:usb0="E0002EFF" w:usb1="C0007843" w:usb2="00000009" w:usb3="00000000" w:csb0="000001FF" w:csb1="00000000"/>
   </w:font>
-  <w:font w:name="Wingdings">
-    <w:panose1 w:val="05000000000000000000"/>
+  <w:font w:name="Symbol">
+    <w:panose1 w:val="05050102010706020507"/>
     <w:charset w:val="02"/>
-    <w:family w:val="auto"/>
+    <w:family w:val="roman"/>
     <w:pitch w:val="variable"/>
     <w:sig w:usb0="00000000" w:usb1="10000000" w:usb2="00000000" w:usb3="00000000" w:csb0="80000000" w:csb1="00000000"/>
   </w:font>
@@ -6849,7 +7460,9 @@
     <w:rsid w:val="00402BD5"/>
     <w:rsid w:val="00530C9D"/>
     <w:rsid w:val="00B111C0"/>
+    <w:rsid w:val="00BD09C9"/>
     <w:rsid w:val="00CF7C87"/>
+    <w:rsid w:val="00F579A1"/>
   </w:rsids>
   <m:mathPr>
     <m:mathFont m:val="Cambria Math"/>

</xml_diff>

<commit_message>
-Doc: Comienzo Gestión de la información y datos. -Diagrama ER.
</commit_message>
<xml_diff>
--- a/PFC.docx
+++ b/PFC.docx
@@ -4976,45 +4976,22 @@
     </w:p>
     <w:p>
       <w:pPr>
-        <w:rPr>
-          <w:sz w:val="21"/>
-          <w:szCs w:val="21"/>
-        </w:rPr>
-      </w:pPr>
-    </w:p>
-    <w:p>
-      <w:pPr>
-        <w:rPr>
-          <w:sz w:val="21"/>
-          <w:szCs w:val="21"/>
-        </w:rPr>
-      </w:pPr>
-    </w:p>
-    <w:p>
-      <w:pPr>
-        <w:rPr>
-          <w:color w:val="FF0000"/>
-          <w:sz w:val="21"/>
-          <w:szCs w:val="21"/>
-        </w:rPr>
-      </w:pPr>
-      <w:r>
-        <w:rPr>
-          <w:color w:val="FF0000"/>
-          <w:sz w:val="21"/>
-          <w:szCs w:val="21"/>
-        </w:rPr>
-        <w:t>Hablar de la creación de las tablas</w:t>
-      </w:r>
-    </w:p>
-    <w:p>
-      <w:pPr>
-        <w:rPr>
-          <w:sz w:val="21"/>
-          <w:szCs w:val="21"/>
-        </w:rPr>
-      </w:pPr>
-    </w:p>
+        <w:pStyle w:val="Ttulo1"/>
+      </w:pPr>
+      <w:r>
+        <w:t>GESTIÓN DE LA INFORMACIÓN Y DATOS</w:t>
+      </w:r>
+    </w:p>
+    <w:p>
+      <w:r>
+        <w:t>La base de datos de la app estará formada por cuatro tablas: libros, autores, géneros y editoriales.</w:t>
+      </w:r>
+      <w:r>
+        <w:t xml:space="preserve"> Las tablas “autores”, “géneros” y “editoriales” están relacionadas con la tabla principal “libros”, de esta manera se evita la repetición de datos.</w:t>
+      </w:r>
+    </w:p>
+    <w:p/>
+    <w:p/>
     <w:p>
       <w:pPr>
         <w:rPr>
@@ -5198,6 +5175,7 @@
           <w:sz w:val="21"/>
           <w:szCs w:val="21"/>
         </w:rPr>
+        <w:lastRenderedPageBreak/>
         <w:tab/>
       </w:r>
     </w:p>
@@ -7452,11 +7430,13 @@
     <w:rsid w:val="000D24A7"/>
     <w:rsid w:val="00320676"/>
     <w:rsid w:val="00402BD5"/>
+    <w:rsid w:val="00412A78"/>
     <w:rsid w:val="00530C9D"/>
     <w:rsid w:val="007833C8"/>
     <w:rsid w:val="00893E95"/>
     <w:rsid w:val="00B111C0"/>
     <w:rsid w:val="00BD09C9"/>
+    <w:rsid w:val="00C62FED"/>
     <w:rsid w:val="00CF7C87"/>
     <w:rsid w:val="00F579A1"/>
   </w:rsids>

</xml_diff>

<commit_message>
-Doc: Finalizar Gestión de la información y datos. -Doc: Planificación. -Tablas: Comienzo de casos de uso
</commit_message>
<xml_diff>
--- a/PFC.docx
+++ b/PFC.docx
@@ -4422,23 +4422,7 @@
         </w:numPr>
       </w:pPr>
       <w:r>
-        <w:t xml:space="preserve">Crear una interfaz gráfica vistosa con </w:t>
-      </w:r>
-      <w:proofErr w:type="spellStart"/>
-      <w:r>
-        <w:t>Tkinter</w:t>
-      </w:r>
-      <w:proofErr w:type="spellEnd"/>
-      <w:r>
-        <w:t>/</w:t>
-      </w:r>
-      <w:proofErr w:type="spellStart"/>
-      <w:r>
-        <w:t>CustomTkinter</w:t>
-      </w:r>
-      <w:proofErr w:type="spellEnd"/>
-      <w:r>
-        <w:t>.</w:t>
+        <w:t>Crear una interfaz gráfica vistosa con Tkinter/CustomTkinter.</w:t>
       </w:r>
     </w:p>
     <w:p>
@@ -4526,15 +4510,7 @@
       </w:pPr>
       <w:r>
         <w:lastRenderedPageBreak/>
-        <w:t xml:space="preserve">El sistema permitirá buscar libros por título/autor en Google </w:t>
-      </w:r>
-      <w:proofErr w:type="spellStart"/>
-      <w:r>
-        <w:t>Books</w:t>
-      </w:r>
-      <w:proofErr w:type="spellEnd"/>
-      <w:r>
-        <w:t xml:space="preserve"> API y mostrará resultados en un formato de lista.</w:t>
+        <w:t>El sistema permitirá buscar libros por título/autor en Google Books API y mostrará resultados en un formato de lista.</w:t>
       </w:r>
     </w:p>
     <w:p>
@@ -5092,6 +5068,9 @@
         <w:jc w:val="center"/>
       </w:pPr>
       <w:r>
+        <w:rPr>
+          <w:noProof/>
+        </w:rPr>
         <w:drawing>
           <wp:inline distT="0" distB="0" distL="0" distR="0" wp14:anchorId="5A1F508D" wp14:editId="2EE83721">
             <wp:extent cx="5400040" cy="392430"/>
@@ -5151,10 +5130,26 @@
     </w:p>
     <w:p>
       <w:pPr>
+        <w:pStyle w:val="Prrafodelista"/>
+        <w:numPr>
+          <w:ilvl w:val="0"/>
+          <w:numId w:val="7"/>
+        </w:numPr>
+      </w:pPr>
+      <w:r>
+        <w:t>Contiene los datos principales de cada libro registrado.</w:t>
+      </w:r>
+    </w:p>
+    <w:p>
+      <w:pPr>
         <w:keepNext/>
         <w:jc w:val="center"/>
       </w:pPr>
       <w:r>
+        <w:rPr>
+          <w:noProof/>
+        </w:rPr>
+        <w:lastRenderedPageBreak/>
         <w:drawing>
           <wp:inline distT="0" distB="0" distL="0" distR="0" wp14:anchorId="24F9A3CD" wp14:editId="166A64D5">
             <wp:extent cx="2648320" cy="895475"/>
@@ -5214,11 +5209,25 @@
     </w:p>
     <w:p>
       <w:pPr>
+        <w:pStyle w:val="Prrafodelista"/>
+        <w:numPr>
+          <w:ilvl w:val="0"/>
+          <w:numId w:val="7"/>
+        </w:numPr>
+      </w:pPr>
+      <w:r>
+        <w:t>Almacena los nombres y apellidos de los autores.</w:t>
+      </w:r>
+    </w:p>
+    <w:p>
+      <w:pPr>
         <w:keepNext/>
         <w:jc w:val="center"/>
       </w:pPr>
       <w:r>
-        <w:lastRenderedPageBreak/>
+        <w:rPr>
+          <w:noProof/>
+        </w:rPr>
         <w:drawing>
           <wp:inline distT="0" distB="0" distL="0" distR="0" wp14:anchorId="79235D24" wp14:editId="7B56995A">
             <wp:extent cx="1495634" cy="895475"/>
@@ -5278,10 +5287,25 @@
     </w:p>
     <w:p>
       <w:pPr>
+        <w:pStyle w:val="Prrafodelista"/>
+        <w:numPr>
+          <w:ilvl w:val="0"/>
+          <w:numId w:val="7"/>
+        </w:numPr>
+      </w:pPr>
+      <w:r>
+        <w:t>Incluye los distintos géneros literarios disponibles.</w:t>
+      </w:r>
+    </w:p>
+    <w:p>
+      <w:pPr>
         <w:keepNext/>
         <w:jc w:val="center"/>
       </w:pPr>
       <w:r>
+        <w:rPr>
+          <w:noProof/>
+        </w:rPr>
         <w:drawing>
           <wp:inline distT="0" distB="0" distL="0" distR="0" wp14:anchorId="78A20B2C" wp14:editId="212395EC">
             <wp:extent cx="1514686" cy="876422"/>
@@ -5341,10 +5365,25 @@
     </w:p>
     <w:p>
       <w:pPr>
+        <w:pStyle w:val="Prrafodelista"/>
+        <w:numPr>
+          <w:ilvl w:val="0"/>
+          <w:numId w:val="7"/>
+        </w:numPr>
+      </w:pPr>
+      <w:r>
+        <w:t>Lista las editoriales asociadas a los libros.</w:t>
+      </w:r>
+    </w:p>
+    <w:p>
+      <w:pPr>
         <w:keepNext/>
         <w:jc w:val="center"/>
       </w:pPr>
       <w:r>
+        <w:rPr>
+          <w:noProof/>
+        </w:rPr>
         <w:drawing>
           <wp:inline distT="0" distB="0" distL="0" distR="0" wp14:anchorId="6A3EE2C1" wp14:editId="5AF1E6A2">
             <wp:extent cx="1524213" cy="914528"/>
@@ -5404,10 +5443,25 @@
     </w:p>
     <w:p>
       <w:pPr>
+        <w:pStyle w:val="Prrafodelista"/>
+        <w:numPr>
+          <w:ilvl w:val="0"/>
+          <w:numId w:val="7"/>
+        </w:numPr>
+      </w:pPr>
+      <w:r>
+        <w:t>Representa la relación muchos a muchos entre libros y autores.</w:t>
+      </w:r>
+    </w:p>
+    <w:p>
+      <w:pPr>
         <w:keepNext/>
         <w:jc w:val="center"/>
       </w:pPr>
       <w:r>
+        <w:rPr>
+          <w:noProof/>
+        </w:rPr>
         <w:drawing>
           <wp:inline distT="0" distB="0" distL="0" distR="0" wp14:anchorId="54CEA689" wp14:editId="6C619ADE">
             <wp:extent cx="1533739" cy="885949"/>
@@ -5467,10 +5521,26 @@
     </w:p>
     <w:p>
       <w:pPr>
+        <w:pStyle w:val="Prrafodelista"/>
+        <w:numPr>
+          <w:ilvl w:val="0"/>
+          <w:numId w:val="7"/>
+        </w:numPr>
+      </w:pPr>
+      <w:r>
+        <w:t>Representa la relación muchos a muchos entre libros y géneros.</w:t>
+      </w:r>
+    </w:p>
+    <w:p>
+      <w:pPr>
         <w:keepNext/>
         <w:jc w:val="center"/>
       </w:pPr>
       <w:r>
+        <w:rPr>
+          <w:noProof/>
+        </w:rPr>
+        <w:lastRenderedPageBreak/>
         <w:drawing>
           <wp:inline distT="0" distB="0" distL="0" distR="0" wp14:anchorId="10047AD8" wp14:editId="125010BA">
             <wp:extent cx="3248478" cy="905001"/>
@@ -5541,6 +5611,21 @@
           <w:szCs w:val="21"/>
         </w:rPr>
         <w:t>Como se puede observar, al existir dos relaciones N:M, se crearon dos tablas adicionales para mostrar la relación entre las entidades.</w:t>
+      </w:r>
+    </w:p>
+    <w:p>
+      <w:pPr>
+        <w:rPr>
+          <w:sz w:val="21"/>
+          <w:szCs w:val="21"/>
+        </w:rPr>
+      </w:pPr>
+      <w:r>
+        <w:rPr>
+          <w:sz w:val="21"/>
+          <w:szCs w:val="21"/>
+        </w:rPr>
+        <w:t>Este diseño relacional permite mantener la integridad de los datos, evitar la redundancia y facilita la escalabilidad del sistema ante futuras ampliaciones.</w:t>
       </w:r>
     </w:p>
     <w:p>
@@ -6302,6 +6387,119 @@
     </w:lvl>
   </w:abstractNum>
   <w:abstractNum w:abstractNumId="2" w15:restartNumberingAfterBreak="0">
+    <w:nsid w:val="248D64E3"/>
+    <w:multiLevelType w:val="hybridMultilevel"/>
+    <w:tmpl w:val="B03A2DAC"/>
+    <w:lvl w:ilvl="0" w:tplc="0C0A0009">
+      <w:start w:val="1"/>
+      <w:numFmt w:val="bullet"/>
+      <w:lvlText w:val=""/>
+      <w:lvlJc w:val="left"/>
+      <w:pPr>
+        <w:ind w:left="720" w:hanging="360"/>
+      </w:pPr>
+      <w:rPr>
+        <w:rFonts w:ascii="Wingdings" w:hAnsi="Wingdings" w:hint="default"/>
+      </w:rPr>
+    </w:lvl>
+    <w:lvl w:ilvl="1" w:tplc="0C0A0003" w:tentative="1">
+      <w:start w:val="1"/>
+      <w:numFmt w:val="bullet"/>
+      <w:lvlText w:val="o"/>
+      <w:lvlJc w:val="left"/>
+      <w:pPr>
+        <w:ind w:left="1440" w:hanging="360"/>
+      </w:pPr>
+      <w:rPr>
+        <w:rFonts w:ascii="Courier New" w:hAnsi="Courier New" w:cs="Courier New" w:hint="default"/>
+      </w:rPr>
+    </w:lvl>
+    <w:lvl w:ilvl="2" w:tplc="0C0A0005" w:tentative="1">
+      <w:start w:val="1"/>
+      <w:numFmt w:val="bullet"/>
+      <w:lvlText w:val=""/>
+      <w:lvlJc w:val="left"/>
+      <w:pPr>
+        <w:ind w:left="2160" w:hanging="360"/>
+      </w:pPr>
+      <w:rPr>
+        <w:rFonts w:ascii="Wingdings" w:hAnsi="Wingdings" w:hint="default"/>
+      </w:rPr>
+    </w:lvl>
+    <w:lvl w:ilvl="3" w:tplc="0C0A0001" w:tentative="1">
+      <w:start w:val="1"/>
+      <w:numFmt w:val="bullet"/>
+      <w:lvlText w:val=""/>
+      <w:lvlJc w:val="left"/>
+      <w:pPr>
+        <w:ind w:left="2880" w:hanging="360"/>
+      </w:pPr>
+      <w:rPr>
+        <w:rFonts w:ascii="Symbol" w:hAnsi="Symbol" w:hint="default"/>
+      </w:rPr>
+    </w:lvl>
+    <w:lvl w:ilvl="4" w:tplc="0C0A0003" w:tentative="1">
+      <w:start w:val="1"/>
+      <w:numFmt w:val="bullet"/>
+      <w:lvlText w:val="o"/>
+      <w:lvlJc w:val="left"/>
+      <w:pPr>
+        <w:ind w:left="3600" w:hanging="360"/>
+      </w:pPr>
+      <w:rPr>
+        <w:rFonts w:ascii="Courier New" w:hAnsi="Courier New" w:cs="Courier New" w:hint="default"/>
+      </w:rPr>
+    </w:lvl>
+    <w:lvl w:ilvl="5" w:tplc="0C0A0005" w:tentative="1">
+      <w:start w:val="1"/>
+      <w:numFmt w:val="bullet"/>
+      <w:lvlText w:val=""/>
+      <w:lvlJc w:val="left"/>
+      <w:pPr>
+        <w:ind w:left="4320" w:hanging="360"/>
+      </w:pPr>
+      <w:rPr>
+        <w:rFonts w:ascii="Wingdings" w:hAnsi="Wingdings" w:hint="default"/>
+      </w:rPr>
+    </w:lvl>
+    <w:lvl w:ilvl="6" w:tplc="0C0A0001" w:tentative="1">
+      <w:start w:val="1"/>
+      <w:numFmt w:val="bullet"/>
+      <w:lvlText w:val=""/>
+      <w:lvlJc w:val="left"/>
+      <w:pPr>
+        <w:ind w:left="5040" w:hanging="360"/>
+      </w:pPr>
+      <w:rPr>
+        <w:rFonts w:ascii="Symbol" w:hAnsi="Symbol" w:hint="default"/>
+      </w:rPr>
+    </w:lvl>
+    <w:lvl w:ilvl="7" w:tplc="0C0A0003" w:tentative="1">
+      <w:start w:val="1"/>
+      <w:numFmt w:val="bullet"/>
+      <w:lvlText w:val="o"/>
+      <w:lvlJc w:val="left"/>
+      <w:pPr>
+        <w:ind w:left="5760" w:hanging="360"/>
+      </w:pPr>
+      <w:rPr>
+        <w:rFonts w:ascii="Courier New" w:hAnsi="Courier New" w:cs="Courier New" w:hint="default"/>
+      </w:rPr>
+    </w:lvl>
+    <w:lvl w:ilvl="8" w:tplc="0C0A0005" w:tentative="1">
+      <w:start w:val="1"/>
+      <w:numFmt w:val="bullet"/>
+      <w:lvlText w:val=""/>
+      <w:lvlJc w:val="left"/>
+      <w:pPr>
+        <w:ind w:left="6480" w:hanging="360"/>
+      </w:pPr>
+      <w:rPr>
+        <w:rFonts w:ascii="Wingdings" w:hAnsi="Wingdings" w:hint="default"/>
+      </w:rPr>
+    </w:lvl>
+  </w:abstractNum>
+  <w:abstractNum w:abstractNumId="3" w15:restartNumberingAfterBreak="0">
     <w:nsid w:val="27ED7772"/>
     <w:multiLevelType w:val="hybridMultilevel"/>
     <w:tmpl w:val="3F04CFAE"/>
@@ -6387,7 +6585,7 @@
       </w:pPr>
     </w:lvl>
   </w:abstractNum>
-  <w:abstractNum w:abstractNumId="3" w15:restartNumberingAfterBreak="0">
+  <w:abstractNum w:abstractNumId="4" w15:restartNumberingAfterBreak="0">
     <w:nsid w:val="3CC04535"/>
     <w:multiLevelType w:val="hybridMultilevel"/>
     <w:tmpl w:val="951277A8"/>
@@ -6500,7 +6698,7 @@
       </w:rPr>
     </w:lvl>
   </w:abstractNum>
-  <w:abstractNum w:abstractNumId="4" w15:restartNumberingAfterBreak="0">
+  <w:abstractNum w:abstractNumId="5" w15:restartNumberingAfterBreak="0">
     <w:nsid w:val="449E3078"/>
     <w:multiLevelType w:val="hybridMultilevel"/>
     <w:tmpl w:val="5068FA70"/>
@@ -6613,7 +6811,7 @@
       </w:rPr>
     </w:lvl>
   </w:abstractNum>
-  <w:abstractNum w:abstractNumId="5" w15:restartNumberingAfterBreak="0">
+  <w:abstractNum w:abstractNumId="6" w15:restartNumberingAfterBreak="0">
     <w:nsid w:val="68E31669"/>
     <w:multiLevelType w:val="hybridMultilevel"/>
     <w:tmpl w:val="D18803BE"/>
@@ -6730,19 +6928,22 @@
     <w:abstractNumId w:val="1"/>
   </w:num>
   <w:num w:numId="2" w16cid:durableId="388455761">
-    <w:abstractNumId w:val="2"/>
+    <w:abstractNumId w:val="3"/>
   </w:num>
   <w:num w:numId="3" w16cid:durableId="354160044">
-    <w:abstractNumId w:val="4"/>
+    <w:abstractNumId w:val="5"/>
   </w:num>
   <w:num w:numId="4" w16cid:durableId="335961340">
-    <w:abstractNumId w:val="5"/>
+    <w:abstractNumId w:val="6"/>
   </w:num>
   <w:num w:numId="5" w16cid:durableId="1987054099">
-    <w:abstractNumId w:val="3"/>
+    <w:abstractNumId w:val="4"/>
   </w:num>
   <w:num w:numId="6" w16cid:durableId="208541236">
     <w:abstractNumId w:val="0"/>
+  </w:num>
+  <w:num w:numId="7" w16cid:durableId="1007557764">
+    <w:abstractNumId w:val="2"/>
   </w:num>
 </w:numbering>
 </file>
@@ -7998,12 +8199,14 @@
     <w:rsidRoot w:val="00530C9D"/>
     <w:rsid w:val="000D24A7"/>
     <w:rsid w:val="00320676"/>
+    <w:rsid w:val="00332B29"/>
     <w:rsid w:val="00402BD5"/>
     <w:rsid w:val="00412A78"/>
     <w:rsid w:val="004A0015"/>
     <w:rsid w:val="00530C9D"/>
     <w:rsid w:val="007833C8"/>
     <w:rsid w:val="00893E95"/>
+    <w:rsid w:val="00AB15E6"/>
     <w:rsid w:val="00B111C0"/>
     <w:rsid w:val="00BD09C9"/>
     <w:rsid w:val="00C62FED"/>

</xml_diff>

<commit_message>
Doc: Casos de uso
</commit_message>
<xml_diff>
--- a/PFC.docx
+++ b/PFC.docx
@@ -4422,7 +4422,23 @@
         </w:numPr>
       </w:pPr>
       <w:r>
-        <w:t>Crear una interfaz gráfica vistosa con Tkinter/CustomTkinter.</w:t>
+        <w:t xml:space="preserve">Crear una interfaz gráfica vistosa con </w:t>
+      </w:r>
+      <w:proofErr w:type="spellStart"/>
+      <w:r>
+        <w:t>Tkinter</w:t>
+      </w:r>
+      <w:proofErr w:type="spellEnd"/>
+      <w:r>
+        <w:t>/</w:t>
+      </w:r>
+      <w:proofErr w:type="spellStart"/>
+      <w:r>
+        <w:t>CustomTkinter</w:t>
+      </w:r>
+      <w:proofErr w:type="spellEnd"/>
+      <w:r>
+        <w:t>.</w:t>
       </w:r>
     </w:p>
     <w:p>
@@ -4510,7 +4526,15 @@
       </w:pPr>
       <w:r>
         <w:lastRenderedPageBreak/>
-        <w:t>El sistema permitirá buscar libros por título/autor en Google Books API y mostrará resultados en un formato de lista.</w:t>
+        <w:t xml:space="preserve">El sistema permitirá buscar libros por título/autor en Google </w:t>
+      </w:r>
+      <w:proofErr w:type="spellStart"/>
+      <w:r>
+        <w:t>Books</w:t>
+      </w:r>
+      <w:proofErr w:type="spellEnd"/>
+      <w:r>
+        <w:t xml:space="preserve"> API y mostrará resultados en un formato de lista.</w:t>
       </w:r>
     </w:p>
     <w:p>
@@ -4952,6 +4976,532 @@
     </w:p>
     <w:p>
       <w:pPr>
+        <w:pStyle w:val="Ttulo2"/>
+      </w:pPr>
+      <w:r>
+        <w:t>Casos de uso</w:t>
+      </w:r>
+    </w:p>
+    <w:p>
+      <w:pPr>
+        <w:keepNext/>
+        <w:jc w:val="center"/>
+      </w:pPr>
+      <w:r>
+        <w:drawing>
+          <wp:inline distT="0" distB="0" distL="0" distR="0" wp14:anchorId="3DD0B9BD" wp14:editId="0DF832AE">
+            <wp:extent cx="5105400" cy="2867025"/>
+            <wp:effectExtent l="76200" t="76200" r="133350" b="142875"/>
+            <wp:docPr id="806447754" name="Imagen 29"/>
+            <wp:cNvGraphicFramePr>
+              <a:graphicFrameLocks xmlns:a="http://schemas.openxmlformats.org/drawingml/2006/main" noChangeAspect="1"/>
+            </wp:cNvGraphicFramePr>
+            <a:graphic xmlns:a="http://schemas.openxmlformats.org/drawingml/2006/main">
+              <a:graphicData uri="http://schemas.openxmlformats.org/drawingml/2006/picture">
+                <pic:pic xmlns:pic="http://schemas.openxmlformats.org/drawingml/2006/picture">
+                  <pic:nvPicPr>
+                    <pic:cNvPr id="0" name="Picture 1"/>
+                    <pic:cNvPicPr>
+                      <a:picLocks noChangeAspect="1" noChangeArrowheads="1"/>
+                    </pic:cNvPicPr>
+                  </pic:nvPicPr>
+                  <pic:blipFill>
+                    <a:blip r:embed="rId9">
+                      <a:extLst>
+                        <a:ext uri="{28A0092B-C50C-407E-A947-70E740481C1C}">
+                          <a14:useLocalDpi xmlns:a14="http://schemas.microsoft.com/office/drawing/2010/main" val="0"/>
+                        </a:ext>
+                      </a:extLst>
+                    </a:blip>
+                    <a:srcRect/>
+                    <a:stretch>
+                      <a:fillRect/>
+                    </a:stretch>
+                  </pic:blipFill>
+                  <pic:spPr bwMode="auto">
+                    <a:xfrm>
+                      <a:off x="0" y="0"/>
+                      <a:ext cx="5105400" cy="2867025"/>
+                    </a:xfrm>
+                    <a:prstGeom prst="rect">
+                      <a:avLst/>
+                    </a:prstGeom>
+                    <a:ln w="38100" cap="sq">
+                      <a:solidFill>
+                        <a:srgbClr val="000000"/>
+                      </a:solidFill>
+                      <a:prstDash val="solid"/>
+                      <a:miter lim="800000"/>
+                    </a:ln>
+                    <a:effectLst>
+                      <a:outerShdw blurRad="50800" dist="38100" dir="2700000" algn="tl" rotWithShape="0">
+                        <a:srgbClr val="000000">
+                          <a:alpha val="43000"/>
+                        </a:srgbClr>
+                      </a:outerShdw>
+                    </a:effectLst>
+                  </pic:spPr>
+                </pic:pic>
+              </a:graphicData>
+            </a:graphic>
+          </wp:inline>
+        </w:drawing>
+      </w:r>
+    </w:p>
+    <w:p>
+      <w:pPr>
+        <w:pStyle w:val="Descripcin"/>
+        <w:jc w:val="center"/>
+      </w:pPr>
+      <w:r>
+        <w:t xml:space="preserve">Tabla </w:t>
+      </w:r>
+      <w:fldSimple w:instr=" SEQ Tabla \* ARABIC ">
+        <w:r>
+          <w:rPr>
+            <w:noProof/>
+          </w:rPr>
+          <w:t>1</w:t>
+        </w:r>
+      </w:fldSimple>
+      <w:r>
+        <w:t>: Caso de uso 1: Añadir un libro.</w:t>
+      </w:r>
+    </w:p>
+    <w:p>
+      <w:pPr>
+        <w:keepNext/>
+        <w:jc w:val="center"/>
+      </w:pPr>
+      <w:r>
+        <w:drawing>
+          <wp:inline distT="0" distB="0" distL="0" distR="0" wp14:anchorId="230222BA" wp14:editId="699226B1">
+            <wp:extent cx="5105400" cy="1914525"/>
+            <wp:effectExtent l="76200" t="76200" r="133350" b="142875"/>
+            <wp:docPr id="1351025557" name="Imagen 30"/>
+            <wp:cNvGraphicFramePr>
+              <a:graphicFrameLocks xmlns:a="http://schemas.openxmlformats.org/drawingml/2006/main" noChangeAspect="1"/>
+            </wp:cNvGraphicFramePr>
+            <a:graphic xmlns:a="http://schemas.openxmlformats.org/drawingml/2006/main">
+              <a:graphicData uri="http://schemas.openxmlformats.org/drawingml/2006/picture">
+                <pic:pic xmlns:pic="http://schemas.openxmlformats.org/drawingml/2006/picture">
+                  <pic:nvPicPr>
+                    <pic:cNvPr id="0" name="Picture 2"/>
+                    <pic:cNvPicPr>
+                      <a:picLocks noChangeAspect="1" noChangeArrowheads="1"/>
+                    </pic:cNvPicPr>
+                  </pic:nvPicPr>
+                  <pic:blipFill>
+                    <a:blip r:embed="rId10">
+                      <a:extLst>
+                        <a:ext uri="{28A0092B-C50C-407E-A947-70E740481C1C}">
+                          <a14:useLocalDpi xmlns:a14="http://schemas.microsoft.com/office/drawing/2010/main" val="0"/>
+                        </a:ext>
+                      </a:extLst>
+                    </a:blip>
+                    <a:srcRect/>
+                    <a:stretch>
+                      <a:fillRect/>
+                    </a:stretch>
+                  </pic:blipFill>
+                  <pic:spPr bwMode="auto">
+                    <a:xfrm>
+                      <a:off x="0" y="0"/>
+                      <a:ext cx="5105400" cy="1914525"/>
+                    </a:xfrm>
+                    <a:prstGeom prst="rect">
+                      <a:avLst/>
+                    </a:prstGeom>
+                    <a:ln w="38100" cap="sq">
+                      <a:solidFill>
+                        <a:srgbClr val="000000"/>
+                      </a:solidFill>
+                      <a:prstDash val="solid"/>
+                      <a:miter lim="800000"/>
+                    </a:ln>
+                    <a:effectLst>
+                      <a:outerShdw blurRad="50800" dist="38100" dir="2700000" algn="tl" rotWithShape="0">
+                        <a:srgbClr val="000000">
+                          <a:alpha val="43000"/>
+                        </a:srgbClr>
+                      </a:outerShdw>
+                    </a:effectLst>
+                  </pic:spPr>
+                </pic:pic>
+              </a:graphicData>
+            </a:graphic>
+          </wp:inline>
+        </w:drawing>
+      </w:r>
+    </w:p>
+    <w:p>
+      <w:pPr>
+        <w:pStyle w:val="Descripcin"/>
+        <w:jc w:val="center"/>
+      </w:pPr>
+      <w:r>
+        <w:t xml:space="preserve">Tabla </w:t>
+      </w:r>
+      <w:fldSimple w:instr=" SEQ Tabla \* ARABIC ">
+        <w:r>
+          <w:rPr>
+            <w:noProof/>
+          </w:rPr>
+          <w:t>2</w:t>
+        </w:r>
+      </w:fldSimple>
+      <w:r>
+        <w:t>: Caso de uso 2: Editar un libro.</w:t>
+      </w:r>
+    </w:p>
+    <w:p>
+      <w:pPr>
+        <w:keepNext/>
+        <w:jc w:val="center"/>
+      </w:pPr>
+      <w:r>
+        <w:lastRenderedPageBreak/>
+        <w:drawing>
+          <wp:inline distT="0" distB="0" distL="0" distR="0" wp14:anchorId="3B9FCFB2" wp14:editId="06035F10">
+            <wp:extent cx="5105400" cy="1914525"/>
+            <wp:effectExtent l="76200" t="76200" r="133350" b="142875"/>
+            <wp:docPr id="1735935011" name="Imagen 31"/>
+            <wp:cNvGraphicFramePr>
+              <a:graphicFrameLocks xmlns:a="http://schemas.openxmlformats.org/drawingml/2006/main" noChangeAspect="1"/>
+            </wp:cNvGraphicFramePr>
+            <a:graphic xmlns:a="http://schemas.openxmlformats.org/drawingml/2006/main">
+              <a:graphicData uri="http://schemas.openxmlformats.org/drawingml/2006/picture">
+                <pic:pic xmlns:pic="http://schemas.openxmlformats.org/drawingml/2006/picture">
+                  <pic:nvPicPr>
+                    <pic:cNvPr id="0" name="Picture 3"/>
+                    <pic:cNvPicPr>
+                      <a:picLocks noChangeAspect="1" noChangeArrowheads="1"/>
+                    </pic:cNvPicPr>
+                  </pic:nvPicPr>
+                  <pic:blipFill>
+                    <a:blip r:embed="rId11">
+                      <a:extLst>
+                        <a:ext uri="{28A0092B-C50C-407E-A947-70E740481C1C}">
+                          <a14:useLocalDpi xmlns:a14="http://schemas.microsoft.com/office/drawing/2010/main" val="0"/>
+                        </a:ext>
+                      </a:extLst>
+                    </a:blip>
+                    <a:srcRect/>
+                    <a:stretch>
+                      <a:fillRect/>
+                    </a:stretch>
+                  </pic:blipFill>
+                  <pic:spPr bwMode="auto">
+                    <a:xfrm>
+                      <a:off x="0" y="0"/>
+                      <a:ext cx="5105400" cy="1914525"/>
+                    </a:xfrm>
+                    <a:prstGeom prst="rect">
+                      <a:avLst/>
+                    </a:prstGeom>
+                    <a:ln w="38100" cap="sq">
+                      <a:solidFill>
+                        <a:srgbClr val="000000"/>
+                      </a:solidFill>
+                      <a:prstDash val="solid"/>
+                      <a:miter lim="800000"/>
+                    </a:ln>
+                    <a:effectLst>
+                      <a:outerShdw blurRad="50800" dist="38100" dir="2700000" algn="tl" rotWithShape="0">
+                        <a:srgbClr val="000000">
+                          <a:alpha val="43000"/>
+                        </a:srgbClr>
+                      </a:outerShdw>
+                    </a:effectLst>
+                  </pic:spPr>
+                </pic:pic>
+              </a:graphicData>
+            </a:graphic>
+          </wp:inline>
+        </w:drawing>
+      </w:r>
+    </w:p>
+    <w:p>
+      <w:pPr>
+        <w:pStyle w:val="Descripcin"/>
+        <w:jc w:val="center"/>
+      </w:pPr>
+      <w:r>
+        <w:t xml:space="preserve">Tabla </w:t>
+      </w:r>
+      <w:fldSimple w:instr=" SEQ Tabla \* ARABIC ">
+        <w:r>
+          <w:rPr>
+            <w:noProof/>
+          </w:rPr>
+          <w:t>3</w:t>
+        </w:r>
+      </w:fldSimple>
+      <w:r>
+        <w:t>: Caso de uso 3: Eliminar un libro.</w:t>
+      </w:r>
+    </w:p>
+    <w:p>
+      <w:pPr>
+        <w:keepNext/>
+        <w:jc w:val="center"/>
+      </w:pPr>
+      <w:r>
+        <w:drawing>
+          <wp:inline distT="0" distB="0" distL="0" distR="0" wp14:anchorId="55435662" wp14:editId="22239524">
+            <wp:extent cx="5105400" cy="2105025"/>
+            <wp:effectExtent l="76200" t="76200" r="133350" b="142875"/>
+            <wp:docPr id="1347014325" name="Imagen 32"/>
+            <wp:cNvGraphicFramePr>
+              <a:graphicFrameLocks xmlns:a="http://schemas.openxmlformats.org/drawingml/2006/main" noChangeAspect="1"/>
+            </wp:cNvGraphicFramePr>
+            <a:graphic xmlns:a="http://schemas.openxmlformats.org/drawingml/2006/main">
+              <a:graphicData uri="http://schemas.openxmlformats.org/drawingml/2006/picture">
+                <pic:pic xmlns:pic="http://schemas.openxmlformats.org/drawingml/2006/picture">
+                  <pic:nvPicPr>
+                    <pic:cNvPr id="0" name="Picture 4"/>
+                    <pic:cNvPicPr>
+                      <a:picLocks noChangeAspect="1" noChangeArrowheads="1"/>
+                    </pic:cNvPicPr>
+                  </pic:nvPicPr>
+                  <pic:blipFill>
+                    <a:blip r:embed="rId12">
+                      <a:extLst>
+                        <a:ext uri="{28A0092B-C50C-407E-A947-70E740481C1C}">
+                          <a14:useLocalDpi xmlns:a14="http://schemas.microsoft.com/office/drawing/2010/main" val="0"/>
+                        </a:ext>
+                      </a:extLst>
+                    </a:blip>
+                    <a:srcRect/>
+                    <a:stretch>
+                      <a:fillRect/>
+                    </a:stretch>
+                  </pic:blipFill>
+                  <pic:spPr bwMode="auto">
+                    <a:xfrm>
+                      <a:off x="0" y="0"/>
+                      <a:ext cx="5105400" cy="2105025"/>
+                    </a:xfrm>
+                    <a:prstGeom prst="rect">
+                      <a:avLst/>
+                    </a:prstGeom>
+                    <a:ln w="38100" cap="sq">
+                      <a:solidFill>
+                        <a:srgbClr val="000000"/>
+                      </a:solidFill>
+                      <a:prstDash val="solid"/>
+                      <a:miter lim="800000"/>
+                    </a:ln>
+                    <a:effectLst>
+                      <a:outerShdw blurRad="50800" dist="38100" dir="2700000" algn="tl" rotWithShape="0">
+                        <a:srgbClr val="000000">
+                          <a:alpha val="43000"/>
+                        </a:srgbClr>
+                      </a:outerShdw>
+                    </a:effectLst>
+                  </pic:spPr>
+                </pic:pic>
+              </a:graphicData>
+            </a:graphic>
+          </wp:inline>
+        </w:drawing>
+      </w:r>
+    </w:p>
+    <w:p>
+      <w:pPr>
+        <w:pStyle w:val="Descripcin"/>
+        <w:jc w:val="center"/>
+      </w:pPr>
+      <w:r>
+        <w:t xml:space="preserve">Tabla </w:t>
+      </w:r>
+      <w:fldSimple w:instr=" SEQ Tabla \* ARABIC ">
+        <w:r>
+          <w:rPr>
+            <w:noProof/>
+          </w:rPr>
+          <w:t>4</w:t>
+        </w:r>
+      </w:fldSimple>
+      <w:r>
+        <w:t>: Caso de uso 4: Buscar libros.</w:t>
+      </w:r>
+    </w:p>
+    <w:p>
+      <w:pPr>
+        <w:keepNext/>
+        <w:jc w:val="center"/>
+      </w:pPr>
+      <w:r>
+        <w:drawing>
+          <wp:inline distT="0" distB="0" distL="0" distR="0" wp14:anchorId="196CE9F7" wp14:editId="622FE54E">
+            <wp:extent cx="5105400" cy="1914525"/>
+            <wp:effectExtent l="76200" t="76200" r="133350" b="142875"/>
+            <wp:docPr id="734934809" name="Imagen 33"/>
+            <wp:cNvGraphicFramePr>
+              <a:graphicFrameLocks xmlns:a="http://schemas.openxmlformats.org/drawingml/2006/main" noChangeAspect="1"/>
+            </wp:cNvGraphicFramePr>
+            <a:graphic xmlns:a="http://schemas.openxmlformats.org/drawingml/2006/main">
+              <a:graphicData uri="http://schemas.openxmlformats.org/drawingml/2006/picture">
+                <pic:pic xmlns:pic="http://schemas.openxmlformats.org/drawingml/2006/picture">
+                  <pic:nvPicPr>
+                    <pic:cNvPr id="0" name="Picture 5"/>
+                    <pic:cNvPicPr>
+                      <a:picLocks noChangeAspect="1" noChangeArrowheads="1"/>
+                    </pic:cNvPicPr>
+                  </pic:nvPicPr>
+                  <pic:blipFill>
+                    <a:blip r:embed="rId13">
+                      <a:extLst>
+                        <a:ext uri="{28A0092B-C50C-407E-A947-70E740481C1C}">
+                          <a14:useLocalDpi xmlns:a14="http://schemas.microsoft.com/office/drawing/2010/main" val="0"/>
+                        </a:ext>
+                      </a:extLst>
+                    </a:blip>
+                    <a:srcRect/>
+                    <a:stretch>
+                      <a:fillRect/>
+                    </a:stretch>
+                  </pic:blipFill>
+                  <pic:spPr bwMode="auto">
+                    <a:xfrm>
+                      <a:off x="0" y="0"/>
+                      <a:ext cx="5105400" cy="1914525"/>
+                    </a:xfrm>
+                    <a:prstGeom prst="rect">
+                      <a:avLst/>
+                    </a:prstGeom>
+                    <a:ln w="38100" cap="sq">
+                      <a:solidFill>
+                        <a:srgbClr val="000000"/>
+                      </a:solidFill>
+                      <a:prstDash val="solid"/>
+                      <a:miter lim="800000"/>
+                    </a:ln>
+                    <a:effectLst>
+                      <a:outerShdw blurRad="50800" dist="38100" dir="2700000" algn="tl" rotWithShape="0">
+                        <a:srgbClr val="000000">
+                          <a:alpha val="43000"/>
+                        </a:srgbClr>
+                      </a:outerShdw>
+                    </a:effectLst>
+                  </pic:spPr>
+                </pic:pic>
+              </a:graphicData>
+            </a:graphic>
+          </wp:inline>
+        </w:drawing>
+      </w:r>
+    </w:p>
+    <w:p>
+      <w:pPr>
+        <w:pStyle w:val="Descripcin"/>
+        <w:jc w:val="center"/>
+      </w:pPr>
+      <w:r>
+        <w:t xml:space="preserve">Tabla </w:t>
+      </w:r>
+      <w:fldSimple w:instr=" SEQ Tabla \* ARABIC ">
+        <w:r>
+          <w:rPr>
+            <w:noProof/>
+          </w:rPr>
+          <w:t>5</w:t>
+        </w:r>
+      </w:fldSimple>
+      <w:r>
+        <w:t>: Caso de uso 5: Filtrar libros.</w:t>
+      </w:r>
+    </w:p>
+    <w:p>
+      <w:pPr>
+        <w:keepNext/>
+        <w:jc w:val="center"/>
+      </w:pPr>
+      <w:r>
+        <w:lastRenderedPageBreak/>
+        <w:drawing>
+          <wp:inline distT="0" distB="0" distL="0" distR="0" wp14:anchorId="4EE1AEC1" wp14:editId="283C3891">
+            <wp:extent cx="5105400" cy="1914525"/>
+            <wp:effectExtent l="76200" t="76200" r="133350" b="142875"/>
+            <wp:docPr id="125293345" name="Imagen 34"/>
+            <wp:cNvGraphicFramePr>
+              <a:graphicFrameLocks xmlns:a="http://schemas.openxmlformats.org/drawingml/2006/main" noChangeAspect="1"/>
+            </wp:cNvGraphicFramePr>
+            <a:graphic xmlns:a="http://schemas.openxmlformats.org/drawingml/2006/main">
+              <a:graphicData uri="http://schemas.openxmlformats.org/drawingml/2006/picture">
+                <pic:pic xmlns:pic="http://schemas.openxmlformats.org/drawingml/2006/picture">
+                  <pic:nvPicPr>
+                    <pic:cNvPr id="0" name="Picture 6"/>
+                    <pic:cNvPicPr>
+                      <a:picLocks noChangeAspect="1" noChangeArrowheads="1"/>
+                    </pic:cNvPicPr>
+                  </pic:nvPicPr>
+                  <pic:blipFill>
+                    <a:blip r:embed="rId14">
+                      <a:extLst>
+                        <a:ext uri="{28A0092B-C50C-407E-A947-70E740481C1C}">
+                          <a14:useLocalDpi xmlns:a14="http://schemas.microsoft.com/office/drawing/2010/main" val="0"/>
+                        </a:ext>
+                      </a:extLst>
+                    </a:blip>
+                    <a:srcRect/>
+                    <a:stretch>
+                      <a:fillRect/>
+                    </a:stretch>
+                  </pic:blipFill>
+                  <pic:spPr bwMode="auto">
+                    <a:xfrm>
+                      <a:off x="0" y="0"/>
+                      <a:ext cx="5105400" cy="1914525"/>
+                    </a:xfrm>
+                    <a:prstGeom prst="rect">
+                      <a:avLst/>
+                    </a:prstGeom>
+                    <a:ln w="38100" cap="sq">
+                      <a:solidFill>
+                        <a:srgbClr val="000000"/>
+                      </a:solidFill>
+                      <a:prstDash val="solid"/>
+                      <a:miter lim="800000"/>
+                    </a:ln>
+                    <a:effectLst>
+                      <a:outerShdw blurRad="50800" dist="38100" dir="2700000" algn="tl" rotWithShape="0">
+                        <a:srgbClr val="000000">
+                          <a:alpha val="43000"/>
+                        </a:srgbClr>
+                      </a:outerShdw>
+                    </a:effectLst>
+                  </pic:spPr>
+                </pic:pic>
+              </a:graphicData>
+            </a:graphic>
+          </wp:inline>
+        </w:drawing>
+      </w:r>
+    </w:p>
+    <w:p>
+      <w:pPr>
+        <w:pStyle w:val="Descripcin"/>
+        <w:jc w:val="center"/>
+      </w:pPr>
+      <w:r>
+        <w:t xml:space="preserve">Tabla </w:t>
+      </w:r>
+      <w:fldSimple w:instr=" SEQ Tabla \* ARABIC ">
+        <w:r>
+          <w:rPr>
+            <w:noProof/>
+          </w:rPr>
+          <w:t>6</w:t>
+        </w:r>
+      </w:fldSimple>
+      <w:r>
+        <w:t>: Caso de uso 6: Ver estadísticas.</w:t>
+      </w:r>
+    </w:p>
+    <w:p>
+      <w:pPr>
         <w:pStyle w:val="Ttulo1"/>
       </w:pPr>
       <w:r>
@@ -4960,7 +5510,15 @@
     </w:p>
     <w:p>
       <w:r>
-        <w:t>La base de datos de la app estará formada por cuatro tablas: libros, autores, géneros y editoriales.</w:t>
+        <w:t xml:space="preserve">La base de datos de la </w:t>
+      </w:r>
+      <w:proofErr w:type="gramStart"/>
+      <w:r>
+        <w:t>app</w:t>
+      </w:r>
+      <w:proofErr w:type="gramEnd"/>
+      <w:r>
+        <w:t xml:space="preserve"> estará formada por cuatro tablas: libros, autores, géneros y editoriales.</w:t>
       </w:r>
       <w:r>
         <w:t xml:space="preserve"> Las tablas “autores”, “géneros” y “editoriales” están relacionadas con la tabla principal “libros”, de esta manera se evita la repetición de datos.</w:t>
@@ -4996,7 +5554,7 @@
                     <pic:cNvPicPr/>
                   </pic:nvPicPr>
                   <pic:blipFill>
-                    <a:blip r:embed="rId9">
+                    <a:blip r:embed="rId15">
                       <a:extLst>
                         <a:ext uri="{28A0092B-C50C-407E-A947-70E740481C1C}">
                           <a14:useLocalDpi xmlns:a14="http://schemas.microsoft.com/office/drawing/2010/main" val="0"/>
@@ -5071,6 +5629,7 @@
         <w:rPr>
           <w:noProof/>
         </w:rPr>
+        <w:lastRenderedPageBreak/>
         <w:drawing>
           <wp:inline distT="0" distB="0" distL="0" distR="0" wp14:anchorId="5A1F508D" wp14:editId="2EE83721">
             <wp:extent cx="5400040" cy="392430"/>
@@ -5087,7 +5646,7 @@
                     <pic:cNvPicPr/>
                   </pic:nvPicPr>
                   <pic:blipFill>
-                    <a:blip r:embed="rId10"/>
+                    <a:blip r:embed="rId16"/>
                     <a:stretch>
                       <a:fillRect/>
                     </a:stretch>
@@ -5121,7 +5680,7 @@
           <w:rPr>
             <w:noProof/>
           </w:rPr>
-          <w:t>1</w:t>
+          <w:t>7</w:t>
         </w:r>
       </w:fldSimple>
       <w:r>
@@ -5149,7 +5708,6 @@
         <w:rPr>
           <w:noProof/>
         </w:rPr>
-        <w:lastRenderedPageBreak/>
         <w:drawing>
           <wp:inline distT="0" distB="0" distL="0" distR="0" wp14:anchorId="24F9A3CD" wp14:editId="166A64D5">
             <wp:extent cx="2648320" cy="895475"/>
@@ -5166,7 +5724,7 @@
                     <pic:cNvPicPr/>
                   </pic:nvPicPr>
                   <pic:blipFill>
-                    <a:blip r:embed="rId11"/>
+                    <a:blip r:embed="rId17"/>
                     <a:stretch>
                       <a:fillRect/>
                     </a:stretch>
@@ -5200,7 +5758,7 @@
           <w:rPr>
             <w:noProof/>
           </w:rPr>
-          <w:t>2</w:t>
+          <w:t>8</w:t>
         </w:r>
       </w:fldSimple>
       <w:r>
@@ -5244,7 +5802,7 @@
                     <pic:cNvPicPr/>
                   </pic:nvPicPr>
                   <pic:blipFill>
-                    <a:blip r:embed="rId12"/>
+                    <a:blip r:embed="rId18"/>
                     <a:stretch>
                       <a:fillRect/>
                     </a:stretch>
@@ -5278,7 +5836,7 @@
           <w:rPr>
             <w:noProof/>
           </w:rPr>
-          <w:t>3</w:t>
+          <w:t>9</w:t>
         </w:r>
       </w:fldSimple>
       <w:r>
@@ -5322,7 +5880,7 @@
                     <pic:cNvPicPr/>
                   </pic:nvPicPr>
                   <pic:blipFill>
-                    <a:blip r:embed="rId13"/>
+                    <a:blip r:embed="rId19"/>
                     <a:stretch>
                       <a:fillRect/>
                     </a:stretch>
@@ -5356,7 +5914,7 @@
           <w:rPr>
             <w:noProof/>
           </w:rPr>
-          <w:t>4</w:t>
+          <w:t>10</w:t>
         </w:r>
       </w:fldSimple>
       <w:r>
@@ -5400,7 +5958,7 @@
                     <pic:cNvPicPr/>
                   </pic:nvPicPr>
                   <pic:blipFill>
-                    <a:blip r:embed="rId14"/>
+                    <a:blip r:embed="rId20"/>
                     <a:stretch>
                       <a:fillRect/>
                     </a:stretch>
@@ -5434,7 +5992,7 @@
           <w:rPr>
             <w:noProof/>
           </w:rPr>
-          <w:t>5</w:t>
+          <w:t>11</w:t>
         </w:r>
       </w:fldSimple>
       <w:r>
@@ -5462,6 +6020,7 @@
         <w:rPr>
           <w:noProof/>
         </w:rPr>
+        <w:lastRenderedPageBreak/>
         <w:drawing>
           <wp:inline distT="0" distB="0" distL="0" distR="0" wp14:anchorId="54CEA689" wp14:editId="6C619ADE">
             <wp:extent cx="1533739" cy="885949"/>
@@ -5478,7 +6037,7 @@
                     <pic:cNvPicPr/>
                   </pic:nvPicPr>
                   <pic:blipFill>
-                    <a:blip r:embed="rId15"/>
+                    <a:blip r:embed="rId21"/>
                     <a:stretch>
                       <a:fillRect/>
                     </a:stretch>
@@ -5512,7 +6071,7 @@
           <w:rPr>
             <w:noProof/>
           </w:rPr>
-          <w:t>6</w:t>
+          <w:t>12</w:t>
         </w:r>
       </w:fldSimple>
       <w:r>
@@ -5540,7 +6099,6 @@
         <w:rPr>
           <w:noProof/>
         </w:rPr>
-        <w:lastRenderedPageBreak/>
         <w:drawing>
           <wp:inline distT="0" distB="0" distL="0" distR="0" wp14:anchorId="10047AD8" wp14:editId="125010BA">
             <wp:extent cx="3248478" cy="905001"/>
@@ -5557,7 +6115,7 @@
                     <pic:cNvPicPr/>
                   </pic:nvPicPr>
                   <pic:blipFill>
-                    <a:blip r:embed="rId16"/>
+                    <a:blip r:embed="rId22"/>
                     <a:stretch>
                       <a:fillRect/>
                     </a:stretch>
@@ -5591,7 +6149,7 @@
           <w:rPr>
             <w:noProof/>
           </w:rPr>
-          <w:t>7</w:t>
+          <w:t>13</w:t>
         </w:r>
       </w:fldSimple>
       <w:r>
@@ -5626,6 +6184,124 @@
           <w:szCs w:val="21"/>
         </w:rPr>
         <w:t>Este diseño relacional permite mantener la integridad de los datos, evitar la redundancia y facilita la escalabilidad del sistema ante futuras ampliaciones.</w:t>
+      </w:r>
+    </w:p>
+    <w:p>
+      <w:pPr>
+        <w:pStyle w:val="Ttulo1"/>
+      </w:pPr>
+      <w:r>
+        <w:t>PLANIFICACIÓN</w:t>
+      </w:r>
+    </w:p>
+    <w:p>
+      <w:pPr>
+        <w:keepNext/>
+        <w:jc w:val="center"/>
+      </w:pPr>
+      <w:r>
+        <w:rPr>
+          <w:noProof/>
+        </w:rPr>
+        <w:drawing>
+          <wp:inline distT="0" distB="0" distL="0" distR="0" wp14:anchorId="480F4BBC" wp14:editId="3023AEB4">
+            <wp:extent cx="5400040" cy="3367405"/>
+            <wp:effectExtent l="76200" t="76200" r="124460" b="137795"/>
+            <wp:docPr id="1626899093" name="Imagen 30"/>
+            <wp:cNvGraphicFramePr>
+              <a:graphicFrameLocks xmlns:a="http://schemas.openxmlformats.org/drawingml/2006/main" noChangeAspect="1"/>
+            </wp:cNvGraphicFramePr>
+            <a:graphic xmlns:a="http://schemas.openxmlformats.org/drawingml/2006/main">
+              <a:graphicData uri="http://schemas.openxmlformats.org/drawingml/2006/picture">
+                <pic:pic xmlns:pic="http://schemas.openxmlformats.org/drawingml/2006/picture">
+                  <pic:nvPicPr>
+                    <pic:cNvPr id="0" name="Picture 2"/>
+                    <pic:cNvPicPr>
+                      <a:picLocks noChangeAspect="1" noChangeArrowheads="1"/>
+                    </pic:cNvPicPr>
+                  </pic:nvPicPr>
+                  <pic:blipFill>
+                    <a:blip r:embed="rId23">
+                      <a:extLst>
+                        <a:ext uri="{28A0092B-C50C-407E-A947-70E740481C1C}">
+                          <a14:useLocalDpi xmlns:a14="http://schemas.microsoft.com/office/drawing/2010/main" val="0"/>
+                        </a:ext>
+                      </a:extLst>
+                    </a:blip>
+                    <a:srcRect/>
+                    <a:stretch>
+                      <a:fillRect/>
+                    </a:stretch>
+                  </pic:blipFill>
+                  <pic:spPr bwMode="auto">
+                    <a:xfrm>
+                      <a:off x="0" y="0"/>
+                      <a:ext cx="5400040" cy="3367405"/>
+                    </a:xfrm>
+                    <a:prstGeom prst="rect">
+                      <a:avLst/>
+                    </a:prstGeom>
+                    <a:ln w="38100" cap="sq">
+                      <a:solidFill>
+                        <a:srgbClr val="000000"/>
+                      </a:solidFill>
+                      <a:prstDash val="solid"/>
+                      <a:miter lim="800000"/>
+                    </a:ln>
+                    <a:effectLst>
+                      <a:outerShdw blurRad="50800" dist="38100" dir="2700000" algn="tl" rotWithShape="0">
+                        <a:srgbClr val="000000">
+                          <a:alpha val="43000"/>
+                        </a:srgbClr>
+                      </a:outerShdw>
+                    </a:effectLst>
+                  </pic:spPr>
+                </pic:pic>
+              </a:graphicData>
+            </a:graphic>
+          </wp:inline>
+        </w:drawing>
+      </w:r>
+    </w:p>
+    <w:p>
+      <w:pPr>
+        <w:pStyle w:val="Descripcin"/>
+        <w:jc w:val="center"/>
+      </w:pPr>
+      <w:r>
+        <w:t xml:space="preserve">Tabla </w:t>
+      </w:r>
+      <w:fldSimple w:instr=" SEQ Tabla \* ARABIC ">
+        <w:r>
+          <w:rPr>
+            <w:noProof/>
+          </w:rPr>
+          <w:t>14</w:t>
+        </w:r>
+      </w:fldSimple>
+      <w:r>
+        <w:t>: Planificación del proyecto.</w:t>
+      </w:r>
+    </w:p>
+    <w:p>
+      <w:pPr>
+        <w:pStyle w:val="Ttulo1"/>
+      </w:pPr>
+      <w:r>
+        <w:lastRenderedPageBreak/>
+        <w:t>POSIBLES MEJORAS</w:t>
+      </w:r>
+    </w:p>
+    <w:p>
+      <w:pPr>
+        <w:pStyle w:val="Prrafodelista"/>
+        <w:numPr>
+          <w:ilvl w:val="0"/>
+          <w:numId w:val="8"/>
+        </w:numPr>
+      </w:pPr>
+      <w:r>
+        <w:t>Añadir visualización de estadísticas mediante gráficos (gráficos de barras, circulares, etc.).</w:t>
       </w:r>
     </w:p>
     <w:p>
@@ -5815,8 +6491,8 @@
       </w:r>
     </w:p>
     <w:sectPr>
-      <w:headerReference w:type="default" r:id="rId17"/>
-      <w:footerReference w:type="default" r:id="rId18"/>
+      <w:headerReference w:type="default" r:id="rId24"/>
+      <w:footerReference w:type="default" r:id="rId25"/>
       <w:pgSz w:w="11906" w:h="16838"/>
       <w:pgMar w:top="1417" w:right="1701" w:bottom="1417" w:left="1701" w:header="708" w:footer="708" w:gutter="0"/>
       <w:pgNumType w:start="0"/>
@@ -6586,9 +7262,9 @@
     </w:lvl>
   </w:abstractNum>
   <w:abstractNum w:abstractNumId="4" w15:restartNumberingAfterBreak="0">
-    <w:nsid w:val="3CC04535"/>
+    <w:nsid w:val="3A4F2422"/>
     <w:multiLevelType w:val="hybridMultilevel"/>
-    <w:tmpl w:val="951277A8"/>
+    <w:tmpl w:val="B4908F3E"/>
     <w:lvl w:ilvl="0" w:tplc="0C0A0001">
       <w:start w:val="1"/>
       <w:numFmt w:val="bullet"/>
@@ -6699,6 +7375,119 @@
     </w:lvl>
   </w:abstractNum>
   <w:abstractNum w:abstractNumId="5" w15:restartNumberingAfterBreak="0">
+    <w:nsid w:val="3CC04535"/>
+    <w:multiLevelType w:val="hybridMultilevel"/>
+    <w:tmpl w:val="951277A8"/>
+    <w:lvl w:ilvl="0" w:tplc="0C0A0001">
+      <w:start w:val="1"/>
+      <w:numFmt w:val="bullet"/>
+      <w:lvlText w:val=""/>
+      <w:lvlJc w:val="left"/>
+      <w:pPr>
+        <w:ind w:left="720" w:hanging="360"/>
+      </w:pPr>
+      <w:rPr>
+        <w:rFonts w:ascii="Symbol" w:hAnsi="Symbol" w:hint="default"/>
+      </w:rPr>
+    </w:lvl>
+    <w:lvl w:ilvl="1" w:tplc="0C0A0003" w:tentative="1">
+      <w:start w:val="1"/>
+      <w:numFmt w:val="bullet"/>
+      <w:lvlText w:val="o"/>
+      <w:lvlJc w:val="left"/>
+      <w:pPr>
+        <w:ind w:left="1440" w:hanging="360"/>
+      </w:pPr>
+      <w:rPr>
+        <w:rFonts w:ascii="Courier New" w:hAnsi="Courier New" w:cs="Courier New" w:hint="default"/>
+      </w:rPr>
+    </w:lvl>
+    <w:lvl w:ilvl="2" w:tplc="0C0A0005" w:tentative="1">
+      <w:start w:val="1"/>
+      <w:numFmt w:val="bullet"/>
+      <w:lvlText w:val=""/>
+      <w:lvlJc w:val="left"/>
+      <w:pPr>
+        <w:ind w:left="2160" w:hanging="360"/>
+      </w:pPr>
+      <w:rPr>
+        <w:rFonts w:ascii="Wingdings" w:hAnsi="Wingdings" w:hint="default"/>
+      </w:rPr>
+    </w:lvl>
+    <w:lvl w:ilvl="3" w:tplc="0C0A0001" w:tentative="1">
+      <w:start w:val="1"/>
+      <w:numFmt w:val="bullet"/>
+      <w:lvlText w:val=""/>
+      <w:lvlJc w:val="left"/>
+      <w:pPr>
+        <w:ind w:left="2880" w:hanging="360"/>
+      </w:pPr>
+      <w:rPr>
+        <w:rFonts w:ascii="Symbol" w:hAnsi="Symbol" w:hint="default"/>
+      </w:rPr>
+    </w:lvl>
+    <w:lvl w:ilvl="4" w:tplc="0C0A0003" w:tentative="1">
+      <w:start w:val="1"/>
+      <w:numFmt w:val="bullet"/>
+      <w:lvlText w:val="o"/>
+      <w:lvlJc w:val="left"/>
+      <w:pPr>
+        <w:ind w:left="3600" w:hanging="360"/>
+      </w:pPr>
+      <w:rPr>
+        <w:rFonts w:ascii="Courier New" w:hAnsi="Courier New" w:cs="Courier New" w:hint="default"/>
+      </w:rPr>
+    </w:lvl>
+    <w:lvl w:ilvl="5" w:tplc="0C0A0005" w:tentative="1">
+      <w:start w:val="1"/>
+      <w:numFmt w:val="bullet"/>
+      <w:lvlText w:val=""/>
+      <w:lvlJc w:val="left"/>
+      <w:pPr>
+        <w:ind w:left="4320" w:hanging="360"/>
+      </w:pPr>
+      <w:rPr>
+        <w:rFonts w:ascii="Wingdings" w:hAnsi="Wingdings" w:hint="default"/>
+      </w:rPr>
+    </w:lvl>
+    <w:lvl w:ilvl="6" w:tplc="0C0A0001" w:tentative="1">
+      <w:start w:val="1"/>
+      <w:numFmt w:val="bullet"/>
+      <w:lvlText w:val=""/>
+      <w:lvlJc w:val="left"/>
+      <w:pPr>
+        <w:ind w:left="5040" w:hanging="360"/>
+      </w:pPr>
+      <w:rPr>
+        <w:rFonts w:ascii="Symbol" w:hAnsi="Symbol" w:hint="default"/>
+      </w:rPr>
+    </w:lvl>
+    <w:lvl w:ilvl="7" w:tplc="0C0A0003" w:tentative="1">
+      <w:start w:val="1"/>
+      <w:numFmt w:val="bullet"/>
+      <w:lvlText w:val="o"/>
+      <w:lvlJc w:val="left"/>
+      <w:pPr>
+        <w:ind w:left="5760" w:hanging="360"/>
+      </w:pPr>
+      <w:rPr>
+        <w:rFonts w:ascii="Courier New" w:hAnsi="Courier New" w:cs="Courier New" w:hint="default"/>
+      </w:rPr>
+    </w:lvl>
+    <w:lvl w:ilvl="8" w:tplc="0C0A0005" w:tentative="1">
+      <w:start w:val="1"/>
+      <w:numFmt w:val="bullet"/>
+      <w:lvlText w:val=""/>
+      <w:lvlJc w:val="left"/>
+      <w:pPr>
+        <w:ind w:left="6480" w:hanging="360"/>
+      </w:pPr>
+      <w:rPr>
+        <w:rFonts w:ascii="Wingdings" w:hAnsi="Wingdings" w:hint="default"/>
+      </w:rPr>
+    </w:lvl>
+  </w:abstractNum>
+  <w:abstractNum w:abstractNumId="6" w15:restartNumberingAfterBreak="0">
     <w:nsid w:val="449E3078"/>
     <w:multiLevelType w:val="hybridMultilevel"/>
     <w:tmpl w:val="5068FA70"/>
@@ -6811,7 +7600,7 @@
       </w:rPr>
     </w:lvl>
   </w:abstractNum>
-  <w:abstractNum w:abstractNumId="6" w15:restartNumberingAfterBreak="0">
+  <w:abstractNum w:abstractNumId="7" w15:restartNumberingAfterBreak="0">
     <w:nsid w:val="68E31669"/>
     <w:multiLevelType w:val="hybridMultilevel"/>
     <w:tmpl w:val="D18803BE"/>
@@ -6931,19 +7720,22 @@
     <w:abstractNumId w:val="3"/>
   </w:num>
   <w:num w:numId="3" w16cid:durableId="354160044">
-    <w:abstractNumId w:val="5"/>
+    <w:abstractNumId w:val="6"/>
   </w:num>
   <w:num w:numId="4" w16cid:durableId="335961340">
-    <w:abstractNumId w:val="6"/>
+    <w:abstractNumId w:val="7"/>
   </w:num>
   <w:num w:numId="5" w16cid:durableId="1987054099">
-    <w:abstractNumId w:val="4"/>
+    <w:abstractNumId w:val="5"/>
   </w:num>
   <w:num w:numId="6" w16cid:durableId="208541236">
     <w:abstractNumId w:val="0"/>
   </w:num>
   <w:num w:numId="7" w16cid:durableId="1007557764">
     <w:abstractNumId w:val="2"/>
+  </w:num>
+  <w:num w:numId="8" w16cid:durableId="350492164">
+    <w:abstractNumId w:val="4"/>
   </w:num>
 </w:numbering>
 </file>
@@ -7558,7 +8350,6 @@
   <w:style w:type="character" w:default="1" w:styleId="Fuentedeprrafopredeter">
     <w:name w:val="Default Paragraph Font"/>
     <w:uiPriority w:val="1"/>
-    <w:semiHidden/>
     <w:unhideWhenUsed/>
   </w:style>
   <w:style w:type="table" w:default="1" w:styleId="Tablanormal">
@@ -8206,12 +8997,14 @@
     <w:rsid w:val="00530C9D"/>
     <w:rsid w:val="007833C8"/>
     <w:rsid w:val="00893E95"/>
-    <w:rsid w:val="00AB15E6"/>
+    <w:rsid w:val="009C65B8"/>
     <w:rsid w:val="00B111C0"/>
     <w:rsid w:val="00BD09C9"/>
+    <w:rsid w:val="00C16A99"/>
     <w:rsid w:val="00C62FED"/>
     <w:rsid w:val="00CF7C87"/>
     <w:rsid w:val="00D34A90"/>
+    <w:rsid w:val="00DB1F22"/>
     <w:rsid w:val="00F579A1"/>
   </w:rsids>
   <m:mathPr>

</xml_diff>

<commit_message>
-Doc: Desarrollo. -Cód: Guardar libro en base de datos
</commit_message>
<xml_diff>
--- a/PFC.docx
+++ b/PFC.docx
@@ -4426,14 +4426,6 @@
       </w:r>
       <w:proofErr w:type="spellStart"/>
       <w:r>
-        <w:t>Tkinter</w:t>
-      </w:r>
-      <w:proofErr w:type="spellEnd"/>
-      <w:r>
-        <w:t>/</w:t>
-      </w:r>
-      <w:proofErr w:type="spellStart"/>
-      <w:r>
         <w:t>CustomTkinter</w:t>
       </w:r>
       <w:proofErr w:type="spellEnd"/>
@@ -4526,15 +4518,13 @@
       </w:pPr>
       <w:r>
         <w:lastRenderedPageBreak/>
-        <w:t xml:space="preserve">El sistema permitirá buscar libros por título/autor en Google </w:t>
-      </w:r>
-      <w:proofErr w:type="spellStart"/>
-      <w:r>
-        <w:t>Books</w:t>
-      </w:r>
-      <w:proofErr w:type="spellEnd"/>
-      <w:r>
-        <w:t xml:space="preserve"> API y mostrará resultados en un formato de lista.</w:t>
+        <w:t xml:space="preserve">El sistema permitirá buscar libros por título/autor en </w:t>
+      </w:r>
+      <w:r>
+        <w:t>Open Library</w:t>
+      </w:r>
+      <w:r>
+        <w:t xml:space="preserve"> y mostrará resultados en un formato de lista.</w:t>
       </w:r>
     </w:p>
     <w:p>
@@ -4988,6 +4978,9 @@
         <w:jc w:val="center"/>
       </w:pPr>
       <w:r>
+        <w:rPr>
+          <w:noProof/>
+        </w:rPr>
         <w:drawing>
           <wp:inline distT="0" distB="0" distL="0" distR="0" wp14:anchorId="3DD0B9BD" wp14:editId="0DF832AE">
             <wp:extent cx="5105400" cy="2867025"/>
@@ -5074,6 +5067,9 @@
         <w:jc w:val="center"/>
       </w:pPr>
       <w:r>
+        <w:rPr>
+          <w:noProof/>
+        </w:rPr>
         <w:drawing>
           <wp:inline distT="0" distB="0" distL="0" distR="0" wp14:anchorId="230222BA" wp14:editId="699226B1">
             <wp:extent cx="5105400" cy="1914525"/>
@@ -5160,6 +5156,9 @@
         <w:jc w:val="center"/>
       </w:pPr>
       <w:r>
+        <w:rPr>
+          <w:noProof/>
+        </w:rPr>
         <w:lastRenderedPageBreak/>
         <w:drawing>
           <wp:inline distT="0" distB="0" distL="0" distR="0" wp14:anchorId="3B9FCFB2" wp14:editId="06035F10">
@@ -5247,6 +5246,9 @@
         <w:jc w:val="center"/>
       </w:pPr>
       <w:r>
+        <w:rPr>
+          <w:noProof/>
+        </w:rPr>
         <w:drawing>
           <wp:inline distT="0" distB="0" distL="0" distR="0" wp14:anchorId="55435662" wp14:editId="22239524">
             <wp:extent cx="5105400" cy="2105025"/>
@@ -5333,6 +5335,9 @@
         <w:jc w:val="center"/>
       </w:pPr>
       <w:r>
+        <w:rPr>
+          <w:noProof/>
+        </w:rPr>
         <w:drawing>
           <wp:inline distT="0" distB="0" distL="0" distR="0" wp14:anchorId="196CE9F7" wp14:editId="622FE54E">
             <wp:extent cx="5105400" cy="1914525"/>
@@ -5419,6 +5424,9 @@
         <w:jc w:val="center"/>
       </w:pPr>
       <w:r>
+        <w:rPr>
+          <w:noProof/>
+        </w:rPr>
         <w:lastRenderedPageBreak/>
         <w:drawing>
           <wp:inline distT="0" distB="0" distL="0" distR="0" wp14:anchorId="4EE1AEC1" wp14:editId="283C3891">
@@ -5510,15 +5518,7 @@
     </w:p>
     <w:p>
       <w:r>
-        <w:t xml:space="preserve">La base de datos de la </w:t>
-      </w:r>
-      <w:proofErr w:type="gramStart"/>
-      <w:r>
-        <w:t>app</w:t>
-      </w:r>
-      <w:proofErr w:type="gramEnd"/>
-      <w:r>
-        <w:t xml:space="preserve"> estará formada por cuatro tablas: libros, autores, géneros y editoriales.</w:t>
+        <w:t>La base de datos de la app estará formada por cuatro tablas: libros, autores, géneros y editoriales.</w:t>
       </w:r>
       <w:r>
         <w:t xml:space="preserve"> Las tablas “autores”, “géneros” y “editoriales” están relacionadas con la tabla principal “libros”, de esta manera se evita la repetición de datos.</w:t>
@@ -6289,6 +6289,15 @@
       </w:pPr>
       <w:r>
         <w:lastRenderedPageBreak/>
+        <w:t>DESARROLLO</w:t>
+      </w:r>
+    </w:p>
+    <w:p/>
+    <w:p>
+      <w:pPr>
+        <w:pStyle w:val="Ttulo1"/>
+      </w:pPr>
+      <w:r>
         <w:t>POSIBLES MEJORAS</w:t>
       </w:r>
     </w:p>
@@ -8350,6 +8359,7 @@
   <w:style w:type="character" w:default="1" w:styleId="Fuentedeprrafopredeter">
     <w:name w:val="Default Paragraph Font"/>
     <w:uiPriority w:val="1"/>
+    <w:semiHidden/>
     <w:unhideWhenUsed/>
   </w:style>
   <w:style w:type="table" w:default="1" w:styleId="Tablanormal">
@@ -8991,11 +9001,13 @@
     <w:rsid w:val="000D24A7"/>
     <w:rsid w:val="00320676"/>
     <w:rsid w:val="00332B29"/>
+    <w:rsid w:val="003704F4"/>
     <w:rsid w:val="00402BD5"/>
     <w:rsid w:val="00412A78"/>
     <w:rsid w:val="004A0015"/>
     <w:rsid w:val="00530C9D"/>
     <w:rsid w:val="007833C8"/>
+    <w:rsid w:val="007C79CC"/>
     <w:rsid w:val="00893E95"/>
     <w:rsid w:val="009C65B8"/>
     <w:rsid w:val="00B111C0"/>

</xml_diff>

<commit_message>
Cód: Añadir libro a la ventana principal
</commit_message>
<xml_diff>
--- a/PFC.docx
+++ b/PFC.docx
@@ -4422,15 +4422,7 @@
         </w:numPr>
       </w:pPr>
       <w:r>
-        <w:t xml:space="preserve">Crear una interfaz gráfica vistosa con </w:t>
-      </w:r>
-      <w:proofErr w:type="spellStart"/>
-      <w:r>
-        <w:t>CustomTkinter</w:t>
-      </w:r>
-      <w:proofErr w:type="spellEnd"/>
-      <w:r>
-        <w:t>.</w:t>
+        <w:t>Crear una interfaz gráfica vistosa con CustomTkinter.</w:t>
       </w:r>
     </w:p>
     <w:p>
@@ -6292,7 +6284,152 @@
         <w:t>DESARROLLO</w:t>
       </w:r>
     </w:p>
-    <w:p/>
+    <w:p>
+      <w:pPr>
+        <w:pStyle w:val="Ttulo2"/>
+      </w:pPr>
+      <w:r>
+        <w:t>Estructura del proyecto</w:t>
+      </w:r>
+    </w:p>
+    <w:p>
+      <w:r>
+        <w:t>La aplicación está organizada en distintos archivos y carpetas que separan las responsabilidades principales del sistema. Esta modularidad facilita el mantenimiento y la comprensión del código. Su estructura es la siguiente:</w:t>
+      </w:r>
+    </w:p>
+    <w:p>
+      <w:pPr>
+        <w:pStyle w:val="Prrafodelista"/>
+        <w:numPr>
+          <w:ilvl w:val="0"/>
+          <w:numId w:val="9"/>
+        </w:numPr>
+      </w:pPr>
+      <w:r>
+        <w:t>mi_biblio_app/ (carpeta raíz de la app)</w:t>
+      </w:r>
+    </w:p>
+    <w:p>
+      <w:pPr>
+        <w:pStyle w:val="Prrafodelista"/>
+        <w:numPr>
+          <w:ilvl w:val="1"/>
+          <w:numId w:val="9"/>
+        </w:numPr>
+      </w:pPr>
+      <w:r>
+        <w:t>ventana_principal.py: contiene la clase principal que lanza la interfaz principal de la aplicación.</w:t>
+      </w:r>
+    </w:p>
+    <w:p>
+      <w:pPr>
+        <w:pStyle w:val="Prrafodelista"/>
+        <w:numPr>
+          <w:ilvl w:val="1"/>
+          <w:numId w:val="9"/>
+        </w:numPr>
+      </w:pPr>
+      <w:r>
+        <w:t>ventana_anhadir_libro.py: define la ventana donde se realiza la búsqueda y selección de libros para añadir a la biblioteca.</w:t>
+      </w:r>
+    </w:p>
+    <w:p>
+      <w:pPr>
+        <w:pStyle w:val="Prrafodelista"/>
+        <w:numPr>
+          <w:ilvl w:val="1"/>
+          <w:numId w:val="9"/>
+        </w:numPr>
+      </w:pPr>
+      <w:r>
+        <w:t>api.py: módulo encargado de gestionar la conexión con la API de OpenLibrary y recuperar los datos de libros.</w:t>
+      </w:r>
+    </w:p>
+    <w:p>
+      <w:pPr>
+        <w:pStyle w:val="Prrafodelista"/>
+        <w:numPr>
+          <w:ilvl w:val="1"/>
+          <w:numId w:val="9"/>
+        </w:numPr>
+      </w:pPr>
+      <w:r>
+        <w:t>database.py: define y crea la estructura de la base de datos SQLite, con sus tablas y relaciones.</w:t>
+      </w:r>
+    </w:p>
+    <w:p>
+      <w:pPr>
+        <w:pStyle w:val="Prrafodelista"/>
+        <w:numPr>
+          <w:ilvl w:val="1"/>
+          <w:numId w:val="9"/>
+        </w:numPr>
+      </w:pPr>
+      <w:r>
+        <w:t>imágenes/: carpeta donde se almacenan los iconos utilizados en la interfaz gráfica.</w:t>
+      </w:r>
+    </w:p>
+    <w:p>
+      <w:pPr>
+        <w:pStyle w:val="Ttulo2"/>
+      </w:pPr>
+      <w:r>
+        <w:t>Herramientas y librerías utilizadas</w:t>
+      </w:r>
+    </w:p>
+    <w:p>
+      <w:r>
+        <w:t>Para el desarrollo de la app se han utilizado las siguientes herramientas y librerías:</w:t>
+      </w:r>
+    </w:p>
+    <w:p>
+      <w:pPr>
+        <w:pStyle w:val="Prrafodelista"/>
+        <w:numPr>
+          <w:ilvl w:val="0"/>
+          <w:numId w:val="9"/>
+        </w:numPr>
+      </w:pPr>
+      <w:r>
+        <w:t>CustomTkinter: framework moderno basado en Tkinter que proporciona una interfaz gráfica más estilizada.</w:t>
+      </w:r>
+    </w:p>
+    <w:p>
+      <w:pPr>
+        <w:pStyle w:val="Prrafodelista"/>
+        <w:numPr>
+          <w:ilvl w:val="0"/>
+          <w:numId w:val="9"/>
+        </w:numPr>
+      </w:pPr>
+      <w:r>
+        <w:t>Pillow (PIL): utilizada para cargar y mostrar imágenes (iconos) dentro de los diferentes widgets de la interfaz.</w:t>
+      </w:r>
+    </w:p>
+    <w:p>
+      <w:pPr>
+        <w:pStyle w:val="Prrafodelista"/>
+        <w:numPr>
+          <w:ilvl w:val="0"/>
+          <w:numId w:val="9"/>
+        </w:numPr>
+      </w:pPr>
+      <w:r>
+        <w:t>Requests: permite realizar peticiones HTTP a la API de OpenLibrary para recuperar datos de libros.</w:t>
+      </w:r>
+    </w:p>
+    <w:p>
+      <w:pPr>
+        <w:pStyle w:val="Prrafodelista"/>
+        <w:numPr>
+          <w:ilvl w:val="0"/>
+          <w:numId w:val="9"/>
+        </w:numPr>
+      </w:pPr>
+      <w:r>
+        <w:t>SQLite3 (incluido en Python): usado en database.py para crear y gestionar la base de datos local.</w:t>
+      </w:r>
+    </w:p>
     <w:p>
       <w:pPr>
         <w:pStyle w:val="Ttulo1"/>
@@ -7271,6 +7408,119 @@
     </w:lvl>
   </w:abstractNum>
   <w:abstractNum w:abstractNumId="4" w15:restartNumberingAfterBreak="0">
+    <w:nsid w:val="33C247DE"/>
+    <w:multiLevelType w:val="hybridMultilevel"/>
+    <w:tmpl w:val="9B3A65A2"/>
+    <w:lvl w:ilvl="0" w:tplc="0C0A0001">
+      <w:start w:val="1"/>
+      <w:numFmt w:val="bullet"/>
+      <w:lvlText w:val=""/>
+      <w:lvlJc w:val="left"/>
+      <w:pPr>
+        <w:ind w:left="720" w:hanging="360"/>
+      </w:pPr>
+      <w:rPr>
+        <w:rFonts w:ascii="Symbol" w:hAnsi="Symbol" w:hint="default"/>
+      </w:rPr>
+    </w:lvl>
+    <w:lvl w:ilvl="1" w:tplc="0C0A0003">
+      <w:start w:val="1"/>
+      <w:numFmt w:val="bullet"/>
+      <w:lvlText w:val="o"/>
+      <w:lvlJc w:val="left"/>
+      <w:pPr>
+        <w:ind w:left="1440" w:hanging="360"/>
+      </w:pPr>
+      <w:rPr>
+        <w:rFonts w:ascii="Courier New" w:hAnsi="Courier New" w:cs="Courier New" w:hint="default"/>
+      </w:rPr>
+    </w:lvl>
+    <w:lvl w:ilvl="2" w:tplc="0C0A0005" w:tentative="1">
+      <w:start w:val="1"/>
+      <w:numFmt w:val="bullet"/>
+      <w:lvlText w:val=""/>
+      <w:lvlJc w:val="left"/>
+      <w:pPr>
+        <w:ind w:left="2160" w:hanging="360"/>
+      </w:pPr>
+      <w:rPr>
+        <w:rFonts w:ascii="Wingdings" w:hAnsi="Wingdings" w:hint="default"/>
+      </w:rPr>
+    </w:lvl>
+    <w:lvl w:ilvl="3" w:tplc="0C0A0001" w:tentative="1">
+      <w:start w:val="1"/>
+      <w:numFmt w:val="bullet"/>
+      <w:lvlText w:val=""/>
+      <w:lvlJc w:val="left"/>
+      <w:pPr>
+        <w:ind w:left="2880" w:hanging="360"/>
+      </w:pPr>
+      <w:rPr>
+        <w:rFonts w:ascii="Symbol" w:hAnsi="Symbol" w:hint="default"/>
+      </w:rPr>
+    </w:lvl>
+    <w:lvl w:ilvl="4" w:tplc="0C0A0003" w:tentative="1">
+      <w:start w:val="1"/>
+      <w:numFmt w:val="bullet"/>
+      <w:lvlText w:val="o"/>
+      <w:lvlJc w:val="left"/>
+      <w:pPr>
+        <w:ind w:left="3600" w:hanging="360"/>
+      </w:pPr>
+      <w:rPr>
+        <w:rFonts w:ascii="Courier New" w:hAnsi="Courier New" w:cs="Courier New" w:hint="default"/>
+      </w:rPr>
+    </w:lvl>
+    <w:lvl w:ilvl="5" w:tplc="0C0A0005" w:tentative="1">
+      <w:start w:val="1"/>
+      <w:numFmt w:val="bullet"/>
+      <w:lvlText w:val=""/>
+      <w:lvlJc w:val="left"/>
+      <w:pPr>
+        <w:ind w:left="4320" w:hanging="360"/>
+      </w:pPr>
+      <w:rPr>
+        <w:rFonts w:ascii="Wingdings" w:hAnsi="Wingdings" w:hint="default"/>
+      </w:rPr>
+    </w:lvl>
+    <w:lvl w:ilvl="6" w:tplc="0C0A0001" w:tentative="1">
+      <w:start w:val="1"/>
+      <w:numFmt w:val="bullet"/>
+      <w:lvlText w:val=""/>
+      <w:lvlJc w:val="left"/>
+      <w:pPr>
+        <w:ind w:left="5040" w:hanging="360"/>
+      </w:pPr>
+      <w:rPr>
+        <w:rFonts w:ascii="Symbol" w:hAnsi="Symbol" w:hint="default"/>
+      </w:rPr>
+    </w:lvl>
+    <w:lvl w:ilvl="7" w:tplc="0C0A0003" w:tentative="1">
+      <w:start w:val="1"/>
+      <w:numFmt w:val="bullet"/>
+      <w:lvlText w:val="o"/>
+      <w:lvlJc w:val="left"/>
+      <w:pPr>
+        <w:ind w:left="5760" w:hanging="360"/>
+      </w:pPr>
+      <w:rPr>
+        <w:rFonts w:ascii="Courier New" w:hAnsi="Courier New" w:cs="Courier New" w:hint="default"/>
+      </w:rPr>
+    </w:lvl>
+    <w:lvl w:ilvl="8" w:tplc="0C0A0005" w:tentative="1">
+      <w:start w:val="1"/>
+      <w:numFmt w:val="bullet"/>
+      <w:lvlText w:val=""/>
+      <w:lvlJc w:val="left"/>
+      <w:pPr>
+        <w:ind w:left="6480" w:hanging="360"/>
+      </w:pPr>
+      <w:rPr>
+        <w:rFonts w:ascii="Wingdings" w:hAnsi="Wingdings" w:hint="default"/>
+      </w:rPr>
+    </w:lvl>
+  </w:abstractNum>
+  <w:abstractNum w:abstractNumId="5" w15:restartNumberingAfterBreak="0">
     <w:nsid w:val="3A4F2422"/>
     <w:multiLevelType w:val="hybridMultilevel"/>
     <w:tmpl w:val="B4908F3E"/>
@@ -7383,7 +7633,7 @@
       </w:rPr>
     </w:lvl>
   </w:abstractNum>
-  <w:abstractNum w:abstractNumId="5" w15:restartNumberingAfterBreak="0">
+  <w:abstractNum w:abstractNumId="6" w15:restartNumberingAfterBreak="0">
     <w:nsid w:val="3CC04535"/>
     <w:multiLevelType w:val="hybridMultilevel"/>
     <w:tmpl w:val="951277A8"/>
@@ -7496,7 +7746,7 @@
       </w:rPr>
     </w:lvl>
   </w:abstractNum>
-  <w:abstractNum w:abstractNumId="6" w15:restartNumberingAfterBreak="0">
+  <w:abstractNum w:abstractNumId="7" w15:restartNumberingAfterBreak="0">
     <w:nsid w:val="449E3078"/>
     <w:multiLevelType w:val="hybridMultilevel"/>
     <w:tmpl w:val="5068FA70"/>
@@ -7609,7 +7859,7 @@
       </w:rPr>
     </w:lvl>
   </w:abstractNum>
-  <w:abstractNum w:abstractNumId="7" w15:restartNumberingAfterBreak="0">
+  <w:abstractNum w:abstractNumId="8" w15:restartNumberingAfterBreak="0">
     <w:nsid w:val="68E31669"/>
     <w:multiLevelType w:val="hybridMultilevel"/>
     <w:tmpl w:val="D18803BE"/>
@@ -7729,13 +7979,13 @@
     <w:abstractNumId w:val="3"/>
   </w:num>
   <w:num w:numId="3" w16cid:durableId="354160044">
-    <w:abstractNumId w:val="6"/>
+    <w:abstractNumId w:val="7"/>
   </w:num>
   <w:num w:numId="4" w16cid:durableId="335961340">
-    <w:abstractNumId w:val="7"/>
+    <w:abstractNumId w:val="8"/>
   </w:num>
   <w:num w:numId="5" w16cid:durableId="1987054099">
-    <w:abstractNumId w:val="5"/>
+    <w:abstractNumId w:val="6"/>
   </w:num>
   <w:num w:numId="6" w16cid:durableId="208541236">
     <w:abstractNumId w:val="0"/>
@@ -7744,6 +7994,9 @@
     <w:abstractNumId w:val="2"/>
   </w:num>
   <w:num w:numId="8" w16cid:durableId="350492164">
+    <w:abstractNumId w:val="5"/>
+  </w:num>
+  <w:num w:numId="9" w16cid:durableId="2092967755">
     <w:abstractNumId w:val="4"/>
   </w:num>
 </w:numbering>
@@ -8999,6 +9252,7 @@
   <w:rsids>
     <w:rsidRoot w:val="00530C9D"/>
     <w:rsid w:val="000D24A7"/>
+    <w:rsid w:val="002D6228"/>
     <w:rsid w:val="00320676"/>
     <w:rsid w:val="00332B29"/>
     <w:rsid w:val="003704F4"/>
@@ -9006,6 +9260,7 @@
     <w:rsid w:val="00412A78"/>
     <w:rsid w:val="004A0015"/>
     <w:rsid w:val="00530C9D"/>
+    <w:rsid w:val="007143C7"/>
     <w:rsid w:val="007833C8"/>
     <w:rsid w:val="007C79CC"/>
     <w:rsid w:val="00893E95"/>

</xml_diff>

<commit_message>
-Cód: Múltiples cambios -Doc: Manual de usuario
</commit_message>
<xml_diff>
--- a/PFC.docx
+++ b/PFC.docx
@@ -5587,7 +5587,7 @@
                 <w:noProof/>
                 <w:webHidden/>
               </w:rPr>
-              <w:t>13</w:t>
+              <w:t>19</w:t>
             </w:r>
             <w:r>
               <w:rPr>
@@ -5657,7 +5657,7 @@
                 <w:noProof/>
                 <w:webHidden/>
               </w:rPr>
-              <w:t>14</w:t>
+              <w:t>20</w:t>
             </w:r>
             <w:r>
               <w:rPr>
@@ -5727,7 +5727,7 @@
                 <w:noProof/>
                 <w:webHidden/>
               </w:rPr>
-              <w:t>14</w:t>
+              <w:t>20</w:t>
             </w:r>
             <w:r>
               <w:rPr>
@@ -5797,7 +5797,7 @@
                 <w:noProof/>
                 <w:webHidden/>
               </w:rPr>
-              <w:t>15</w:t>
+              <w:t>21</w:t>
             </w:r>
             <w:r>
               <w:rPr>
@@ -6617,6 +6617,9 @@
         <w:jc w:val="center"/>
       </w:pPr>
       <w:r>
+        <w:rPr>
+          <w:noProof/>
+        </w:rPr>
         <w:drawing>
           <wp:inline distT="0" distB="0" distL="0" distR="0" wp14:anchorId="0BDD14FF" wp14:editId="030823AD">
             <wp:extent cx="5143500" cy="2399977"/>
@@ -6710,6 +6713,9 @@
         <w:jc w:val="center"/>
       </w:pPr>
       <w:r>
+        <w:rPr>
+          <w:noProof/>
+        </w:rPr>
         <w:drawing>
           <wp:inline distT="0" distB="0" distL="0" distR="0" wp14:anchorId="2547A91B" wp14:editId="4DC168A7">
             <wp:extent cx="5133975" cy="2404589"/>
@@ -6803,6 +6809,9 @@
         <w:jc w:val="center"/>
       </w:pPr>
       <w:r>
+        <w:rPr>
+          <w:noProof/>
+        </w:rPr>
         <w:lastRenderedPageBreak/>
         <w:drawing>
           <wp:inline distT="0" distB="0" distL="0" distR="0" wp14:anchorId="709120B7" wp14:editId="6DB22DA0">
@@ -6897,6 +6906,9 @@
         <w:jc w:val="center"/>
       </w:pPr>
       <w:r>
+        <w:rPr>
+          <w:noProof/>
+        </w:rPr>
         <w:drawing>
           <wp:inline distT="0" distB="0" distL="0" distR="0" wp14:anchorId="6050507D" wp14:editId="26E34312">
             <wp:extent cx="5210175" cy="4266658"/>
@@ -6990,6 +7002,9 @@
         <w:jc w:val="center"/>
       </w:pPr>
       <w:r>
+        <w:rPr>
+          <w:noProof/>
+        </w:rPr>
         <w:lastRenderedPageBreak/>
         <w:drawing>
           <wp:inline distT="0" distB="0" distL="0" distR="0" wp14:anchorId="6E770E76" wp14:editId="3F8C2224">
@@ -7078,6 +7093,9 @@
         <w:jc w:val="center"/>
       </w:pPr>
       <w:r>
+        <w:rPr>
+          <w:noProof/>
+        </w:rPr>
         <w:drawing>
           <wp:inline distT="0" distB="0" distL="0" distR="0" wp14:anchorId="3AF7CAF1" wp14:editId="5666CE61">
             <wp:extent cx="5257800" cy="3566203"/>
@@ -7165,6 +7183,9 @@
         <w:jc w:val="center"/>
       </w:pPr>
       <w:r>
+        <w:rPr>
+          <w:noProof/>
+        </w:rPr>
         <w:lastRenderedPageBreak/>
         <w:drawing>
           <wp:inline distT="0" distB="0" distL="0" distR="0" wp14:anchorId="60F6DF3D" wp14:editId="50FFBC4F">
@@ -8035,6 +8056,9 @@
         <w:jc w:val="center"/>
       </w:pPr>
       <w:r>
+        <w:rPr>
+          <w:noProof/>
+        </w:rPr>
         <w:drawing>
           <wp:inline distT="0" distB="0" distL="0" distR="0" wp14:anchorId="116B1D3A" wp14:editId="11D0E3A7">
             <wp:extent cx="5400040" cy="3543935"/>
@@ -8931,6 +8955,3633 @@
       <w:pPr>
         <w:pStyle w:val="Ttulo1"/>
       </w:pPr>
+      <w:r>
+        <w:t>MANUAL DE USUARIO</w:t>
+      </w:r>
+    </w:p>
+    <w:p>
+      <w:r>
+        <w:t xml:space="preserve">Una vez se ejecuta la aplicación, al usuario se le presenta directamente su biblioteca personal (inicialmente vacía). Esta es la ventana principal, de la que derivan las demás funciones de la </w:t>
+      </w:r>
+      <w:proofErr w:type="gramStart"/>
+      <w:r>
+        <w:t>app</w:t>
+      </w:r>
+      <w:proofErr w:type="gramEnd"/>
+      <w:r>
+        <w:t>.</w:t>
+      </w:r>
+    </w:p>
+    <w:p>
+      <w:pPr>
+        <w:keepNext/>
+        <w:jc w:val="center"/>
+      </w:pPr>
+      <w:r>
+        <w:rPr>
+          <w:noProof/>
+        </w:rPr>
+        <mc:AlternateContent>
+          <mc:Choice Requires="wps">
+            <w:drawing>
+              <wp:anchor distT="0" distB="0" distL="114300" distR="114300" simplePos="0" relativeHeight="251674624" behindDoc="0" locked="0" layoutInCell="1" allowOverlap="1" wp14:anchorId="5069409B" wp14:editId="1D223C5C">
+                <wp:simplePos x="0" y="0"/>
+                <wp:positionH relativeFrom="column">
+                  <wp:posOffset>110490</wp:posOffset>
+                </wp:positionH>
+                <wp:positionV relativeFrom="paragraph">
+                  <wp:posOffset>384810</wp:posOffset>
+                </wp:positionV>
+                <wp:extent cx="5086350" cy="2581275"/>
+                <wp:effectExtent l="0" t="0" r="19050" b="28575"/>
+                <wp:wrapNone/>
+                <wp:docPr id="957318880" name="Rectángulo 30"/>
+                <wp:cNvGraphicFramePr/>
+                <a:graphic xmlns:a="http://schemas.openxmlformats.org/drawingml/2006/main">
+                  <a:graphicData uri="http://schemas.microsoft.com/office/word/2010/wordprocessingShape">
+                    <wps:wsp>
+                      <wps:cNvSpPr/>
+                      <wps:spPr>
+                        <a:xfrm>
+                          <a:off x="0" y="0"/>
+                          <a:ext cx="5086350" cy="2581275"/>
+                        </a:xfrm>
+                        <a:prstGeom prst="rect">
+                          <a:avLst/>
+                        </a:prstGeom>
+                        <a:noFill/>
+                        <a:ln>
+                          <a:solidFill>
+                            <a:srgbClr val="EE0000"/>
+                          </a:solidFill>
+                        </a:ln>
+                      </wps:spPr>
+                      <wps:style>
+                        <a:lnRef idx="2">
+                          <a:schemeClr val="accent1">
+                            <a:shade val="15000"/>
+                          </a:schemeClr>
+                        </a:lnRef>
+                        <a:fillRef idx="1">
+                          <a:schemeClr val="accent1"/>
+                        </a:fillRef>
+                        <a:effectRef idx="0">
+                          <a:schemeClr val="accent1"/>
+                        </a:effectRef>
+                        <a:fontRef idx="minor">
+                          <a:schemeClr val="lt1"/>
+                        </a:fontRef>
+                      </wps:style>
+                      <wps:bodyPr rot="0" spcFirstLastPara="0" vertOverflow="overflow" horzOverflow="overflow" vert="horz" wrap="square" lIns="91440" tIns="45720" rIns="91440" bIns="45720" numCol="1" spcCol="0" rtlCol="0" fromWordArt="0" anchor="ctr" anchorCtr="0" forceAA="0" compatLnSpc="1">
+                        <a:prstTxWarp prst="textNoShape">
+                          <a:avLst/>
+                        </a:prstTxWarp>
+                        <a:noAutofit/>
+                      </wps:bodyPr>
+                    </wps:wsp>
+                  </a:graphicData>
+                </a:graphic>
+                <wp14:sizeRelH relativeFrom="margin">
+                  <wp14:pctWidth>0</wp14:pctWidth>
+                </wp14:sizeRelH>
+                <wp14:sizeRelV relativeFrom="margin">
+                  <wp14:pctHeight>0</wp14:pctHeight>
+                </wp14:sizeRelV>
+              </wp:anchor>
+            </w:drawing>
+          </mc:Choice>
+          <mc:Fallback>
+            <w:pict>
+              <v:rect w14:anchorId="1A44285F" id="Rectángulo 30" o:spid="_x0000_s1026" style="position:absolute;margin-left:8.7pt;margin-top:30.3pt;width:400.5pt;height:203.25pt;z-index:251674624;visibility:visible;mso-wrap-style:square;mso-width-percent:0;mso-height-percent:0;mso-wrap-distance-left:9pt;mso-wrap-distance-top:0;mso-wrap-distance-right:9pt;mso-wrap-distance-bottom:0;mso-position-horizontal:absolute;mso-position-horizontal-relative:text;mso-position-vertical:absolute;mso-position-vertical-relative:text;mso-width-percent:0;mso-height-percent:0;mso-width-relative:margin;mso-height-relative:margin;v-text-anchor:middle" o:gfxdata="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" filled="f" strokecolor="#e00" strokeweight="1.5pt"/>
+            </w:pict>
+          </mc:Fallback>
+        </mc:AlternateContent>
+      </w:r>
+      <w:r>
+        <w:rPr>
+          <w:noProof/>
+        </w:rPr>
+        <mc:AlternateContent>
+          <mc:Choice Requires="wps">
+            <w:drawing>
+              <wp:anchor distT="0" distB="0" distL="114300" distR="114300" simplePos="0" relativeHeight="251668480" behindDoc="0" locked="0" layoutInCell="1" allowOverlap="1" wp14:anchorId="4756631F" wp14:editId="46EF7DAE">
+                <wp:simplePos x="0" y="0"/>
+                <wp:positionH relativeFrom="margin">
+                  <wp:posOffset>5234940</wp:posOffset>
+                </wp:positionH>
+                <wp:positionV relativeFrom="paragraph">
+                  <wp:posOffset>2737484</wp:posOffset>
+                </wp:positionV>
+                <wp:extent cx="219075" cy="238125"/>
+                <wp:effectExtent l="0" t="0" r="28575" b="28575"/>
+                <wp:wrapNone/>
+                <wp:docPr id="1646111509" name="Diagrama de flujo: conector 34"/>
+                <wp:cNvGraphicFramePr/>
+                <a:graphic xmlns:a="http://schemas.openxmlformats.org/drawingml/2006/main">
+                  <a:graphicData uri="http://schemas.microsoft.com/office/word/2010/wordprocessingShape">
+                    <wps:wsp>
+                      <wps:cNvSpPr/>
+                      <wps:spPr>
+                        <a:xfrm>
+                          <a:off x="0" y="0"/>
+                          <a:ext cx="219075" cy="238125"/>
+                        </a:xfrm>
+                        <a:prstGeom prst="flowChartConnector">
+                          <a:avLst/>
+                        </a:prstGeom>
+                        <a:noFill/>
+                        <a:ln>
+                          <a:solidFill>
+                            <a:srgbClr val="EE0000"/>
+                          </a:solidFill>
+                        </a:ln>
+                      </wps:spPr>
+                      <wps:style>
+                        <a:lnRef idx="2">
+                          <a:schemeClr val="accent1">
+                            <a:shade val="15000"/>
+                          </a:schemeClr>
+                        </a:lnRef>
+                        <a:fillRef idx="1">
+                          <a:schemeClr val="accent1"/>
+                        </a:fillRef>
+                        <a:effectRef idx="0">
+                          <a:schemeClr val="accent1"/>
+                        </a:effectRef>
+                        <a:fontRef idx="minor">
+                          <a:schemeClr val="lt1"/>
+                        </a:fontRef>
+                      </wps:style>
+                      <wps:bodyPr rot="0" spcFirstLastPara="0" vertOverflow="overflow" horzOverflow="overflow" vert="horz" wrap="square" lIns="91440" tIns="45720" rIns="91440" bIns="45720" numCol="1" spcCol="0" rtlCol="0" fromWordArt="0" anchor="ctr" anchorCtr="0" forceAA="0" compatLnSpc="1">
+                        <a:prstTxWarp prst="textNoShape">
+                          <a:avLst/>
+                        </a:prstTxWarp>
+                        <a:noAutofit/>
+                      </wps:bodyPr>
+                    </wps:wsp>
+                  </a:graphicData>
+                </a:graphic>
+                <wp14:sizeRelH relativeFrom="margin">
+                  <wp14:pctWidth>0</wp14:pctWidth>
+                </wp14:sizeRelH>
+                <wp14:sizeRelV relativeFrom="margin">
+                  <wp14:pctHeight>0</wp14:pctHeight>
+                </wp14:sizeRelV>
+              </wp:anchor>
+            </w:drawing>
+          </mc:Choice>
+          <mc:Fallback>
+            <w:pict>
+              <v:shapetype w14:anchorId="4F270FEF" id="_x0000_t120" coordsize="21600,21600" o:spt="120" path="m10800,qx,10800,10800,21600,21600,10800,10800,xe">
+                <v:path gradientshapeok="t" o:connecttype="custom" o:connectlocs="10800,0;3163,3163;0,10800;3163,18437;10800,21600;18437,18437;21600,10800;18437,3163" textboxrect="3163,3163,18437,18437"/>
+              </v:shapetype>
+              <v:shape id="Diagrama de flujo: conector 34" o:spid="_x0000_s1026" type="#_x0000_t120" style="position:absolute;margin-left:412.2pt;margin-top:215.55pt;width:17.25pt;height:18.75pt;z-index:251668480;visibility:visible;mso-wrap-style:square;mso-width-percent:0;mso-height-percent:0;mso-wrap-distance-left:9pt;mso-wrap-distance-top:0;mso-wrap-distance-right:9pt;mso-wrap-distance-bottom:0;mso-position-horizontal:absolute;mso-position-horizontal-relative:margin;mso-position-vertical:absolute;mso-position-vertical-relative:text;mso-width-percent:0;mso-height-percent:0;mso-width-relative:margin;mso-height-relative:margin;v-text-anchor:middle" o:gfxdata="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" filled="f" strokecolor="#e00" strokeweight="1.5pt">
+                <v:stroke joinstyle="miter"/>
+                <w10:wrap anchorx="margin"/>
+              </v:shape>
+            </w:pict>
+          </mc:Fallback>
+        </mc:AlternateContent>
+      </w:r>
+      <w:r>
+        <w:rPr>
+          <w:noProof/>
+        </w:rPr>
+        <mc:AlternateContent>
+          <mc:Choice Requires="wps">
+            <w:drawing>
+              <wp:anchor distT="0" distB="0" distL="114300" distR="114300" simplePos="0" relativeHeight="251672576" behindDoc="0" locked="0" layoutInCell="1" allowOverlap="1" wp14:anchorId="0163C5DD" wp14:editId="21CD7557">
+                <wp:simplePos x="0" y="0"/>
+                <wp:positionH relativeFrom="margin">
+                  <wp:align>center</wp:align>
+                </wp:positionH>
+                <wp:positionV relativeFrom="paragraph">
+                  <wp:posOffset>1403985</wp:posOffset>
+                </wp:positionV>
+                <wp:extent cx="457200" cy="400050"/>
+                <wp:effectExtent l="0" t="0" r="0" b="0"/>
+                <wp:wrapNone/>
+                <wp:docPr id="1096008933" name="Cuadro de texto 33"/>
+                <wp:cNvGraphicFramePr/>
+                <a:graphic xmlns:a="http://schemas.openxmlformats.org/drawingml/2006/main">
+                  <a:graphicData uri="http://schemas.microsoft.com/office/word/2010/wordprocessingShape">
+                    <wps:wsp>
+                      <wps:cNvSpPr txBox="1"/>
+                      <wps:spPr>
+                        <a:xfrm>
+                          <a:off x="0" y="0"/>
+                          <a:ext cx="457200" cy="400050"/>
+                        </a:xfrm>
+                        <a:prstGeom prst="rect">
+                          <a:avLst/>
+                        </a:prstGeom>
+                        <a:noFill/>
+                        <a:ln w="6350">
+                          <a:noFill/>
+                        </a:ln>
+                      </wps:spPr>
+                      <wps:txbx>
+                        <w:txbxContent>
+                          <w:p>
+                            <w:pPr>
+                              <w:jc w:val="center"/>
+                              <w:rPr>
+                                <w:color w:val="EE0000"/>
+                              </w:rPr>
+                            </w:pPr>
+                            <w:r>
+                              <w:rPr>
+                                <w:color w:val="EE0000"/>
+                              </w:rPr>
+                              <w:t>3</w:t>
+                            </w:r>
+                          </w:p>
+                        </w:txbxContent>
+                      </wps:txbx>
+                      <wps:bodyPr rot="0" spcFirstLastPara="0" vertOverflow="overflow" horzOverflow="overflow" vert="horz" wrap="square" lIns="91440" tIns="45720" rIns="91440" bIns="45720" numCol="1" spcCol="0" rtlCol="0" fromWordArt="0" anchor="t" anchorCtr="0" forceAA="0" compatLnSpc="1">
+                        <a:prstTxWarp prst="textNoShape">
+                          <a:avLst/>
+                        </a:prstTxWarp>
+                        <a:noAutofit/>
+                      </wps:bodyPr>
+                    </wps:wsp>
+                  </a:graphicData>
+                </a:graphic>
+              </wp:anchor>
+            </w:drawing>
+          </mc:Choice>
+          <mc:Fallback>
+            <w:pict>
+              <v:shape w14:anchorId="0163C5DD" id="Cuadro de texto 33" o:spid="_x0000_s1057" type="#_x0000_t202" style="position:absolute;left:0;text-align:left;margin-left:0;margin-top:110.55pt;width:36pt;height:31.5pt;z-index:251672576;visibility:visible;mso-wrap-style:square;mso-wrap-distance-left:9pt;mso-wrap-distance-top:0;mso-wrap-distance-right:9pt;mso-wrap-distance-bottom:0;mso-position-horizontal:center;mso-position-horizontal-relative:margin;mso-position-vertical:absolute;mso-position-vertical-relative:text;v-text-anchor:top" o:gfxdata="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" filled="f" stroked="f" strokeweight=".5pt">
+                <v:textbox>
+                  <w:txbxContent>
+                    <w:p>
+                      <w:pPr>
+                        <w:jc w:val="center"/>
+                        <w:rPr>
+                          <w:color w:val="EE0000"/>
+                        </w:rPr>
+                      </w:pPr>
+                      <w:r>
+                        <w:rPr>
+                          <w:color w:val="EE0000"/>
+                        </w:rPr>
+                        <w:t>3</w:t>
+                      </w:r>
+                    </w:p>
+                  </w:txbxContent>
+                </v:textbox>
+                <w10:wrap anchorx="margin"/>
+              </v:shape>
+            </w:pict>
+          </mc:Fallback>
+        </mc:AlternateContent>
+      </w:r>
+      <w:r>
+        <w:rPr>
+          <w:noProof/>
+        </w:rPr>
+        <mc:AlternateContent>
+          <mc:Choice Requires="wps">
+            <w:drawing>
+              <wp:anchor distT="0" distB="0" distL="114300" distR="114300" simplePos="0" relativeHeight="251663360" behindDoc="0" locked="0" layoutInCell="1" allowOverlap="1" wp14:anchorId="6F90872D" wp14:editId="3C26C4B1">
+                <wp:simplePos x="0" y="0"/>
+                <wp:positionH relativeFrom="column">
+                  <wp:posOffset>415290</wp:posOffset>
+                </wp:positionH>
+                <wp:positionV relativeFrom="paragraph">
+                  <wp:posOffset>22860</wp:posOffset>
+                </wp:positionV>
+                <wp:extent cx="457200" cy="400050"/>
+                <wp:effectExtent l="0" t="0" r="0" b="0"/>
+                <wp:wrapNone/>
+                <wp:docPr id="2005233411" name="Cuadro de texto 33"/>
+                <wp:cNvGraphicFramePr/>
+                <a:graphic xmlns:a="http://schemas.openxmlformats.org/drawingml/2006/main">
+                  <a:graphicData uri="http://schemas.microsoft.com/office/word/2010/wordprocessingShape">
+                    <wps:wsp>
+                      <wps:cNvSpPr txBox="1"/>
+                      <wps:spPr>
+                        <a:xfrm>
+                          <a:off x="0" y="0"/>
+                          <a:ext cx="457200" cy="400050"/>
+                        </a:xfrm>
+                        <a:prstGeom prst="rect">
+                          <a:avLst/>
+                        </a:prstGeom>
+                        <a:noFill/>
+                        <a:ln w="6350">
+                          <a:noFill/>
+                        </a:ln>
+                      </wps:spPr>
+                      <wps:txbx>
+                        <w:txbxContent>
+                          <w:p>
+                            <w:pPr>
+                              <w:jc w:val="center"/>
+                              <w:rPr>
+                                <w:color w:val="EE0000"/>
+                              </w:rPr>
+                            </w:pPr>
+                            <w:r>
+                              <w:rPr>
+                                <w:color w:val="EE0000"/>
+                              </w:rPr>
+                              <w:t>1</w:t>
+                            </w:r>
+                          </w:p>
+                        </w:txbxContent>
+                      </wps:txbx>
+                      <wps:bodyPr rot="0" spcFirstLastPara="0" vertOverflow="overflow" horzOverflow="overflow" vert="horz" wrap="square" lIns="91440" tIns="45720" rIns="91440" bIns="45720" numCol="1" spcCol="0" rtlCol="0" fromWordArt="0" anchor="t" anchorCtr="0" forceAA="0" compatLnSpc="1">
+                        <a:prstTxWarp prst="textNoShape">
+                          <a:avLst/>
+                        </a:prstTxWarp>
+                        <a:noAutofit/>
+                      </wps:bodyPr>
+                    </wps:wsp>
+                  </a:graphicData>
+                </a:graphic>
+              </wp:anchor>
+            </w:drawing>
+          </mc:Choice>
+          <mc:Fallback>
+            <w:pict>
+              <v:shape w14:anchorId="6F90872D" id="_x0000_s1058" type="#_x0000_t202" style="position:absolute;left:0;text-align:left;margin-left:32.7pt;margin-top:1.8pt;width:36pt;height:31.5pt;z-index:251663360;visibility:visible;mso-wrap-style:square;mso-wrap-distance-left:9pt;mso-wrap-distance-top:0;mso-wrap-distance-right:9pt;mso-wrap-distance-bottom:0;mso-position-horizontal:absolute;mso-position-horizontal-relative:text;mso-position-vertical:absolute;mso-position-vertical-relative:text;v-text-anchor:top" o:gfxdata="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" filled="f" stroked="f" strokeweight=".5pt">
+                <v:textbox>
+                  <w:txbxContent>
+                    <w:p>
+                      <w:pPr>
+                        <w:jc w:val="center"/>
+                        <w:rPr>
+                          <w:color w:val="EE0000"/>
+                        </w:rPr>
+                      </w:pPr>
+                      <w:r>
+                        <w:rPr>
+                          <w:color w:val="EE0000"/>
+                        </w:rPr>
+                        <w:t>1</w:t>
+                      </w:r>
+                    </w:p>
+                  </w:txbxContent>
+                </v:textbox>
+              </v:shape>
+            </w:pict>
+          </mc:Fallback>
+        </mc:AlternateContent>
+      </w:r>
+      <w:r>
+        <w:rPr>
+          <w:noProof/>
+        </w:rPr>
+        <mc:AlternateContent>
+          <mc:Choice Requires="wps">
+            <w:drawing>
+              <wp:anchor distT="0" distB="0" distL="114300" distR="114300" simplePos="0" relativeHeight="251670528" behindDoc="0" locked="0" layoutInCell="1" allowOverlap="1" wp14:anchorId="783F2DC7" wp14:editId="69F5C13F">
+                <wp:simplePos x="0" y="0"/>
+                <wp:positionH relativeFrom="column">
+                  <wp:posOffset>5101590</wp:posOffset>
+                </wp:positionH>
+                <wp:positionV relativeFrom="paragraph">
+                  <wp:posOffset>2499360</wp:posOffset>
+                </wp:positionV>
+                <wp:extent cx="457200" cy="400050"/>
+                <wp:effectExtent l="0" t="0" r="0" b="0"/>
+                <wp:wrapNone/>
+                <wp:docPr id="1291053936" name="Cuadro de texto 33"/>
+                <wp:cNvGraphicFramePr/>
+                <a:graphic xmlns:a="http://schemas.openxmlformats.org/drawingml/2006/main">
+                  <a:graphicData uri="http://schemas.microsoft.com/office/word/2010/wordprocessingShape">
+                    <wps:wsp>
+                      <wps:cNvSpPr txBox="1"/>
+                      <wps:spPr>
+                        <a:xfrm>
+                          <a:off x="0" y="0"/>
+                          <a:ext cx="457200" cy="400050"/>
+                        </a:xfrm>
+                        <a:prstGeom prst="rect">
+                          <a:avLst/>
+                        </a:prstGeom>
+                        <a:noFill/>
+                        <a:ln w="6350">
+                          <a:noFill/>
+                        </a:ln>
+                      </wps:spPr>
+                      <wps:txbx>
+                        <w:txbxContent>
+                          <w:p>
+                            <w:pPr>
+                              <w:jc w:val="center"/>
+                              <w:rPr>
+                                <w:color w:val="EE0000"/>
+                              </w:rPr>
+                            </w:pPr>
+                            <w:r>
+                              <w:rPr>
+                                <w:color w:val="EE0000"/>
+                              </w:rPr>
+                              <w:t>4</w:t>
+                            </w:r>
+                          </w:p>
+                        </w:txbxContent>
+                      </wps:txbx>
+                      <wps:bodyPr rot="0" spcFirstLastPara="0" vertOverflow="overflow" horzOverflow="overflow" vert="horz" wrap="square" lIns="91440" tIns="45720" rIns="91440" bIns="45720" numCol="1" spcCol="0" rtlCol="0" fromWordArt="0" anchor="t" anchorCtr="0" forceAA="0" compatLnSpc="1">
+                        <a:prstTxWarp prst="textNoShape">
+                          <a:avLst/>
+                        </a:prstTxWarp>
+                        <a:noAutofit/>
+                      </wps:bodyPr>
+                    </wps:wsp>
+                  </a:graphicData>
+                </a:graphic>
+              </wp:anchor>
+            </w:drawing>
+          </mc:Choice>
+          <mc:Fallback>
+            <w:pict>
+              <v:shape w14:anchorId="783F2DC7" id="_x0000_s1059" type="#_x0000_t202" style="position:absolute;left:0;text-align:left;margin-left:401.7pt;margin-top:196.8pt;width:36pt;height:31.5pt;z-index:251670528;visibility:visible;mso-wrap-style:square;mso-wrap-distance-left:9pt;mso-wrap-distance-top:0;mso-wrap-distance-right:9pt;mso-wrap-distance-bottom:0;mso-position-horizontal:absolute;mso-position-horizontal-relative:text;mso-position-vertical:absolute;mso-position-vertical-relative:text;v-text-anchor:top" o:gfxdata="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" filled="f" stroked="f" strokeweight=".5pt">
+                <v:textbox>
+                  <w:txbxContent>
+                    <w:p>
+                      <w:pPr>
+                        <w:jc w:val="center"/>
+                        <w:rPr>
+                          <w:color w:val="EE0000"/>
+                        </w:rPr>
+                      </w:pPr>
+                      <w:r>
+                        <w:rPr>
+                          <w:color w:val="EE0000"/>
+                        </w:rPr>
+                        <w:t>4</w:t>
+                      </w:r>
+                    </w:p>
+                  </w:txbxContent>
+                </v:textbox>
+              </v:shape>
+            </w:pict>
+          </mc:Fallback>
+        </mc:AlternateContent>
+      </w:r>
+      <w:r>
+        <w:rPr>
+          <w:noProof/>
+        </w:rPr>
+        <mc:AlternateContent>
+          <mc:Choice Requires="wps">
+            <w:drawing>
+              <wp:anchor distT="0" distB="0" distL="114300" distR="114300" simplePos="0" relativeHeight="251666432" behindDoc="0" locked="0" layoutInCell="1" allowOverlap="1" wp14:anchorId="2125D482" wp14:editId="66D0BADD">
+                <wp:simplePos x="0" y="0"/>
+                <wp:positionH relativeFrom="column">
+                  <wp:posOffset>5130165</wp:posOffset>
+                </wp:positionH>
+                <wp:positionV relativeFrom="paragraph">
+                  <wp:posOffset>375285</wp:posOffset>
+                </wp:positionV>
+                <wp:extent cx="457200" cy="400050"/>
+                <wp:effectExtent l="0" t="0" r="0" b="0"/>
+                <wp:wrapNone/>
+                <wp:docPr id="2045163448" name="Cuadro de texto 33"/>
+                <wp:cNvGraphicFramePr/>
+                <a:graphic xmlns:a="http://schemas.openxmlformats.org/drawingml/2006/main">
+                  <a:graphicData uri="http://schemas.microsoft.com/office/word/2010/wordprocessingShape">
+                    <wps:wsp>
+                      <wps:cNvSpPr txBox="1"/>
+                      <wps:spPr>
+                        <a:xfrm>
+                          <a:off x="0" y="0"/>
+                          <a:ext cx="457200" cy="400050"/>
+                        </a:xfrm>
+                        <a:prstGeom prst="rect">
+                          <a:avLst/>
+                        </a:prstGeom>
+                        <a:noFill/>
+                        <a:ln w="6350">
+                          <a:noFill/>
+                        </a:ln>
+                      </wps:spPr>
+                      <wps:txbx>
+                        <w:txbxContent>
+                          <w:p>
+                            <w:pPr>
+                              <w:jc w:val="center"/>
+                              <w:rPr>
+                                <w:color w:val="EE0000"/>
+                              </w:rPr>
+                            </w:pPr>
+                            <w:r>
+                              <w:rPr>
+                                <w:color w:val="EE0000"/>
+                              </w:rPr>
+                              <w:t>2</w:t>
+                            </w:r>
+                          </w:p>
+                        </w:txbxContent>
+                      </wps:txbx>
+                      <wps:bodyPr rot="0" spcFirstLastPara="0" vertOverflow="overflow" horzOverflow="overflow" vert="horz" wrap="square" lIns="91440" tIns="45720" rIns="91440" bIns="45720" numCol="1" spcCol="0" rtlCol="0" fromWordArt="0" anchor="t" anchorCtr="0" forceAA="0" compatLnSpc="1">
+                        <a:prstTxWarp prst="textNoShape">
+                          <a:avLst/>
+                        </a:prstTxWarp>
+                        <a:noAutofit/>
+                      </wps:bodyPr>
+                    </wps:wsp>
+                  </a:graphicData>
+                </a:graphic>
+              </wp:anchor>
+            </w:drawing>
+          </mc:Choice>
+          <mc:Fallback>
+            <w:pict>
+              <v:shape w14:anchorId="2125D482" id="_x0000_s1060" type="#_x0000_t202" style="position:absolute;left:0;text-align:left;margin-left:403.95pt;margin-top:29.55pt;width:36pt;height:31.5pt;z-index:251666432;visibility:visible;mso-wrap-style:square;mso-wrap-distance-left:9pt;mso-wrap-distance-top:0;mso-wrap-distance-right:9pt;mso-wrap-distance-bottom:0;mso-position-horizontal:absolute;mso-position-horizontal-relative:text;mso-position-vertical:absolute;mso-position-vertical-relative:text;v-text-anchor:top" o:gfxdata="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" filled="f" stroked="f" strokeweight=".5pt">
+                <v:textbox>
+                  <w:txbxContent>
+                    <w:p>
+                      <w:pPr>
+                        <w:jc w:val="center"/>
+                        <w:rPr>
+                          <w:color w:val="EE0000"/>
+                        </w:rPr>
+                      </w:pPr>
+                      <w:r>
+                        <w:rPr>
+                          <w:color w:val="EE0000"/>
+                        </w:rPr>
+                        <w:t>2</w:t>
+                      </w:r>
+                    </w:p>
+                  </w:txbxContent>
+                </v:textbox>
+              </v:shape>
+            </w:pict>
+          </mc:Fallback>
+        </mc:AlternateContent>
+      </w:r>
+      <w:r>
+        <w:rPr>
+          <w:noProof/>
+        </w:rPr>
+        <mc:AlternateContent>
+          <mc:Choice Requires="wps">
+            <w:drawing>
+              <wp:anchor distT="0" distB="0" distL="114300" distR="114300" simplePos="0" relativeHeight="251664384" behindDoc="0" locked="0" layoutInCell="1" allowOverlap="1" wp14:anchorId="25D662D5" wp14:editId="18CE3529">
+                <wp:simplePos x="0" y="0"/>
+                <wp:positionH relativeFrom="column">
+                  <wp:posOffset>5244465</wp:posOffset>
+                </wp:positionH>
+                <wp:positionV relativeFrom="paragraph">
+                  <wp:posOffset>137160</wp:posOffset>
+                </wp:positionV>
+                <wp:extent cx="238125" cy="247650"/>
+                <wp:effectExtent l="0" t="0" r="28575" b="19050"/>
+                <wp:wrapNone/>
+                <wp:docPr id="868221573" name="Diagrama de flujo: conector 34"/>
+                <wp:cNvGraphicFramePr/>
+                <a:graphic xmlns:a="http://schemas.openxmlformats.org/drawingml/2006/main">
+                  <a:graphicData uri="http://schemas.microsoft.com/office/word/2010/wordprocessingShape">
+                    <wps:wsp>
+                      <wps:cNvSpPr/>
+                      <wps:spPr>
+                        <a:xfrm>
+                          <a:off x="0" y="0"/>
+                          <a:ext cx="238125" cy="247650"/>
+                        </a:xfrm>
+                        <a:prstGeom prst="flowChartConnector">
+                          <a:avLst/>
+                        </a:prstGeom>
+                        <a:noFill/>
+                        <a:ln>
+                          <a:solidFill>
+                            <a:srgbClr val="EE0000"/>
+                          </a:solidFill>
+                        </a:ln>
+                      </wps:spPr>
+                      <wps:style>
+                        <a:lnRef idx="2">
+                          <a:schemeClr val="accent1">
+                            <a:shade val="15000"/>
+                          </a:schemeClr>
+                        </a:lnRef>
+                        <a:fillRef idx="1">
+                          <a:schemeClr val="accent1"/>
+                        </a:fillRef>
+                        <a:effectRef idx="0">
+                          <a:schemeClr val="accent1"/>
+                        </a:effectRef>
+                        <a:fontRef idx="minor">
+                          <a:schemeClr val="lt1"/>
+                        </a:fontRef>
+                      </wps:style>
+                      <wps:bodyPr rot="0" spcFirstLastPara="0" vertOverflow="overflow" horzOverflow="overflow" vert="horz" wrap="square" lIns="91440" tIns="45720" rIns="91440" bIns="45720" numCol="1" spcCol="0" rtlCol="0" fromWordArt="0" anchor="ctr" anchorCtr="0" forceAA="0" compatLnSpc="1">
+                        <a:prstTxWarp prst="textNoShape">
+                          <a:avLst/>
+                        </a:prstTxWarp>
+                        <a:noAutofit/>
+                      </wps:bodyPr>
+                    </wps:wsp>
+                  </a:graphicData>
+                </a:graphic>
+              </wp:anchor>
+            </w:drawing>
+          </mc:Choice>
+          <mc:Fallback>
+            <w:pict>
+              <v:shape w14:anchorId="5D869F8E" id="Diagrama de flujo: conector 34" o:spid="_x0000_s1026" type="#_x0000_t120" style="position:absolute;margin-left:412.95pt;margin-top:10.8pt;width:18.75pt;height:19.5pt;z-index:251664384;visibility:visible;mso-wrap-style:square;mso-wrap-distance-left:9pt;mso-wrap-distance-top:0;mso-wrap-distance-right:9pt;mso-wrap-distance-bottom:0;mso-position-horizontal:absolute;mso-position-horizontal-relative:text;mso-position-vertical:absolute;mso-position-vertical-relative:text;v-text-anchor:middle" o:gfxdata="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" filled="f" strokecolor="#e00" strokeweight="1.5pt">
+                <v:stroke joinstyle="miter"/>
+              </v:shape>
+            </w:pict>
+          </mc:Fallback>
+        </mc:AlternateContent>
+      </w:r>
+      <w:r>
+        <w:rPr>
+          <w:noProof/>
+        </w:rPr>
+        <mc:AlternateContent>
+          <mc:Choice Requires="wps">
+            <w:drawing>
+              <wp:anchor distT="0" distB="0" distL="114300" distR="114300" simplePos="0" relativeHeight="251662336" behindDoc="0" locked="0" layoutInCell="1" allowOverlap="1" wp14:anchorId="20ED3A02" wp14:editId="6221D420">
+                <wp:simplePos x="0" y="0"/>
+                <wp:positionH relativeFrom="column">
+                  <wp:posOffset>729615</wp:posOffset>
+                </wp:positionH>
+                <wp:positionV relativeFrom="paragraph">
+                  <wp:posOffset>194310</wp:posOffset>
+                </wp:positionV>
+                <wp:extent cx="4505325" cy="142875"/>
+                <wp:effectExtent l="0" t="0" r="28575" b="28575"/>
+                <wp:wrapNone/>
+                <wp:docPr id="1604976286" name="Rectángulo 30"/>
+                <wp:cNvGraphicFramePr/>
+                <a:graphic xmlns:a="http://schemas.openxmlformats.org/drawingml/2006/main">
+                  <a:graphicData uri="http://schemas.microsoft.com/office/word/2010/wordprocessingShape">
+                    <wps:wsp>
+                      <wps:cNvSpPr/>
+                      <wps:spPr>
+                        <a:xfrm>
+                          <a:off x="0" y="0"/>
+                          <a:ext cx="4505325" cy="142875"/>
+                        </a:xfrm>
+                        <a:prstGeom prst="rect">
+                          <a:avLst/>
+                        </a:prstGeom>
+                        <a:noFill/>
+                        <a:ln>
+                          <a:solidFill>
+                            <a:srgbClr val="EE0000"/>
+                          </a:solidFill>
+                        </a:ln>
+                      </wps:spPr>
+                      <wps:style>
+                        <a:lnRef idx="2">
+                          <a:schemeClr val="accent1">
+                            <a:shade val="15000"/>
+                          </a:schemeClr>
+                        </a:lnRef>
+                        <a:fillRef idx="1">
+                          <a:schemeClr val="accent1"/>
+                        </a:fillRef>
+                        <a:effectRef idx="0">
+                          <a:schemeClr val="accent1"/>
+                        </a:effectRef>
+                        <a:fontRef idx="minor">
+                          <a:schemeClr val="lt1"/>
+                        </a:fontRef>
+                      </wps:style>
+                      <wps:bodyPr rot="0" spcFirstLastPara="0" vertOverflow="overflow" horzOverflow="overflow" vert="horz" wrap="square" lIns="91440" tIns="45720" rIns="91440" bIns="45720" numCol="1" spcCol="0" rtlCol="0" fromWordArt="0" anchor="ctr" anchorCtr="0" forceAA="0" compatLnSpc="1">
+                        <a:prstTxWarp prst="textNoShape">
+                          <a:avLst/>
+                        </a:prstTxWarp>
+                        <a:noAutofit/>
+                      </wps:bodyPr>
+                    </wps:wsp>
+                  </a:graphicData>
+                </a:graphic>
+                <wp14:sizeRelH relativeFrom="margin">
+                  <wp14:pctWidth>0</wp14:pctWidth>
+                </wp14:sizeRelH>
+                <wp14:sizeRelV relativeFrom="margin">
+                  <wp14:pctHeight>0</wp14:pctHeight>
+                </wp14:sizeRelV>
+              </wp:anchor>
+            </w:drawing>
+          </mc:Choice>
+          <mc:Fallback>
+            <w:pict>
+              <v:rect w14:anchorId="55D45422" id="Rectángulo 30" o:spid="_x0000_s1026" style="position:absolute;margin-left:57.45pt;margin-top:15.3pt;width:354.75pt;height:11.25pt;z-index:251662336;visibility:visible;mso-wrap-style:square;mso-width-percent:0;mso-height-percent:0;mso-wrap-distance-left:9pt;mso-wrap-distance-top:0;mso-wrap-distance-right:9pt;mso-wrap-distance-bottom:0;mso-position-horizontal:absolute;mso-position-horizontal-relative:text;mso-position-vertical:absolute;mso-position-vertical-relative:text;mso-width-percent:0;mso-height-percent:0;mso-width-relative:margin;mso-height-relative:margin;v-text-anchor:middle" o:gfxdata="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" filled="f" strokecolor="#e00" strokeweight="1.5pt"/>
+            </w:pict>
+          </mc:Fallback>
+        </mc:AlternateContent>
+      </w:r>
+      <w:r>
+        <w:drawing>
+          <wp:inline distT="0" distB="0" distL="0" distR="0" wp14:anchorId="738BEEED" wp14:editId="08369022">
+            <wp:extent cx="5400040" cy="2895600"/>
+            <wp:effectExtent l="76200" t="76200" r="124460" b="133350"/>
+            <wp:docPr id="763594461" name="Imagen 1" descr="Interfaz de usuario gráfica, Texto, Aplicación&#10;&#10;El contenido generado por IA puede ser incorrecto."/>
+            <wp:cNvGraphicFramePr>
+              <a:graphicFrameLocks xmlns:a="http://schemas.openxmlformats.org/drawingml/2006/main" noChangeAspect="1"/>
+            </wp:cNvGraphicFramePr>
+            <a:graphic xmlns:a="http://schemas.openxmlformats.org/drawingml/2006/main">
+              <a:graphicData uri="http://schemas.openxmlformats.org/drawingml/2006/picture">
+                <pic:pic xmlns:pic="http://schemas.openxmlformats.org/drawingml/2006/picture">
+                  <pic:nvPicPr>
+                    <pic:cNvPr id="763594461" name="Imagen 1" descr="Interfaz de usuario gráfica, Texto, Aplicación&#10;&#10;El contenido generado por IA puede ser incorrecto."/>
+                    <pic:cNvPicPr/>
+                  </pic:nvPicPr>
+                  <pic:blipFill>
+                    <a:blip r:embed="rId25"/>
+                    <a:stretch>
+                      <a:fillRect/>
+                    </a:stretch>
+                  </pic:blipFill>
+                  <pic:spPr>
+                    <a:xfrm>
+                      <a:off x="0" y="0"/>
+                      <a:ext cx="5400040" cy="2895600"/>
+                    </a:xfrm>
+                    <a:prstGeom prst="rect">
+                      <a:avLst/>
+                    </a:prstGeom>
+                    <a:ln w="38100" cap="sq">
+                      <a:solidFill>
+                        <a:srgbClr val="000000"/>
+                      </a:solidFill>
+                      <a:prstDash val="solid"/>
+                      <a:miter lim="800000"/>
+                    </a:ln>
+                    <a:effectLst>
+                      <a:outerShdw blurRad="50800" dist="38100" dir="2700000" algn="tl" rotWithShape="0">
+                        <a:srgbClr val="000000">
+                          <a:alpha val="43000"/>
+                        </a:srgbClr>
+                      </a:outerShdw>
+                    </a:effectLst>
+                  </pic:spPr>
+                </pic:pic>
+              </a:graphicData>
+            </a:graphic>
+          </wp:inline>
+        </w:drawing>
+      </w:r>
+    </w:p>
+    <w:p>
+      <w:pPr>
+        <w:pStyle w:val="Descripcin"/>
+        <w:jc w:val="center"/>
+      </w:pPr>
+      <w:r>
+        <w:t xml:space="preserve">Ilustración </w:t>
+      </w:r>
+      <w:r>
+        <w:fldChar w:fldCharType="begin"/>
+      </w:r>
+      <w:r>
+        <w:instrText xml:space="preserve"> SEQ Ilustración \* ARABIC </w:instrText>
+      </w:r>
+      <w:r>
+        <w:fldChar w:fldCharType="separate"/>
+      </w:r>
+      <w:r>
+        <w:rPr>
+          <w:noProof/>
+        </w:rPr>
+        <w:t>2</w:t>
+      </w:r>
+      <w:r>
+        <w:fldChar w:fldCharType="end"/>
+      </w:r>
+      <w:r>
+        <w:t>: Ventana principal.</w:t>
+      </w:r>
+    </w:p>
+    <w:p>
+      <w:pPr>
+        <w:pStyle w:val="Prrafodelista"/>
+        <w:numPr>
+          <w:ilvl w:val="0"/>
+          <w:numId w:val="14"/>
+        </w:numPr>
+      </w:pPr>
+      <w:r>
+        <w:t>Buscador de los libros guardados (se puede buscar por título o por autor y si está vacío devuelve el listado completo).</w:t>
+      </w:r>
+    </w:p>
+    <w:p>
+      <w:pPr>
+        <w:pStyle w:val="Prrafodelista"/>
+        <w:numPr>
+          <w:ilvl w:val="0"/>
+          <w:numId w:val="14"/>
+        </w:numPr>
+      </w:pPr>
+      <w:r>
+        <w:t>Botón de búsqueda. Ejecuta la búsqueda</w:t>
+      </w:r>
+      <w:r>
+        <w:t xml:space="preserve"> con el contenido del buscador</w:t>
+      </w:r>
+      <w:r>
+        <w:t>.</w:t>
+      </w:r>
+    </w:p>
+    <w:p>
+      <w:pPr>
+        <w:pStyle w:val="Prrafodelista"/>
+        <w:numPr>
+          <w:ilvl w:val="0"/>
+          <w:numId w:val="14"/>
+        </w:numPr>
+      </w:pPr>
+      <w:proofErr w:type="spellStart"/>
+      <w:proofErr w:type="gramStart"/>
+      <w:r>
+        <w:t>Frame</w:t>
+      </w:r>
+      <w:proofErr w:type="spellEnd"/>
+      <w:proofErr w:type="gramEnd"/>
+      <w:r>
+        <w:t xml:space="preserve"> en el que aparecen los libros guardados.</w:t>
+      </w:r>
+    </w:p>
+    <w:p>
+      <w:pPr>
+        <w:pStyle w:val="Prrafodelista"/>
+        <w:numPr>
+          <w:ilvl w:val="0"/>
+          <w:numId w:val="14"/>
+        </w:numPr>
+      </w:pPr>
+      <w:r>
+        <w:t>Botón para añadir o crear libro.</w:t>
+      </w:r>
+    </w:p>
+    <w:p>
+      <w:r>
+        <w:t>El usuario procede ahora a añadir un libro, para ello pulsa el botón “+”. A continuación, se despliega la siguiente ventana:</w:t>
+      </w:r>
+    </w:p>
+    <w:p>
+      <w:pPr>
+        <w:keepNext/>
+        <w:jc w:val="center"/>
+      </w:pPr>
+      <w:r>
+        <w:rPr>
+          <w:rFonts w:cs="Arial"/>
+          <w:noProof/>
+          <w:color w:val="000000"/>
+          <w:bdr w:val="none" w:sz="0" w:space="0" w:color="auto" w:frame="1"/>
+        </w:rPr>
+        <w:lastRenderedPageBreak/>
+        <w:drawing>
+          <wp:inline distT="0" distB="0" distL="0" distR="0" wp14:anchorId="76412D87" wp14:editId="192DCD81">
+            <wp:extent cx="2590800" cy="1618277"/>
+            <wp:effectExtent l="76200" t="76200" r="133350" b="134620"/>
+            <wp:docPr id="136631564" name="Imagen 35" descr="Interfaz de usuario gráfica, Texto, Aplicación, Chat o mensaje de texto&#10;&#10;El contenido generado por IA puede ser incorrecto."/>
+            <wp:cNvGraphicFramePr>
+              <a:graphicFrameLocks xmlns:a="http://schemas.openxmlformats.org/drawingml/2006/main" noChangeAspect="1"/>
+            </wp:cNvGraphicFramePr>
+            <a:graphic xmlns:a="http://schemas.openxmlformats.org/drawingml/2006/main">
+              <a:graphicData uri="http://schemas.openxmlformats.org/drawingml/2006/picture">
+                <pic:pic xmlns:pic="http://schemas.openxmlformats.org/drawingml/2006/picture">
+                  <pic:nvPicPr>
+                    <pic:cNvPr id="136631564" name="Imagen 35" descr="Interfaz de usuario gráfica, Texto, Aplicación, Chat o mensaje de texto&#10;&#10;El contenido generado por IA puede ser incorrecto."/>
+                    <pic:cNvPicPr>
+                      <a:picLocks noChangeAspect="1" noChangeArrowheads="1"/>
+                    </pic:cNvPicPr>
+                  </pic:nvPicPr>
+                  <pic:blipFill>
+                    <a:blip r:embed="rId26">
+                      <a:extLst>
+                        <a:ext uri="{28A0092B-C50C-407E-A947-70E740481C1C}">
+                          <a14:useLocalDpi xmlns:a14="http://schemas.microsoft.com/office/drawing/2010/main" val="0"/>
+                        </a:ext>
+                      </a:extLst>
+                    </a:blip>
+                    <a:srcRect/>
+                    <a:stretch>
+                      <a:fillRect/>
+                    </a:stretch>
+                  </pic:blipFill>
+                  <pic:spPr bwMode="auto">
+                    <a:xfrm>
+                      <a:off x="0" y="0"/>
+                      <a:ext cx="2599026" cy="1623415"/>
+                    </a:xfrm>
+                    <a:prstGeom prst="rect">
+                      <a:avLst/>
+                    </a:prstGeom>
+                    <a:ln w="38100" cap="sq">
+                      <a:solidFill>
+                        <a:srgbClr val="000000"/>
+                      </a:solidFill>
+                      <a:prstDash val="solid"/>
+                      <a:miter lim="800000"/>
+                    </a:ln>
+                    <a:effectLst>
+                      <a:outerShdw blurRad="50800" dist="38100" dir="2700000" algn="tl" rotWithShape="0">
+                        <a:srgbClr val="000000">
+                          <a:alpha val="43000"/>
+                        </a:srgbClr>
+                      </a:outerShdw>
+                    </a:effectLst>
+                  </pic:spPr>
+                </pic:pic>
+              </a:graphicData>
+            </a:graphic>
+          </wp:inline>
+        </w:drawing>
+      </w:r>
+    </w:p>
+    <w:p>
+      <w:pPr>
+        <w:pStyle w:val="Descripcin"/>
+        <w:jc w:val="center"/>
+      </w:pPr>
+      <w:r>
+        <w:t xml:space="preserve">Ilustración </w:t>
+      </w:r>
+      <w:r>
+        <w:fldChar w:fldCharType="begin"/>
+      </w:r>
+      <w:r>
+        <w:instrText xml:space="preserve"> SEQ Ilustración \* ARABIC </w:instrText>
+      </w:r>
+      <w:r>
+        <w:fldChar w:fldCharType="separate"/>
+      </w:r>
+      <w:r>
+        <w:rPr>
+          <w:noProof/>
+        </w:rPr>
+        <w:t>3</w:t>
+      </w:r>
+      <w:r>
+        <w:fldChar w:fldCharType="end"/>
+      </w:r>
+      <w:r>
+        <w:t>: Ventana de selección de modo.</w:t>
+      </w:r>
+    </w:p>
+    <w:p>
+      <w:r>
+        <w:t>En primer lugar, se establece la casuística de que el usuario quiere añadir un libro. Pulse “Añadir libro”. Se despliega la siguiente ventana:</w:t>
+      </w:r>
+    </w:p>
+    <w:p>
+      <w:pPr>
+        <w:keepNext/>
+        <w:jc w:val="center"/>
+      </w:pPr>
+      <w:r>
+        <w:rPr>
+          <w:noProof/>
+        </w:rPr>
+        <mc:AlternateContent>
+          <mc:Choice Requires="wps">
+            <w:drawing>
+              <wp:anchor distT="0" distB="0" distL="114300" distR="114300" simplePos="0" relativeHeight="251686912" behindDoc="0" locked="0" layoutInCell="1" allowOverlap="1" wp14:anchorId="50AA9BA7" wp14:editId="5942B28B">
+                <wp:simplePos x="0" y="0"/>
+                <wp:positionH relativeFrom="margin">
+                  <wp:align>center</wp:align>
+                </wp:positionH>
+                <wp:positionV relativeFrom="paragraph">
+                  <wp:posOffset>2167255</wp:posOffset>
+                </wp:positionV>
+                <wp:extent cx="457200" cy="400050"/>
+                <wp:effectExtent l="0" t="0" r="0" b="0"/>
+                <wp:wrapNone/>
+                <wp:docPr id="21411529" name="Cuadro de texto 33"/>
+                <wp:cNvGraphicFramePr/>
+                <a:graphic xmlns:a="http://schemas.openxmlformats.org/drawingml/2006/main">
+                  <a:graphicData uri="http://schemas.microsoft.com/office/word/2010/wordprocessingShape">
+                    <wps:wsp>
+                      <wps:cNvSpPr txBox="1"/>
+                      <wps:spPr>
+                        <a:xfrm>
+                          <a:off x="0" y="0"/>
+                          <a:ext cx="457200" cy="400050"/>
+                        </a:xfrm>
+                        <a:prstGeom prst="rect">
+                          <a:avLst/>
+                        </a:prstGeom>
+                        <a:noFill/>
+                        <a:ln w="6350">
+                          <a:noFill/>
+                        </a:ln>
+                      </wps:spPr>
+                      <wps:txbx>
+                        <w:txbxContent>
+                          <w:p>
+                            <w:pPr>
+                              <w:jc w:val="center"/>
+                              <w:rPr>
+                                <w:color w:val="EE0000"/>
+                              </w:rPr>
+                            </w:pPr>
+                            <w:r>
+                              <w:rPr>
+                                <w:color w:val="EE0000"/>
+                              </w:rPr>
+                              <w:t>3</w:t>
+                            </w:r>
+                          </w:p>
+                        </w:txbxContent>
+                      </wps:txbx>
+                      <wps:bodyPr rot="0" spcFirstLastPara="0" vertOverflow="overflow" horzOverflow="overflow" vert="horz" wrap="square" lIns="91440" tIns="45720" rIns="91440" bIns="45720" numCol="1" spcCol="0" rtlCol="0" fromWordArt="0" anchor="t" anchorCtr="0" forceAA="0" compatLnSpc="1">
+                        <a:prstTxWarp prst="textNoShape">
+                          <a:avLst/>
+                        </a:prstTxWarp>
+                        <a:noAutofit/>
+                      </wps:bodyPr>
+                    </wps:wsp>
+                  </a:graphicData>
+                </a:graphic>
+              </wp:anchor>
+            </w:drawing>
+          </mc:Choice>
+          <mc:Fallback>
+            <w:pict>
+              <v:shape w14:anchorId="50AA9BA7" id="_x0000_s1061" type="#_x0000_t202" style="position:absolute;left:0;text-align:left;margin-left:0;margin-top:170.65pt;width:36pt;height:31.5pt;z-index:251686912;visibility:visible;mso-wrap-style:square;mso-wrap-distance-left:9pt;mso-wrap-distance-top:0;mso-wrap-distance-right:9pt;mso-wrap-distance-bottom:0;mso-position-horizontal:center;mso-position-horizontal-relative:margin;mso-position-vertical:absolute;mso-position-vertical-relative:text;v-text-anchor:top" o:gfxdata="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" filled="f" stroked="f" strokeweight=".5pt">
+                <v:textbox>
+                  <w:txbxContent>
+                    <w:p>
+                      <w:pPr>
+                        <w:jc w:val="center"/>
+                        <w:rPr>
+                          <w:color w:val="EE0000"/>
+                        </w:rPr>
+                      </w:pPr>
+                      <w:r>
+                        <w:rPr>
+                          <w:color w:val="EE0000"/>
+                        </w:rPr>
+                        <w:t>3</w:t>
+                      </w:r>
+                    </w:p>
+                  </w:txbxContent>
+                </v:textbox>
+                <w10:wrap anchorx="margin"/>
+              </v:shape>
+            </w:pict>
+          </mc:Fallback>
+        </mc:AlternateContent>
+      </w:r>
+      <w:r>
+        <w:rPr>
+          <w:noProof/>
+        </w:rPr>
+        <mc:AlternateContent>
+          <mc:Choice Requires="wps">
+            <w:drawing>
+              <wp:anchor distT="0" distB="0" distL="114300" distR="114300" simplePos="0" relativeHeight="251684864" behindDoc="0" locked="0" layoutInCell="1" allowOverlap="1" wp14:anchorId="3893F5B9" wp14:editId="62239BD2">
+                <wp:simplePos x="0" y="0"/>
+                <wp:positionH relativeFrom="margin">
+                  <wp:posOffset>148589</wp:posOffset>
+                </wp:positionH>
+                <wp:positionV relativeFrom="paragraph">
+                  <wp:posOffset>843280</wp:posOffset>
+                </wp:positionV>
+                <wp:extent cx="5153025" cy="3219450"/>
+                <wp:effectExtent l="0" t="0" r="28575" b="19050"/>
+                <wp:wrapNone/>
+                <wp:docPr id="1499764384" name="Rectángulo 30"/>
+                <wp:cNvGraphicFramePr/>
+                <a:graphic xmlns:a="http://schemas.openxmlformats.org/drawingml/2006/main">
+                  <a:graphicData uri="http://schemas.microsoft.com/office/word/2010/wordprocessingShape">
+                    <wps:wsp>
+                      <wps:cNvSpPr/>
+                      <wps:spPr>
+                        <a:xfrm>
+                          <a:off x="0" y="0"/>
+                          <a:ext cx="5153025" cy="3219450"/>
+                        </a:xfrm>
+                        <a:prstGeom prst="rect">
+                          <a:avLst/>
+                        </a:prstGeom>
+                        <a:noFill/>
+                        <a:ln>
+                          <a:solidFill>
+                            <a:srgbClr val="EE0000"/>
+                          </a:solidFill>
+                        </a:ln>
+                      </wps:spPr>
+                      <wps:style>
+                        <a:lnRef idx="2">
+                          <a:schemeClr val="accent1">
+                            <a:shade val="15000"/>
+                          </a:schemeClr>
+                        </a:lnRef>
+                        <a:fillRef idx="1">
+                          <a:schemeClr val="accent1"/>
+                        </a:fillRef>
+                        <a:effectRef idx="0">
+                          <a:schemeClr val="accent1"/>
+                        </a:effectRef>
+                        <a:fontRef idx="minor">
+                          <a:schemeClr val="lt1"/>
+                        </a:fontRef>
+                      </wps:style>
+                      <wps:bodyPr rot="0" spcFirstLastPara="0" vertOverflow="overflow" horzOverflow="overflow" vert="horz" wrap="square" lIns="91440" tIns="45720" rIns="91440" bIns="45720" numCol="1" spcCol="0" rtlCol="0" fromWordArt="0" anchor="ctr" anchorCtr="0" forceAA="0" compatLnSpc="1">
+                        <a:prstTxWarp prst="textNoShape">
+                          <a:avLst/>
+                        </a:prstTxWarp>
+                        <a:noAutofit/>
+                      </wps:bodyPr>
+                    </wps:wsp>
+                  </a:graphicData>
+                </a:graphic>
+                <wp14:sizeRelH relativeFrom="margin">
+                  <wp14:pctWidth>0</wp14:pctWidth>
+                </wp14:sizeRelH>
+                <wp14:sizeRelV relativeFrom="margin">
+                  <wp14:pctHeight>0</wp14:pctHeight>
+                </wp14:sizeRelV>
+              </wp:anchor>
+            </w:drawing>
+          </mc:Choice>
+          <mc:Fallback>
+            <w:pict>
+              <v:rect w14:anchorId="2D990C4B" id="Rectángulo 30" o:spid="_x0000_s1026" style="position:absolute;margin-left:11.7pt;margin-top:66.4pt;width:405.75pt;height:253.5pt;z-index:251684864;visibility:visible;mso-wrap-style:square;mso-width-percent:0;mso-height-percent:0;mso-wrap-distance-left:9pt;mso-wrap-distance-top:0;mso-wrap-distance-right:9pt;mso-wrap-distance-bottom:0;mso-position-horizontal:absolute;mso-position-horizontal-relative:margin;mso-position-vertical:absolute;mso-position-vertical-relative:text;mso-width-percent:0;mso-height-percent:0;mso-width-relative:margin;mso-height-relative:margin;v-text-anchor:middle" o:gfxdata="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" filled="f" strokecolor="#e00" strokeweight="1.5pt">
+                <w10:wrap anchorx="margin"/>
+              </v:rect>
+            </w:pict>
+          </mc:Fallback>
+        </mc:AlternateContent>
+      </w:r>
+      <w:r>
+        <w:rPr>
+          <w:noProof/>
+        </w:rPr>
+        <mc:AlternateContent>
+          <mc:Choice Requires="wps">
+            <w:drawing>
+              <wp:anchor distT="0" distB="0" distL="114300" distR="114300" simplePos="0" relativeHeight="251682816" behindDoc="0" locked="0" layoutInCell="1" allowOverlap="1" wp14:anchorId="2F389144" wp14:editId="45C0BB6B">
+                <wp:simplePos x="0" y="0"/>
+                <wp:positionH relativeFrom="column">
+                  <wp:posOffset>4330065</wp:posOffset>
+                </wp:positionH>
+                <wp:positionV relativeFrom="paragraph">
+                  <wp:posOffset>414655</wp:posOffset>
+                </wp:positionV>
+                <wp:extent cx="457200" cy="400050"/>
+                <wp:effectExtent l="0" t="0" r="0" b="0"/>
+                <wp:wrapNone/>
+                <wp:docPr id="875856298" name="Cuadro de texto 33"/>
+                <wp:cNvGraphicFramePr/>
+                <a:graphic xmlns:a="http://schemas.openxmlformats.org/drawingml/2006/main">
+                  <a:graphicData uri="http://schemas.microsoft.com/office/word/2010/wordprocessingShape">
+                    <wps:wsp>
+                      <wps:cNvSpPr txBox="1"/>
+                      <wps:spPr>
+                        <a:xfrm>
+                          <a:off x="0" y="0"/>
+                          <a:ext cx="457200" cy="400050"/>
+                        </a:xfrm>
+                        <a:prstGeom prst="rect">
+                          <a:avLst/>
+                        </a:prstGeom>
+                        <a:noFill/>
+                        <a:ln w="6350">
+                          <a:noFill/>
+                        </a:ln>
+                      </wps:spPr>
+                      <wps:txbx>
+                        <w:txbxContent>
+                          <w:p>
+                            <w:pPr>
+                              <w:jc w:val="center"/>
+                              <w:rPr>
+                                <w:color w:val="EE0000"/>
+                              </w:rPr>
+                            </w:pPr>
+                            <w:r>
+                              <w:rPr>
+                                <w:color w:val="EE0000"/>
+                              </w:rPr>
+                              <w:t>2</w:t>
+                            </w:r>
+                          </w:p>
+                        </w:txbxContent>
+                      </wps:txbx>
+                      <wps:bodyPr rot="0" spcFirstLastPara="0" vertOverflow="overflow" horzOverflow="overflow" vert="horz" wrap="square" lIns="91440" tIns="45720" rIns="91440" bIns="45720" numCol="1" spcCol="0" rtlCol="0" fromWordArt="0" anchor="t" anchorCtr="0" forceAA="0" compatLnSpc="1">
+                        <a:prstTxWarp prst="textNoShape">
+                          <a:avLst/>
+                        </a:prstTxWarp>
+                        <a:noAutofit/>
+                      </wps:bodyPr>
+                    </wps:wsp>
+                  </a:graphicData>
+                </a:graphic>
+              </wp:anchor>
+            </w:drawing>
+          </mc:Choice>
+          <mc:Fallback>
+            <w:pict>
+              <v:shape w14:anchorId="2F389144" id="_x0000_s1062" type="#_x0000_t202" style="position:absolute;left:0;text-align:left;margin-left:340.95pt;margin-top:32.65pt;width:36pt;height:31.5pt;z-index:251682816;visibility:visible;mso-wrap-style:square;mso-wrap-distance-left:9pt;mso-wrap-distance-top:0;mso-wrap-distance-right:9pt;mso-wrap-distance-bottom:0;mso-position-horizontal:absolute;mso-position-horizontal-relative:text;mso-position-vertical:absolute;mso-position-vertical-relative:text;v-text-anchor:top" o:gfxdata="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" filled="f" stroked="f" strokeweight=".5pt">
+                <v:textbox>
+                  <w:txbxContent>
+                    <w:p>
+                      <w:pPr>
+                        <w:jc w:val="center"/>
+                        <w:rPr>
+                          <w:color w:val="EE0000"/>
+                        </w:rPr>
+                      </w:pPr>
+                      <w:r>
+                        <w:rPr>
+                          <w:color w:val="EE0000"/>
+                        </w:rPr>
+                        <w:t>2</w:t>
+                      </w:r>
+                    </w:p>
+                  </w:txbxContent>
+                </v:textbox>
+              </v:shape>
+            </w:pict>
+          </mc:Fallback>
+        </mc:AlternateContent>
+      </w:r>
+      <w:r>
+        <w:rPr>
+          <w:noProof/>
+        </w:rPr>
+        <mc:AlternateContent>
+          <mc:Choice Requires="wps">
+            <w:drawing>
+              <wp:anchor distT="0" distB="0" distL="114300" distR="114300" simplePos="0" relativeHeight="251680768" behindDoc="0" locked="0" layoutInCell="1" allowOverlap="1" wp14:anchorId="3A1549B7" wp14:editId="142F2A75">
+                <wp:simplePos x="0" y="0"/>
+                <wp:positionH relativeFrom="margin">
+                  <wp:posOffset>4711065</wp:posOffset>
+                </wp:positionH>
+                <wp:positionV relativeFrom="paragraph">
+                  <wp:posOffset>262255</wp:posOffset>
+                </wp:positionV>
+                <wp:extent cx="647700" cy="533400"/>
+                <wp:effectExtent l="0" t="0" r="19050" b="19050"/>
+                <wp:wrapNone/>
+                <wp:docPr id="1874390354" name="Diagrama de flujo: conector 34"/>
+                <wp:cNvGraphicFramePr/>
+                <a:graphic xmlns:a="http://schemas.openxmlformats.org/drawingml/2006/main">
+                  <a:graphicData uri="http://schemas.microsoft.com/office/word/2010/wordprocessingShape">
+                    <wps:wsp>
+                      <wps:cNvSpPr/>
+                      <wps:spPr>
+                        <a:xfrm>
+                          <a:off x="0" y="0"/>
+                          <a:ext cx="647700" cy="533400"/>
+                        </a:xfrm>
+                        <a:prstGeom prst="flowChartConnector">
+                          <a:avLst/>
+                        </a:prstGeom>
+                        <a:noFill/>
+                        <a:ln>
+                          <a:solidFill>
+                            <a:srgbClr val="EE0000"/>
+                          </a:solidFill>
+                        </a:ln>
+                      </wps:spPr>
+                      <wps:style>
+                        <a:lnRef idx="2">
+                          <a:schemeClr val="accent1">
+                            <a:shade val="15000"/>
+                          </a:schemeClr>
+                        </a:lnRef>
+                        <a:fillRef idx="1">
+                          <a:schemeClr val="accent1"/>
+                        </a:fillRef>
+                        <a:effectRef idx="0">
+                          <a:schemeClr val="accent1"/>
+                        </a:effectRef>
+                        <a:fontRef idx="minor">
+                          <a:schemeClr val="lt1"/>
+                        </a:fontRef>
+                      </wps:style>
+                      <wps:bodyPr rot="0" spcFirstLastPara="0" vertOverflow="overflow" horzOverflow="overflow" vert="horz" wrap="square" lIns="91440" tIns="45720" rIns="91440" bIns="45720" numCol="1" spcCol="0" rtlCol="0" fromWordArt="0" anchor="ctr" anchorCtr="0" forceAA="0" compatLnSpc="1">
+                        <a:prstTxWarp prst="textNoShape">
+                          <a:avLst/>
+                        </a:prstTxWarp>
+                        <a:noAutofit/>
+                      </wps:bodyPr>
+                    </wps:wsp>
+                  </a:graphicData>
+                </a:graphic>
+                <wp14:sizeRelH relativeFrom="margin">
+                  <wp14:pctWidth>0</wp14:pctWidth>
+                </wp14:sizeRelH>
+                <wp14:sizeRelV relativeFrom="margin">
+                  <wp14:pctHeight>0</wp14:pctHeight>
+                </wp14:sizeRelV>
+              </wp:anchor>
+            </w:drawing>
+          </mc:Choice>
+          <mc:Fallback>
+            <w:pict>
+              <v:shape w14:anchorId="0640F455" id="Diagrama de flujo: conector 34" o:spid="_x0000_s1026" type="#_x0000_t120" style="position:absolute;margin-left:370.95pt;margin-top:20.65pt;width:51pt;height:42pt;z-index:251680768;visibility:visible;mso-wrap-style:square;mso-width-percent:0;mso-height-percent:0;mso-wrap-distance-left:9pt;mso-wrap-distance-top:0;mso-wrap-distance-right:9pt;mso-wrap-distance-bottom:0;mso-position-horizontal:absolute;mso-position-horizontal-relative:margin;mso-position-vertical:absolute;mso-position-vertical-relative:text;mso-width-percent:0;mso-height-percent:0;mso-width-relative:margin;mso-height-relative:margin;v-text-anchor:middle" o:gfxdata="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" filled="f" strokecolor="#e00" strokeweight="1.5pt">
+                <v:stroke joinstyle="miter"/>
+                <w10:wrap anchorx="margin"/>
+              </v:shape>
+            </w:pict>
+          </mc:Fallback>
+        </mc:AlternateContent>
+      </w:r>
+      <w:r>
+        <w:rPr>
+          <w:noProof/>
+        </w:rPr>
+        <mc:AlternateContent>
+          <mc:Choice Requires="wps">
+            <w:drawing>
+              <wp:anchor distT="0" distB="0" distL="114300" distR="114300" simplePos="0" relativeHeight="251676672" behindDoc="0" locked="0" layoutInCell="1" allowOverlap="1" wp14:anchorId="454DE278" wp14:editId="69F40028">
+                <wp:simplePos x="0" y="0"/>
+                <wp:positionH relativeFrom="column">
+                  <wp:posOffset>1872615</wp:posOffset>
+                </wp:positionH>
+                <wp:positionV relativeFrom="paragraph">
+                  <wp:posOffset>405130</wp:posOffset>
+                </wp:positionV>
+                <wp:extent cx="457200" cy="400050"/>
+                <wp:effectExtent l="0" t="0" r="0" b="0"/>
+                <wp:wrapNone/>
+                <wp:docPr id="598270203" name="Cuadro de texto 33"/>
+                <wp:cNvGraphicFramePr/>
+                <a:graphic xmlns:a="http://schemas.openxmlformats.org/drawingml/2006/main">
+                  <a:graphicData uri="http://schemas.microsoft.com/office/word/2010/wordprocessingShape">
+                    <wps:wsp>
+                      <wps:cNvSpPr txBox="1"/>
+                      <wps:spPr>
+                        <a:xfrm>
+                          <a:off x="0" y="0"/>
+                          <a:ext cx="457200" cy="400050"/>
+                        </a:xfrm>
+                        <a:prstGeom prst="rect">
+                          <a:avLst/>
+                        </a:prstGeom>
+                        <a:noFill/>
+                        <a:ln w="6350">
+                          <a:noFill/>
+                        </a:ln>
+                      </wps:spPr>
+                      <wps:txbx>
+                        <w:txbxContent>
+                          <w:p>
+                            <w:pPr>
+                              <w:jc w:val="center"/>
+                              <w:rPr>
+                                <w:color w:val="EE0000"/>
+                              </w:rPr>
+                            </w:pPr>
+                            <w:r>
+                              <w:rPr>
+                                <w:color w:val="EE0000"/>
+                              </w:rPr>
+                              <w:t>1</w:t>
+                            </w:r>
+                          </w:p>
+                        </w:txbxContent>
+                      </wps:txbx>
+                      <wps:bodyPr rot="0" spcFirstLastPara="0" vertOverflow="overflow" horzOverflow="overflow" vert="horz" wrap="square" lIns="91440" tIns="45720" rIns="91440" bIns="45720" numCol="1" spcCol="0" rtlCol="0" fromWordArt="0" anchor="t" anchorCtr="0" forceAA="0" compatLnSpc="1">
+                        <a:prstTxWarp prst="textNoShape">
+                          <a:avLst/>
+                        </a:prstTxWarp>
+                        <a:noAutofit/>
+                      </wps:bodyPr>
+                    </wps:wsp>
+                  </a:graphicData>
+                </a:graphic>
+              </wp:anchor>
+            </w:drawing>
+          </mc:Choice>
+          <mc:Fallback>
+            <w:pict>
+              <v:shape w14:anchorId="454DE278" id="_x0000_s1063" type="#_x0000_t202" style="position:absolute;left:0;text-align:left;margin-left:147.45pt;margin-top:31.9pt;width:36pt;height:31.5pt;z-index:251676672;visibility:visible;mso-wrap-style:square;mso-wrap-distance-left:9pt;mso-wrap-distance-top:0;mso-wrap-distance-right:9pt;mso-wrap-distance-bottom:0;mso-position-horizontal:absolute;mso-position-horizontal-relative:text;mso-position-vertical:absolute;mso-position-vertical-relative:text;v-text-anchor:top" o:gfxdata="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" filled="f" stroked="f" strokeweight=".5pt">
+                <v:textbox>
+                  <w:txbxContent>
+                    <w:p>
+                      <w:pPr>
+                        <w:jc w:val="center"/>
+                        <w:rPr>
+                          <w:color w:val="EE0000"/>
+                        </w:rPr>
+                      </w:pPr>
+                      <w:r>
+                        <w:rPr>
+                          <w:color w:val="EE0000"/>
+                        </w:rPr>
+                        <w:t>1</w:t>
+                      </w:r>
+                    </w:p>
+                  </w:txbxContent>
+                </v:textbox>
+              </v:shape>
+            </w:pict>
+          </mc:Fallback>
+        </mc:AlternateContent>
+      </w:r>
+      <w:r>
+        <w:rPr>
+          <w:noProof/>
+        </w:rPr>
+        <mc:AlternateContent>
+          <mc:Choice Requires="wps">
+            <w:drawing>
+              <wp:anchor distT="0" distB="0" distL="114300" distR="114300" simplePos="0" relativeHeight="251678720" behindDoc="0" locked="0" layoutInCell="1" allowOverlap="1" wp14:anchorId="34D09EC1" wp14:editId="61BC8157">
+                <wp:simplePos x="0" y="0"/>
+                <wp:positionH relativeFrom="margin">
+                  <wp:posOffset>2215516</wp:posOffset>
+                </wp:positionH>
+                <wp:positionV relativeFrom="paragraph">
+                  <wp:posOffset>405130</wp:posOffset>
+                </wp:positionV>
+                <wp:extent cx="1771650" cy="266700"/>
+                <wp:effectExtent l="0" t="0" r="19050" b="19050"/>
+                <wp:wrapNone/>
+                <wp:docPr id="1382556934" name="Rectángulo 30"/>
+                <wp:cNvGraphicFramePr/>
+                <a:graphic xmlns:a="http://schemas.openxmlformats.org/drawingml/2006/main">
+                  <a:graphicData uri="http://schemas.microsoft.com/office/word/2010/wordprocessingShape">
+                    <wps:wsp>
+                      <wps:cNvSpPr/>
+                      <wps:spPr>
+                        <a:xfrm>
+                          <a:off x="0" y="0"/>
+                          <a:ext cx="1771650" cy="266700"/>
+                        </a:xfrm>
+                        <a:prstGeom prst="rect">
+                          <a:avLst/>
+                        </a:prstGeom>
+                        <a:noFill/>
+                        <a:ln>
+                          <a:solidFill>
+                            <a:srgbClr val="EE0000"/>
+                          </a:solidFill>
+                        </a:ln>
+                      </wps:spPr>
+                      <wps:style>
+                        <a:lnRef idx="2">
+                          <a:schemeClr val="accent1">
+                            <a:shade val="15000"/>
+                          </a:schemeClr>
+                        </a:lnRef>
+                        <a:fillRef idx="1">
+                          <a:schemeClr val="accent1"/>
+                        </a:fillRef>
+                        <a:effectRef idx="0">
+                          <a:schemeClr val="accent1"/>
+                        </a:effectRef>
+                        <a:fontRef idx="minor">
+                          <a:schemeClr val="lt1"/>
+                        </a:fontRef>
+                      </wps:style>
+                      <wps:bodyPr rot="0" spcFirstLastPara="0" vertOverflow="overflow" horzOverflow="overflow" vert="horz" wrap="square" lIns="91440" tIns="45720" rIns="91440" bIns="45720" numCol="1" spcCol="0" rtlCol="0" fromWordArt="0" anchor="ctr" anchorCtr="0" forceAA="0" compatLnSpc="1">
+                        <a:prstTxWarp prst="textNoShape">
+                          <a:avLst/>
+                        </a:prstTxWarp>
+                        <a:noAutofit/>
+                      </wps:bodyPr>
+                    </wps:wsp>
+                  </a:graphicData>
+                </a:graphic>
+                <wp14:sizeRelH relativeFrom="margin">
+                  <wp14:pctWidth>0</wp14:pctWidth>
+                </wp14:sizeRelH>
+                <wp14:sizeRelV relativeFrom="margin">
+                  <wp14:pctHeight>0</wp14:pctHeight>
+                </wp14:sizeRelV>
+              </wp:anchor>
+            </w:drawing>
+          </mc:Choice>
+          <mc:Fallback>
+            <w:pict>
+              <v:rect w14:anchorId="78BC7F2C" id="Rectángulo 30" o:spid="_x0000_s1026" style="position:absolute;margin-left:174.45pt;margin-top:31.9pt;width:139.5pt;height:21pt;z-index:251678720;visibility:visible;mso-wrap-style:square;mso-width-percent:0;mso-height-percent:0;mso-wrap-distance-left:9pt;mso-wrap-distance-top:0;mso-wrap-distance-right:9pt;mso-wrap-distance-bottom:0;mso-position-horizontal:absolute;mso-position-horizontal-relative:margin;mso-position-vertical:absolute;mso-position-vertical-relative:text;mso-width-percent:0;mso-height-percent:0;mso-width-relative:margin;mso-height-relative:margin;v-text-anchor:middle" o:gfxdata="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" filled="f" strokecolor="#e00" strokeweight="1.5pt">
+                <w10:wrap anchorx="margin"/>
+              </v:rect>
+            </w:pict>
+          </mc:Fallback>
+        </mc:AlternateContent>
+      </w:r>
+      <w:r>
+        <w:rPr>
+          <w:rFonts w:cs="Arial"/>
+          <w:noProof/>
+          <w:color w:val="000000"/>
+          <w:bdr w:val="none" w:sz="0" w:space="0" w:color="auto" w:frame="1"/>
+        </w:rPr>
+        <w:drawing>
+          <wp:inline distT="0" distB="0" distL="0" distR="0" wp14:anchorId="5B76C833" wp14:editId="06CE8C07">
+            <wp:extent cx="5312753" cy="4019550"/>
+            <wp:effectExtent l="76200" t="76200" r="135890" b="133350"/>
+            <wp:docPr id="845602305" name="Imagen 36" descr="Interfaz de usuario gráfica, Texto, Aplicación, Chat o mensaje de texto&#10;&#10;El contenido generado por IA puede ser incorrecto."/>
+            <wp:cNvGraphicFramePr>
+              <a:graphicFrameLocks xmlns:a="http://schemas.openxmlformats.org/drawingml/2006/main" noChangeAspect="1"/>
+            </wp:cNvGraphicFramePr>
+            <a:graphic xmlns:a="http://schemas.openxmlformats.org/drawingml/2006/main">
+              <a:graphicData uri="http://schemas.openxmlformats.org/drawingml/2006/picture">
+                <pic:pic xmlns:pic="http://schemas.openxmlformats.org/drawingml/2006/picture">
+                  <pic:nvPicPr>
+                    <pic:cNvPr id="845602305" name="Imagen 36" descr="Interfaz de usuario gráfica, Texto, Aplicación, Chat o mensaje de texto&#10;&#10;El contenido generado por IA puede ser incorrecto."/>
+                    <pic:cNvPicPr>
+                      <a:picLocks noChangeAspect="1" noChangeArrowheads="1"/>
+                    </pic:cNvPicPr>
+                  </pic:nvPicPr>
+                  <pic:blipFill>
+                    <a:blip r:embed="rId27">
+                      <a:extLst>
+                        <a:ext uri="{28A0092B-C50C-407E-A947-70E740481C1C}">
+                          <a14:useLocalDpi xmlns:a14="http://schemas.microsoft.com/office/drawing/2010/main" val="0"/>
+                        </a:ext>
+                      </a:extLst>
+                    </a:blip>
+                    <a:srcRect/>
+                    <a:stretch>
+                      <a:fillRect/>
+                    </a:stretch>
+                  </pic:blipFill>
+                  <pic:spPr bwMode="auto">
+                    <a:xfrm>
+                      <a:off x="0" y="0"/>
+                      <a:ext cx="5314224" cy="4020663"/>
+                    </a:xfrm>
+                    <a:prstGeom prst="rect">
+                      <a:avLst/>
+                    </a:prstGeom>
+                    <a:ln w="38100" cap="sq">
+                      <a:solidFill>
+                        <a:srgbClr val="000000"/>
+                      </a:solidFill>
+                      <a:prstDash val="solid"/>
+                      <a:miter lim="800000"/>
+                    </a:ln>
+                    <a:effectLst>
+                      <a:outerShdw blurRad="50800" dist="38100" dir="2700000" algn="tl" rotWithShape="0">
+                        <a:srgbClr val="000000">
+                          <a:alpha val="43000"/>
+                        </a:srgbClr>
+                      </a:outerShdw>
+                    </a:effectLst>
+                  </pic:spPr>
+                </pic:pic>
+              </a:graphicData>
+            </a:graphic>
+          </wp:inline>
+        </w:drawing>
+      </w:r>
+    </w:p>
+    <w:p>
+      <w:pPr>
+        <w:pStyle w:val="Descripcin"/>
+        <w:jc w:val="center"/>
+      </w:pPr>
+      <w:r>
+        <w:t xml:space="preserve">Ilustración </w:t>
+      </w:r>
+      <w:r>
+        <w:fldChar w:fldCharType="begin"/>
+      </w:r>
+      <w:r>
+        <w:instrText xml:space="preserve"> SEQ Ilustración \* ARABIC </w:instrText>
+      </w:r>
+      <w:r>
+        <w:fldChar w:fldCharType="separate"/>
+      </w:r>
+      <w:r>
+        <w:rPr>
+          <w:noProof/>
+        </w:rPr>
+        <w:t>4</w:t>
+      </w:r>
+      <w:r>
+        <w:fldChar w:fldCharType="end"/>
+      </w:r>
+      <w:r>
+        <w:t>: Ventana de búsqueda de libros.</w:t>
+      </w:r>
+    </w:p>
+    <w:p>
+      <w:pPr>
+        <w:pStyle w:val="Prrafodelista"/>
+        <w:numPr>
+          <w:ilvl w:val="0"/>
+          <w:numId w:val="15"/>
+        </w:numPr>
+      </w:pPr>
+      <w:r>
+        <w:t>Buscador de libros. Introduzca el título, el autor o el ISBN del libro que desea buscar.</w:t>
+      </w:r>
+    </w:p>
+    <w:p>
+      <w:pPr>
+        <w:pStyle w:val="Prrafodelista"/>
+        <w:numPr>
+          <w:ilvl w:val="0"/>
+          <w:numId w:val="15"/>
+        </w:numPr>
+      </w:pPr>
+      <w:r>
+        <w:t>Botón de búsqueda. Ejecuta la búsqueda.</w:t>
+      </w:r>
+    </w:p>
+    <w:p>
+      <w:pPr>
+        <w:pStyle w:val="Prrafodelista"/>
+        <w:numPr>
+          <w:ilvl w:val="0"/>
+          <w:numId w:val="15"/>
+        </w:numPr>
+      </w:pPr>
+      <w:proofErr w:type="spellStart"/>
+      <w:proofErr w:type="gramStart"/>
+      <w:r>
+        <w:t>Frame</w:t>
+      </w:r>
+      <w:proofErr w:type="spellEnd"/>
+      <w:proofErr w:type="gramEnd"/>
+      <w:r>
+        <w:t xml:space="preserve"> en el que aparecen las coincidencias de la búsqueda.</w:t>
+      </w:r>
+    </w:p>
+    <w:p>
+      <w:r>
+        <w:t>Al realizar una búsqueda:</w:t>
+      </w:r>
+    </w:p>
+    <w:p>
+      <w:pPr>
+        <w:keepNext/>
+        <w:jc w:val="center"/>
+      </w:pPr>
+      <w:r>
+        <w:lastRenderedPageBreak/>
+        <w:drawing>
+          <wp:inline distT="0" distB="0" distL="0" distR="0" wp14:anchorId="5B82AB5A" wp14:editId="5A585F93">
+            <wp:extent cx="5238750" cy="3974649"/>
+            <wp:effectExtent l="76200" t="76200" r="133350" b="140335"/>
+            <wp:docPr id="368409651" name="Imagen 1" descr="Interfaz de usuario gráfica&#10;&#10;El contenido generado por IA puede ser incorrecto."/>
+            <wp:cNvGraphicFramePr>
+              <a:graphicFrameLocks xmlns:a="http://schemas.openxmlformats.org/drawingml/2006/main" noChangeAspect="1"/>
+            </wp:cNvGraphicFramePr>
+            <a:graphic xmlns:a="http://schemas.openxmlformats.org/drawingml/2006/main">
+              <a:graphicData uri="http://schemas.openxmlformats.org/drawingml/2006/picture">
+                <pic:pic xmlns:pic="http://schemas.openxmlformats.org/drawingml/2006/picture">
+                  <pic:nvPicPr>
+                    <pic:cNvPr id="368409651" name="Imagen 1" descr="Interfaz de usuario gráfica&#10;&#10;El contenido generado por IA puede ser incorrecto."/>
+                    <pic:cNvPicPr/>
+                  </pic:nvPicPr>
+                  <pic:blipFill>
+                    <a:blip r:embed="rId28"/>
+                    <a:stretch>
+                      <a:fillRect/>
+                    </a:stretch>
+                  </pic:blipFill>
+                  <pic:spPr>
+                    <a:xfrm>
+                      <a:off x="0" y="0"/>
+                      <a:ext cx="5241221" cy="3976524"/>
+                    </a:xfrm>
+                    <a:prstGeom prst="rect">
+                      <a:avLst/>
+                    </a:prstGeom>
+                    <a:ln w="38100" cap="sq">
+                      <a:solidFill>
+                        <a:srgbClr val="000000"/>
+                      </a:solidFill>
+                      <a:prstDash val="solid"/>
+                      <a:miter lim="800000"/>
+                    </a:ln>
+                    <a:effectLst>
+                      <a:outerShdw blurRad="50800" dist="38100" dir="2700000" algn="tl" rotWithShape="0">
+                        <a:srgbClr val="000000">
+                          <a:alpha val="43000"/>
+                        </a:srgbClr>
+                      </a:outerShdw>
+                    </a:effectLst>
+                  </pic:spPr>
+                </pic:pic>
+              </a:graphicData>
+            </a:graphic>
+          </wp:inline>
+        </w:drawing>
+      </w:r>
+    </w:p>
+    <w:p>
+      <w:pPr>
+        <w:pStyle w:val="Descripcin"/>
+        <w:jc w:val="center"/>
+      </w:pPr>
+      <w:r>
+        <w:t xml:space="preserve">Ilustración </w:t>
+      </w:r>
+      <w:r>
+        <w:fldChar w:fldCharType="begin"/>
+      </w:r>
+      <w:r>
+        <w:instrText xml:space="preserve"> SEQ Ilustración \* ARABIC </w:instrText>
+      </w:r>
+      <w:r>
+        <w:fldChar w:fldCharType="separate"/>
+      </w:r>
+      <w:r>
+        <w:rPr>
+          <w:noProof/>
+        </w:rPr>
+        <w:t>5</w:t>
+      </w:r>
+      <w:r>
+        <w:fldChar w:fldCharType="end"/>
+      </w:r>
+      <w:r>
+        <w:t xml:space="preserve">: Resultados de la búsqueda por medio de la API </w:t>
+      </w:r>
+      <w:proofErr w:type="spellStart"/>
+      <w:r>
+        <w:t>OpenLibrary</w:t>
+      </w:r>
+      <w:proofErr w:type="spellEnd"/>
+      <w:r>
+        <w:t>.</w:t>
+      </w:r>
+    </w:p>
+    <w:p>
+      <w:r>
+        <w:t>Pulse en el libro que desea añadir a su biblioteca. Debería ver el siguiente mensaje, que indica que el libro se añadió correctamente:</w:t>
+      </w:r>
+    </w:p>
+    <w:p>
+      <w:pPr>
+        <w:keepNext/>
+        <w:jc w:val="center"/>
+      </w:pPr>
+      <w:r>
+        <w:drawing>
+          <wp:inline distT="0" distB="0" distL="0" distR="0" wp14:anchorId="2C9E854C" wp14:editId="52DEDA48">
+            <wp:extent cx="2229161" cy="1362265"/>
+            <wp:effectExtent l="0" t="0" r="0" b="9525"/>
+            <wp:docPr id="733060022" name="Imagen 1" descr="Interfaz de usuario gráfica, Texto, Aplicación&#10;&#10;El contenido generado por IA puede ser incorrecto."/>
+            <wp:cNvGraphicFramePr>
+              <a:graphicFrameLocks xmlns:a="http://schemas.openxmlformats.org/drawingml/2006/main" noChangeAspect="1"/>
+            </wp:cNvGraphicFramePr>
+            <a:graphic xmlns:a="http://schemas.openxmlformats.org/drawingml/2006/main">
+              <a:graphicData uri="http://schemas.openxmlformats.org/drawingml/2006/picture">
+                <pic:pic xmlns:pic="http://schemas.openxmlformats.org/drawingml/2006/picture">
+                  <pic:nvPicPr>
+                    <pic:cNvPr id="733060022" name="Imagen 1" descr="Interfaz de usuario gráfica, Texto, Aplicación&#10;&#10;El contenido generado por IA puede ser incorrecto."/>
+                    <pic:cNvPicPr/>
+                  </pic:nvPicPr>
+                  <pic:blipFill>
+                    <a:blip r:embed="rId29"/>
+                    <a:stretch>
+                      <a:fillRect/>
+                    </a:stretch>
+                  </pic:blipFill>
+                  <pic:spPr>
+                    <a:xfrm>
+                      <a:off x="0" y="0"/>
+                      <a:ext cx="2229161" cy="1362265"/>
+                    </a:xfrm>
+                    <a:prstGeom prst="rect">
+                      <a:avLst/>
+                    </a:prstGeom>
+                  </pic:spPr>
+                </pic:pic>
+              </a:graphicData>
+            </a:graphic>
+          </wp:inline>
+        </w:drawing>
+      </w:r>
+    </w:p>
+    <w:p>
+      <w:pPr>
+        <w:pStyle w:val="Descripcin"/>
+        <w:jc w:val="center"/>
+      </w:pPr>
+      <w:r>
+        <w:t xml:space="preserve">Ilustración </w:t>
+      </w:r>
+      <w:r>
+        <w:fldChar w:fldCharType="begin"/>
+      </w:r>
+      <w:r>
+        <w:instrText xml:space="preserve"> SEQ Ilustración \* ARABIC </w:instrText>
+      </w:r>
+      <w:r>
+        <w:fldChar w:fldCharType="separate"/>
+      </w:r>
+      <w:r>
+        <w:rPr>
+          <w:noProof/>
+        </w:rPr>
+        <w:t>6</w:t>
+      </w:r>
+      <w:r>
+        <w:fldChar w:fldCharType="end"/>
+      </w:r>
+      <w:r>
+        <w:t>: Mensaje informativo.</w:t>
+      </w:r>
+    </w:p>
+    <w:p>
+      <w:r>
+        <w:t>Ahora el libro aparece en la ventana principal:</w:t>
+      </w:r>
+    </w:p>
+    <w:p>
+      <w:pPr>
+        <w:keepNext/>
+        <w:jc w:val="center"/>
+      </w:pPr>
+      <w:r>
+        <w:lastRenderedPageBreak/>
+        <w:drawing>
+          <wp:inline distT="0" distB="0" distL="0" distR="0" wp14:anchorId="3044A92D" wp14:editId="7922035A">
+            <wp:extent cx="5324475" cy="2853828"/>
+            <wp:effectExtent l="76200" t="76200" r="123825" b="137160"/>
+            <wp:docPr id="1798560961" name="Imagen 1" descr="Interfaz de usuario gráfica, Aplicación&#10;&#10;El contenido generado por IA puede ser incorrecto."/>
+            <wp:cNvGraphicFramePr>
+              <a:graphicFrameLocks xmlns:a="http://schemas.openxmlformats.org/drawingml/2006/main" noChangeAspect="1"/>
+            </wp:cNvGraphicFramePr>
+            <a:graphic xmlns:a="http://schemas.openxmlformats.org/drawingml/2006/main">
+              <a:graphicData uri="http://schemas.openxmlformats.org/drawingml/2006/picture">
+                <pic:pic xmlns:pic="http://schemas.openxmlformats.org/drawingml/2006/picture">
+                  <pic:nvPicPr>
+                    <pic:cNvPr id="1798560961" name="Imagen 1" descr="Interfaz de usuario gráfica, Aplicación&#10;&#10;El contenido generado por IA puede ser incorrecto."/>
+                    <pic:cNvPicPr/>
+                  </pic:nvPicPr>
+                  <pic:blipFill>
+                    <a:blip r:embed="rId30"/>
+                    <a:stretch>
+                      <a:fillRect/>
+                    </a:stretch>
+                  </pic:blipFill>
+                  <pic:spPr>
+                    <a:xfrm>
+                      <a:off x="0" y="0"/>
+                      <a:ext cx="5327087" cy="2855228"/>
+                    </a:xfrm>
+                    <a:prstGeom prst="rect">
+                      <a:avLst/>
+                    </a:prstGeom>
+                    <a:ln w="38100" cap="sq">
+                      <a:solidFill>
+                        <a:srgbClr val="000000"/>
+                      </a:solidFill>
+                      <a:prstDash val="solid"/>
+                      <a:miter lim="800000"/>
+                    </a:ln>
+                    <a:effectLst>
+                      <a:outerShdw blurRad="50800" dist="38100" dir="2700000" algn="tl" rotWithShape="0">
+                        <a:srgbClr val="000000">
+                          <a:alpha val="43000"/>
+                        </a:srgbClr>
+                      </a:outerShdw>
+                    </a:effectLst>
+                  </pic:spPr>
+                </pic:pic>
+              </a:graphicData>
+            </a:graphic>
+          </wp:inline>
+        </w:drawing>
+      </w:r>
+    </w:p>
+    <w:p>
+      <w:pPr>
+        <w:pStyle w:val="Descripcin"/>
+        <w:jc w:val="center"/>
+      </w:pPr>
+      <w:r>
+        <w:t xml:space="preserve">Ilustración </w:t>
+      </w:r>
+      <w:r>
+        <w:fldChar w:fldCharType="begin"/>
+      </w:r>
+      <w:r>
+        <w:instrText xml:space="preserve"> SEQ Ilustración \* ARABIC </w:instrText>
+      </w:r>
+      <w:r>
+        <w:fldChar w:fldCharType="separate"/>
+      </w:r>
+      <w:r>
+        <w:rPr>
+          <w:noProof/>
+        </w:rPr>
+        <w:t>7</w:t>
+      </w:r>
+      <w:r>
+        <w:fldChar w:fldCharType="end"/>
+      </w:r>
+      <w:r>
+        <w:t>: Ejemplo de libro guardado en la ventana principal.</w:t>
+      </w:r>
+    </w:p>
+    <w:p>
+      <w:r>
+        <w:t>La siguiente acción será comprobar la información del libro añadido y modificarla como guste. A continuación, si pulsa en el libro añadido, se abrirá la ventana de edición:</w:t>
+      </w:r>
+    </w:p>
+    <w:p>
+      <w:pPr>
+        <w:keepNext/>
+        <w:jc w:val="center"/>
+      </w:pPr>
+      <w:r>
+        <w:rPr>
+          <w:noProof/>
+        </w:rPr>
+        <w:lastRenderedPageBreak/>
+        <mc:AlternateContent>
+          <mc:Choice Requires="wps">
+            <w:drawing>
+              <wp:anchor distT="0" distB="0" distL="114300" distR="114300" simplePos="0" relativeHeight="251707392" behindDoc="0" locked="0" layoutInCell="1" allowOverlap="1" wp14:anchorId="073A86F9" wp14:editId="24DB43B1">
+                <wp:simplePos x="0" y="0"/>
+                <wp:positionH relativeFrom="column">
+                  <wp:posOffset>3501390</wp:posOffset>
+                </wp:positionH>
+                <wp:positionV relativeFrom="paragraph">
+                  <wp:posOffset>1090930</wp:posOffset>
+                </wp:positionV>
+                <wp:extent cx="457200" cy="400050"/>
+                <wp:effectExtent l="0" t="0" r="0" b="0"/>
+                <wp:wrapNone/>
+                <wp:docPr id="1511902987" name="Cuadro de texto 33"/>
+                <wp:cNvGraphicFramePr/>
+                <a:graphic xmlns:a="http://schemas.openxmlformats.org/drawingml/2006/main">
+                  <a:graphicData uri="http://schemas.microsoft.com/office/word/2010/wordprocessingShape">
+                    <wps:wsp>
+                      <wps:cNvSpPr txBox="1"/>
+                      <wps:spPr>
+                        <a:xfrm>
+                          <a:off x="0" y="0"/>
+                          <a:ext cx="457200" cy="400050"/>
+                        </a:xfrm>
+                        <a:prstGeom prst="rect">
+                          <a:avLst/>
+                        </a:prstGeom>
+                        <a:noFill/>
+                        <a:ln w="6350">
+                          <a:noFill/>
+                        </a:ln>
+                      </wps:spPr>
+                      <wps:txbx>
+                        <w:txbxContent>
+                          <w:p>
+                            <w:pPr>
+                              <w:jc w:val="center"/>
+                              <w:rPr>
+                                <w:color w:val="EE0000"/>
+                              </w:rPr>
+                            </w:pPr>
+                            <w:r>
+                              <w:rPr>
+                                <w:color w:val="EE0000"/>
+                              </w:rPr>
+                              <w:t>6</w:t>
+                            </w:r>
+                          </w:p>
+                        </w:txbxContent>
+                      </wps:txbx>
+                      <wps:bodyPr rot="0" spcFirstLastPara="0" vertOverflow="overflow" horzOverflow="overflow" vert="horz" wrap="square" lIns="91440" tIns="45720" rIns="91440" bIns="45720" numCol="1" spcCol="0" rtlCol="0" fromWordArt="0" anchor="t" anchorCtr="0" forceAA="0" compatLnSpc="1">
+                        <a:prstTxWarp prst="textNoShape">
+                          <a:avLst/>
+                        </a:prstTxWarp>
+                        <a:noAutofit/>
+                      </wps:bodyPr>
+                    </wps:wsp>
+                  </a:graphicData>
+                </a:graphic>
+              </wp:anchor>
+            </w:drawing>
+          </mc:Choice>
+          <mc:Fallback>
+            <w:pict>
+              <v:shape w14:anchorId="073A86F9" id="_x0000_s1064" type="#_x0000_t202" style="position:absolute;left:0;text-align:left;margin-left:275.7pt;margin-top:85.9pt;width:36pt;height:31.5pt;z-index:251707392;visibility:visible;mso-wrap-style:square;mso-wrap-distance-left:9pt;mso-wrap-distance-top:0;mso-wrap-distance-right:9pt;mso-wrap-distance-bottom:0;mso-position-horizontal:absolute;mso-position-horizontal-relative:text;mso-position-vertical:absolute;mso-position-vertical-relative:text;v-text-anchor:top" o:gfxdata="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" filled="f" stroked="f" strokeweight=".5pt">
+                <v:textbox>
+                  <w:txbxContent>
+                    <w:p>
+                      <w:pPr>
+                        <w:jc w:val="center"/>
+                        <w:rPr>
+                          <w:color w:val="EE0000"/>
+                        </w:rPr>
+                      </w:pPr>
+                      <w:r>
+                        <w:rPr>
+                          <w:color w:val="EE0000"/>
+                        </w:rPr>
+                        <w:t>6</w:t>
+                      </w:r>
+                    </w:p>
+                  </w:txbxContent>
+                </v:textbox>
+              </v:shape>
+            </w:pict>
+          </mc:Fallback>
+        </mc:AlternateContent>
+      </w:r>
+      <w:r>
+        <w:rPr>
+          <w:noProof/>
+        </w:rPr>
+        <mc:AlternateContent>
+          <mc:Choice Requires="wps">
+            <w:drawing>
+              <wp:anchor distT="0" distB="0" distL="114300" distR="114300" simplePos="0" relativeHeight="251705344" behindDoc="0" locked="0" layoutInCell="1" allowOverlap="1" wp14:anchorId="61645FF6" wp14:editId="34525A46">
+                <wp:simplePos x="0" y="0"/>
+                <wp:positionH relativeFrom="column">
+                  <wp:posOffset>3453765</wp:posOffset>
+                </wp:positionH>
+                <wp:positionV relativeFrom="paragraph">
+                  <wp:posOffset>709930</wp:posOffset>
+                </wp:positionV>
+                <wp:extent cx="571500" cy="390525"/>
+                <wp:effectExtent l="0" t="0" r="19050" b="28575"/>
+                <wp:wrapNone/>
+                <wp:docPr id="245608516" name="Diagrama de flujo: conector 43"/>
+                <wp:cNvGraphicFramePr/>
+                <a:graphic xmlns:a="http://schemas.openxmlformats.org/drawingml/2006/main">
+                  <a:graphicData uri="http://schemas.microsoft.com/office/word/2010/wordprocessingShape">
+                    <wps:wsp>
+                      <wps:cNvSpPr/>
+                      <wps:spPr>
+                        <a:xfrm>
+                          <a:off x="0" y="0"/>
+                          <a:ext cx="571500" cy="390525"/>
+                        </a:xfrm>
+                        <a:prstGeom prst="flowChartConnector">
+                          <a:avLst/>
+                        </a:prstGeom>
+                        <a:noFill/>
+                        <a:ln>
+                          <a:solidFill>
+                            <a:srgbClr val="EE0000"/>
+                          </a:solidFill>
+                        </a:ln>
+                      </wps:spPr>
+                      <wps:style>
+                        <a:lnRef idx="2">
+                          <a:schemeClr val="accent1">
+                            <a:shade val="15000"/>
+                          </a:schemeClr>
+                        </a:lnRef>
+                        <a:fillRef idx="1">
+                          <a:schemeClr val="accent1"/>
+                        </a:fillRef>
+                        <a:effectRef idx="0">
+                          <a:schemeClr val="accent1"/>
+                        </a:effectRef>
+                        <a:fontRef idx="minor">
+                          <a:schemeClr val="lt1"/>
+                        </a:fontRef>
+                      </wps:style>
+                      <wps:bodyPr rot="0" spcFirstLastPara="0" vertOverflow="overflow" horzOverflow="overflow" vert="horz" wrap="square" lIns="91440" tIns="45720" rIns="91440" bIns="45720" numCol="1" spcCol="0" rtlCol="0" fromWordArt="0" anchor="ctr" anchorCtr="0" forceAA="0" compatLnSpc="1">
+                        <a:prstTxWarp prst="textNoShape">
+                          <a:avLst/>
+                        </a:prstTxWarp>
+                        <a:noAutofit/>
+                      </wps:bodyPr>
+                    </wps:wsp>
+                  </a:graphicData>
+                </a:graphic>
+              </wp:anchor>
+            </w:drawing>
+          </mc:Choice>
+          <mc:Fallback>
+            <w:pict>
+              <v:shape w14:anchorId="0D50B58E" id="Diagrama de flujo: conector 43" o:spid="_x0000_s1026" type="#_x0000_t120" style="position:absolute;margin-left:271.95pt;margin-top:55.9pt;width:45pt;height:30.75pt;z-index:251705344;visibility:visible;mso-wrap-style:square;mso-wrap-distance-left:9pt;mso-wrap-distance-top:0;mso-wrap-distance-right:9pt;mso-wrap-distance-bottom:0;mso-position-horizontal:absolute;mso-position-horizontal-relative:text;mso-position-vertical:absolute;mso-position-vertical-relative:text;v-text-anchor:middle" o:gfxdata="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" filled="f" strokecolor="#e00" strokeweight="1.5pt">
+                <v:stroke joinstyle="miter"/>
+              </v:shape>
+            </w:pict>
+          </mc:Fallback>
+        </mc:AlternateContent>
+      </w:r>
+      <w:r>
+        <w:rPr>
+          <w:noProof/>
+        </w:rPr>
+        <mc:AlternateContent>
+          <mc:Choice Requires="wps">
+            <w:drawing>
+              <wp:anchor distT="0" distB="0" distL="114300" distR="114300" simplePos="0" relativeHeight="251704320" behindDoc="0" locked="0" layoutInCell="1" allowOverlap="1" wp14:anchorId="36BD74AD" wp14:editId="6A6E677D">
+                <wp:simplePos x="0" y="0"/>
+                <wp:positionH relativeFrom="column">
+                  <wp:posOffset>2282190</wp:posOffset>
+                </wp:positionH>
+                <wp:positionV relativeFrom="paragraph">
+                  <wp:posOffset>3796030</wp:posOffset>
+                </wp:positionV>
+                <wp:extent cx="457200" cy="400050"/>
+                <wp:effectExtent l="0" t="0" r="0" b="0"/>
+                <wp:wrapNone/>
+                <wp:docPr id="523449834" name="Cuadro de texto 33"/>
+                <wp:cNvGraphicFramePr/>
+                <a:graphic xmlns:a="http://schemas.openxmlformats.org/drawingml/2006/main">
+                  <a:graphicData uri="http://schemas.microsoft.com/office/word/2010/wordprocessingShape">
+                    <wps:wsp>
+                      <wps:cNvSpPr txBox="1"/>
+                      <wps:spPr>
+                        <a:xfrm>
+                          <a:off x="0" y="0"/>
+                          <a:ext cx="457200" cy="400050"/>
+                        </a:xfrm>
+                        <a:prstGeom prst="rect">
+                          <a:avLst/>
+                        </a:prstGeom>
+                        <a:noFill/>
+                        <a:ln w="6350">
+                          <a:noFill/>
+                        </a:ln>
+                      </wps:spPr>
+                      <wps:txbx>
+                        <w:txbxContent>
+                          <w:p>
+                            <w:pPr>
+                              <w:jc w:val="center"/>
+                              <w:rPr>
+                                <w:color w:val="EE0000"/>
+                              </w:rPr>
+                            </w:pPr>
+                            <w:r>
+                              <w:rPr>
+                                <w:color w:val="EE0000"/>
+                              </w:rPr>
+                              <w:t>5</w:t>
+                            </w:r>
+                          </w:p>
+                        </w:txbxContent>
+                      </wps:txbx>
+                      <wps:bodyPr rot="0" spcFirstLastPara="0" vertOverflow="overflow" horzOverflow="overflow" vert="horz" wrap="square" lIns="91440" tIns="45720" rIns="91440" bIns="45720" numCol="1" spcCol="0" rtlCol="0" fromWordArt="0" anchor="t" anchorCtr="0" forceAA="0" compatLnSpc="1">
+                        <a:prstTxWarp prst="textNoShape">
+                          <a:avLst/>
+                        </a:prstTxWarp>
+                        <a:noAutofit/>
+                      </wps:bodyPr>
+                    </wps:wsp>
+                  </a:graphicData>
+                </a:graphic>
+              </wp:anchor>
+            </w:drawing>
+          </mc:Choice>
+          <mc:Fallback>
+            <w:pict>
+              <v:shape w14:anchorId="36BD74AD" id="_x0000_s1065" type="#_x0000_t202" style="position:absolute;left:0;text-align:left;margin-left:179.7pt;margin-top:298.9pt;width:36pt;height:31.5pt;z-index:251704320;visibility:visible;mso-wrap-style:square;mso-wrap-distance-left:9pt;mso-wrap-distance-top:0;mso-wrap-distance-right:9pt;mso-wrap-distance-bottom:0;mso-position-horizontal:absolute;mso-position-horizontal-relative:text;mso-position-vertical:absolute;mso-position-vertical-relative:text;v-text-anchor:top" o:gfxdata="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" filled="f" stroked="f" strokeweight=".5pt">
+                <v:textbox>
+                  <w:txbxContent>
+                    <w:p>
+                      <w:pPr>
+                        <w:jc w:val="center"/>
+                        <w:rPr>
+                          <w:color w:val="EE0000"/>
+                        </w:rPr>
+                      </w:pPr>
+                      <w:r>
+                        <w:rPr>
+                          <w:color w:val="EE0000"/>
+                        </w:rPr>
+                        <w:t>5</w:t>
+                      </w:r>
+                    </w:p>
+                  </w:txbxContent>
+                </v:textbox>
+              </v:shape>
+            </w:pict>
+          </mc:Fallback>
+        </mc:AlternateContent>
+      </w:r>
+      <w:r>
+        <w:rPr>
+          <w:noProof/>
+        </w:rPr>
+        <mc:AlternateContent>
+          <mc:Choice Requires="wps">
+            <w:drawing>
+              <wp:anchor distT="0" distB="0" distL="114300" distR="114300" simplePos="0" relativeHeight="251702272" behindDoc="0" locked="0" layoutInCell="1" allowOverlap="1" wp14:anchorId="55ED0C8A" wp14:editId="50709358">
+                <wp:simplePos x="0" y="0"/>
+                <wp:positionH relativeFrom="column">
+                  <wp:posOffset>1377315</wp:posOffset>
+                </wp:positionH>
+                <wp:positionV relativeFrom="paragraph">
+                  <wp:posOffset>3805555</wp:posOffset>
+                </wp:positionV>
+                <wp:extent cx="457200" cy="400050"/>
+                <wp:effectExtent l="0" t="0" r="0" b="0"/>
+                <wp:wrapNone/>
+                <wp:docPr id="363346583" name="Cuadro de texto 33"/>
+                <wp:cNvGraphicFramePr/>
+                <a:graphic xmlns:a="http://schemas.openxmlformats.org/drawingml/2006/main">
+                  <a:graphicData uri="http://schemas.microsoft.com/office/word/2010/wordprocessingShape">
+                    <wps:wsp>
+                      <wps:cNvSpPr txBox="1"/>
+                      <wps:spPr>
+                        <a:xfrm>
+                          <a:off x="0" y="0"/>
+                          <a:ext cx="457200" cy="400050"/>
+                        </a:xfrm>
+                        <a:prstGeom prst="rect">
+                          <a:avLst/>
+                        </a:prstGeom>
+                        <a:noFill/>
+                        <a:ln w="6350">
+                          <a:noFill/>
+                        </a:ln>
+                      </wps:spPr>
+                      <wps:txbx>
+                        <w:txbxContent>
+                          <w:p>
+                            <w:pPr>
+                              <w:jc w:val="center"/>
+                              <w:rPr>
+                                <w:color w:val="EE0000"/>
+                              </w:rPr>
+                            </w:pPr>
+                            <w:r>
+                              <w:rPr>
+                                <w:color w:val="EE0000"/>
+                              </w:rPr>
+                              <w:t>4</w:t>
+                            </w:r>
+                          </w:p>
+                        </w:txbxContent>
+                      </wps:txbx>
+                      <wps:bodyPr rot="0" spcFirstLastPara="0" vertOverflow="overflow" horzOverflow="overflow" vert="horz" wrap="square" lIns="91440" tIns="45720" rIns="91440" bIns="45720" numCol="1" spcCol="0" rtlCol="0" fromWordArt="0" anchor="t" anchorCtr="0" forceAA="0" compatLnSpc="1">
+                        <a:prstTxWarp prst="textNoShape">
+                          <a:avLst/>
+                        </a:prstTxWarp>
+                        <a:noAutofit/>
+                      </wps:bodyPr>
+                    </wps:wsp>
+                  </a:graphicData>
+                </a:graphic>
+              </wp:anchor>
+            </w:drawing>
+          </mc:Choice>
+          <mc:Fallback>
+            <w:pict>
+              <v:shape w14:anchorId="55ED0C8A" id="_x0000_s1066" type="#_x0000_t202" style="position:absolute;left:0;text-align:left;margin-left:108.45pt;margin-top:299.65pt;width:36pt;height:31.5pt;z-index:251702272;visibility:visible;mso-wrap-style:square;mso-wrap-distance-left:9pt;mso-wrap-distance-top:0;mso-wrap-distance-right:9pt;mso-wrap-distance-bottom:0;mso-position-horizontal:absolute;mso-position-horizontal-relative:text;mso-position-vertical:absolute;mso-position-vertical-relative:text;v-text-anchor:top" o:gfxdata="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" filled="f" stroked="f" strokeweight=".5pt">
+                <v:textbox>
+                  <w:txbxContent>
+                    <w:p>
+                      <w:pPr>
+                        <w:jc w:val="center"/>
+                        <w:rPr>
+                          <w:color w:val="EE0000"/>
+                        </w:rPr>
+                      </w:pPr>
+                      <w:r>
+                        <w:rPr>
+                          <w:color w:val="EE0000"/>
+                        </w:rPr>
+                        <w:t>4</w:t>
+                      </w:r>
+                    </w:p>
+                  </w:txbxContent>
+                </v:textbox>
+              </v:shape>
+            </w:pict>
+          </mc:Fallback>
+        </mc:AlternateContent>
+      </w:r>
+      <w:r>
+        <w:rPr>
+          <w:noProof/>
+        </w:rPr>
+        <mc:AlternateContent>
+          <mc:Choice Requires="wps">
+            <w:drawing>
+              <wp:anchor distT="0" distB="0" distL="114300" distR="114300" simplePos="0" relativeHeight="251700224" behindDoc="0" locked="0" layoutInCell="1" allowOverlap="1" wp14:anchorId="2D8ADB74" wp14:editId="71191389">
+                <wp:simplePos x="0" y="0"/>
+                <wp:positionH relativeFrom="column">
+                  <wp:posOffset>2082165</wp:posOffset>
+                </wp:positionH>
+                <wp:positionV relativeFrom="paragraph">
+                  <wp:posOffset>4034155</wp:posOffset>
+                </wp:positionV>
+                <wp:extent cx="895350" cy="238125"/>
+                <wp:effectExtent l="0" t="0" r="19050" b="28575"/>
+                <wp:wrapNone/>
+                <wp:docPr id="1923248677" name="Rectángulo 42"/>
+                <wp:cNvGraphicFramePr/>
+                <a:graphic xmlns:a="http://schemas.openxmlformats.org/drawingml/2006/main">
+                  <a:graphicData uri="http://schemas.microsoft.com/office/word/2010/wordprocessingShape">
+                    <wps:wsp>
+                      <wps:cNvSpPr/>
+                      <wps:spPr>
+                        <a:xfrm>
+                          <a:off x="0" y="0"/>
+                          <a:ext cx="895350" cy="238125"/>
+                        </a:xfrm>
+                        <a:prstGeom prst="rect">
+                          <a:avLst/>
+                        </a:prstGeom>
+                        <a:noFill/>
+                        <a:ln>
+                          <a:solidFill>
+                            <a:srgbClr val="EE0000"/>
+                          </a:solidFill>
+                        </a:ln>
+                      </wps:spPr>
+                      <wps:style>
+                        <a:lnRef idx="2">
+                          <a:schemeClr val="accent1">
+                            <a:shade val="15000"/>
+                          </a:schemeClr>
+                        </a:lnRef>
+                        <a:fillRef idx="1">
+                          <a:schemeClr val="accent1"/>
+                        </a:fillRef>
+                        <a:effectRef idx="0">
+                          <a:schemeClr val="accent1"/>
+                        </a:effectRef>
+                        <a:fontRef idx="minor">
+                          <a:schemeClr val="lt1"/>
+                        </a:fontRef>
+                      </wps:style>
+                      <wps:bodyPr rot="0" spcFirstLastPara="0" vertOverflow="overflow" horzOverflow="overflow" vert="horz" wrap="square" lIns="91440" tIns="45720" rIns="91440" bIns="45720" numCol="1" spcCol="0" rtlCol="0" fromWordArt="0" anchor="ctr" anchorCtr="0" forceAA="0" compatLnSpc="1">
+                        <a:prstTxWarp prst="textNoShape">
+                          <a:avLst/>
+                        </a:prstTxWarp>
+                        <a:noAutofit/>
+                      </wps:bodyPr>
+                    </wps:wsp>
+                  </a:graphicData>
+                </a:graphic>
+                <wp14:sizeRelV relativeFrom="margin">
+                  <wp14:pctHeight>0</wp14:pctHeight>
+                </wp14:sizeRelV>
+              </wp:anchor>
+            </w:drawing>
+          </mc:Choice>
+          <mc:Fallback>
+            <w:pict>
+              <v:rect w14:anchorId="7C5AB7BE" id="Rectángulo 42" o:spid="_x0000_s1026" style="position:absolute;margin-left:163.95pt;margin-top:317.65pt;width:70.5pt;height:18.75pt;z-index:251700224;visibility:visible;mso-wrap-style:square;mso-height-percent:0;mso-wrap-distance-left:9pt;mso-wrap-distance-top:0;mso-wrap-distance-right:9pt;mso-wrap-distance-bottom:0;mso-position-horizontal:absolute;mso-position-horizontal-relative:text;mso-position-vertical:absolute;mso-position-vertical-relative:text;mso-height-percent:0;mso-height-relative:margin;v-text-anchor:middle" o:gfxdata="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" filled="f" strokecolor="#e00" strokeweight="1.5pt"/>
+            </w:pict>
+          </mc:Fallback>
+        </mc:AlternateContent>
+      </w:r>
+      <w:r>
+        <w:rPr>
+          <w:noProof/>
+        </w:rPr>
+        <mc:AlternateContent>
+          <mc:Choice Requires="wps">
+            <w:drawing>
+              <wp:anchor distT="0" distB="0" distL="114300" distR="114300" simplePos="0" relativeHeight="251698176" behindDoc="0" locked="0" layoutInCell="1" allowOverlap="1" wp14:anchorId="0C23DD8A" wp14:editId="7D23C961">
+                <wp:simplePos x="0" y="0"/>
+                <wp:positionH relativeFrom="column">
+                  <wp:posOffset>1139190</wp:posOffset>
+                </wp:positionH>
+                <wp:positionV relativeFrom="paragraph">
+                  <wp:posOffset>4034155</wp:posOffset>
+                </wp:positionV>
+                <wp:extent cx="895350" cy="238125"/>
+                <wp:effectExtent l="0" t="0" r="19050" b="28575"/>
+                <wp:wrapNone/>
+                <wp:docPr id="1374391574" name="Rectángulo 42"/>
+                <wp:cNvGraphicFramePr/>
+                <a:graphic xmlns:a="http://schemas.openxmlformats.org/drawingml/2006/main">
+                  <a:graphicData uri="http://schemas.microsoft.com/office/word/2010/wordprocessingShape">
+                    <wps:wsp>
+                      <wps:cNvSpPr/>
+                      <wps:spPr>
+                        <a:xfrm>
+                          <a:off x="0" y="0"/>
+                          <a:ext cx="895350" cy="238125"/>
+                        </a:xfrm>
+                        <a:prstGeom prst="rect">
+                          <a:avLst/>
+                        </a:prstGeom>
+                        <a:noFill/>
+                        <a:ln>
+                          <a:solidFill>
+                            <a:srgbClr val="EE0000"/>
+                          </a:solidFill>
+                        </a:ln>
+                      </wps:spPr>
+                      <wps:style>
+                        <a:lnRef idx="2">
+                          <a:schemeClr val="accent1">
+                            <a:shade val="15000"/>
+                          </a:schemeClr>
+                        </a:lnRef>
+                        <a:fillRef idx="1">
+                          <a:schemeClr val="accent1"/>
+                        </a:fillRef>
+                        <a:effectRef idx="0">
+                          <a:schemeClr val="accent1"/>
+                        </a:effectRef>
+                        <a:fontRef idx="minor">
+                          <a:schemeClr val="lt1"/>
+                        </a:fontRef>
+                      </wps:style>
+                      <wps:bodyPr rot="0" spcFirstLastPara="0" vertOverflow="overflow" horzOverflow="overflow" vert="horz" wrap="square" lIns="91440" tIns="45720" rIns="91440" bIns="45720" numCol="1" spcCol="0" rtlCol="0" fromWordArt="0" anchor="ctr" anchorCtr="0" forceAA="0" compatLnSpc="1">
+                        <a:prstTxWarp prst="textNoShape">
+                          <a:avLst/>
+                        </a:prstTxWarp>
+                        <a:noAutofit/>
+                      </wps:bodyPr>
+                    </wps:wsp>
+                  </a:graphicData>
+                </a:graphic>
+                <wp14:sizeRelV relativeFrom="margin">
+                  <wp14:pctHeight>0</wp14:pctHeight>
+                </wp14:sizeRelV>
+              </wp:anchor>
+            </w:drawing>
+          </mc:Choice>
+          <mc:Fallback>
+            <w:pict>
+              <v:rect w14:anchorId="6EFA99A3" id="Rectángulo 42" o:spid="_x0000_s1026" style="position:absolute;margin-left:89.7pt;margin-top:317.65pt;width:70.5pt;height:18.75pt;z-index:251698176;visibility:visible;mso-wrap-style:square;mso-height-percent:0;mso-wrap-distance-left:9pt;mso-wrap-distance-top:0;mso-wrap-distance-right:9pt;mso-wrap-distance-bottom:0;mso-position-horizontal:absolute;mso-position-horizontal-relative:text;mso-position-vertical:absolute;mso-position-vertical-relative:text;mso-height-percent:0;mso-height-relative:margin;v-text-anchor:middle" o:gfxdata="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" filled="f" strokecolor="#e00" strokeweight="1.5pt"/>
+            </w:pict>
+          </mc:Fallback>
+        </mc:AlternateContent>
+      </w:r>
+      <w:r>
+        <w:rPr>
+          <w:noProof/>
+        </w:rPr>
+        <mc:AlternateContent>
+          <mc:Choice Requires="wps">
+            <w:drawing>
+              <wp:anchor distT="0" distB="0" distL="114300" distR="114300" simplePos="0" relativeHeight="251696128" behindDoc="0" locked="0" layoutInCell="1" allowOverlap="1" wp14:anchorId="3FEE48BC" wp14:editId="47B5F59C">
+                <wp:simplePos x="0" y="0"/>
+                <wp:positionH relativeFrom="column">
+                  <wp:posOffset>329565</wp:posOffset>
+                </wp:positionH>
+                <wp:positionV relativeFrom="paragraph">
+                  <wp:posOffset>3796030</wp:posOffset>
+                </wp:positionV>
+                <wp:extent cx="457200" cy="400050"/>
+                <wp:effectExtent l="0" t="0" r="0" b="0"/>
+                <wp:wrapNone/>
+                <wp:docPr id="1978800195" name="Cuadro de texto 33"/>
+                <wp:cNvGraphicFramePr/>
+                <a:graphic xmlns:a="http://schemas.openxmlformats.org/drawingml/2006/main">
+                  <a:graphicData uri="http://schemas.microsoft.com/office/word/2010/wordprocessingShape">
+                    <wps:wsp>
+                      <wps:cNvSpPr txBox="1"/>
+                      <wps:spPr>
+                        <a:xfrm>
+                          <a:off x="0" y="0"/>
+                          <a:ext cx="457200" cy="400050"/>
+                        </a:xfrm>
+                        <a:prstGeom prst="rect">
+                          <a:avLst/>
+                        </a:prstGeom>
+                        <a:noFill/>
+                        <a:ln w="6350">
+                          <a:noFill/>
+                        </a:ln>
+                      </wps:spPr>
+                      <wps:txbx>
+                        <w:txbxContent>
+                          <w:p>
+                            <w:pPr>
+                              <w:jc w:val="center"/>
+                              <w:rPr>
+                                <w:color w:val="EE0000"/>
+                              </w:rPr>
+                            </w:pPr>
+                            <w:r>
+                              <w:rPr>
+                                <w:color w:val="EE0000"/>
+                              </w:rPr>
+                              <w:t>3</w:t>
+                            </w:r>
+                          </w:p>
+                        </w:txbxContent>
+                      </wps:txbx>
+                      <wps:bodyPr rot="0" spcFirstLastPara="0" vertOverflow="overflow" horzOverflow="overflow" vert="horz" wrap="square" lIns="91440" tIns="45720" rIns="91440" bIns="45720" numCol="1" spcCol="0" rtlCol="0" fromWordArt="0" anchor="t" anchorCtr="0" forceAA="0" compatLnSpc="1">
+                        <a:prstTxWarp prst="textNoShape">
+                          <a:avLst/>
+                        </a:prstTxWarp>
+                        <a:noAutofit/>
+                      </wps:bodyPr>
+                    </wps:wsp>
+                  </a:graphicData>
+                </a:graphic>
+              </wp:anchor>
+            </w:drawing>
+          </mc:Choice>
+          <mc:Fallback>
+            <w:pict>
+              <v:shape w14:anchorId="3FEE48BC" id="_x0000_s1067" type="#_x0000_t202" style="position:absolute;left:0;text-align:left;margin-left:25.95pt;margin-top:298.9pt;width:36pt;height:31.5pt;z-index:251696128;visibility:visible;mso-wrap-style:square;mso-wrap-distance-left:9pt;mso-wrap-distance-top:0;mso-wrap-distance-right:9pt;mso-wrap-distance-bottom:0;mso-position-horizontal:absolute;mso-position-horizontal-relative:text;mso-position-vertical:absolute;mso-position-vertical-relative:text;v-text-anchor:top" o:gfxdata="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" filled="f" stroked="f" strokeweight=".5pt">
+                <v:textbox>
+                  <w:txbxContent>
+                    <w:p>
+                      <w:pPr>
+                        <w:jc w:val="center"/>
+                        <w:rPr>
+                          <w:color w:val="EE0000"/>
+                        </w:rPr>
+                      </w:pPr>
+                      <w:r>
+                        <w:rPr>
+                          <w:color w:val="EE0000"/>
+                        </w:rPr>
+                        <w:t>3</w:t>
+                      </w:r>
+                    </w:p>
+                  </w:txbxContent>
+                </v:textbox>
+              </v:shape>
+            </w:pict>
+          </mc:Fallback>
+        </mc:AlternateContent>
+      </w:r>
+      <w:r>
+        <w:rPr>
+          <w:noProof/>
+        </w:rPr>
+        <mc:AlternateContent>
+          <mc:Choice Requires="wps">
+            <w:drawing>
+              <wp:anchor distT="0" distB="0" distL="114300" distR="114300" simplePos="0" relativeHeight="251694080" behindDoc="0" locked="0" layoutInCell="1" allowOverlap="1" wp14:anchorId="42E8E3EA" wp14:editId="5FB86AF5">
+                <wp:simplePos x="0" y="0"/>
+                <wp:positionH relativeFrom="column">
+                  <wp:posOffset>129540</wp:posOffset>
+                </wp:positionH>
+                <wp:positionV relativeFrom="paragraph">
+                  <wp:posOffset>4034155</wp:posOffset>
+                </wp:positionV>
+                <wp:extent cx="895350" cy="238125"/>
+                <wp:effectExtent l="0" t="0" r="19050" b="28575"/>
+                <wp:wrapNone/>
+                <wp:docPr id="2040772534" name="Rectángulo 42"/>
+                <wp:cNvGraphicFramePr/>
+                <a:graphic xmlns:a="http://schemas.openxmlformats.org/drawingml/2006/main">
+                  <a:graphicData uri="http://schemas.microsoft.com/office/word/2010/wordprocessingShape">
+                    <wps:wsp>
+                      <wps:cNvSpPr/>
+                      <wps:spPr>
+                        <a:xfrm>
+                          <a:off x="0" y="0"/>
+                          <a:ext cx="895350" cy="238125"/>
+                        </a:xfrm>
+                        <a:prstGeom prst="rect">
+                          <a:avLst/>
+                        </a:prstGeom>
+                        <a:noFill/>
+                        <a:ln>
+                          <a:solidFill>
+                            <a:srgbClr val="EE0000"/>
+                          </a:solidFill>
+                        </a:ln>
+                      </wps:spPr>
+                      <wps:style>
+                        <a:lnRef idx="2">
+                          <a:schemeClr val="accent1">
+                            <a:shade val="15000"/>
+                          </a:schemeClr>
+                        </a:lnRef>
+                        <a:fillRef idx="1">
+                          <a:schemeClr val="accent1"/>
+                        </a:fillRef>
+                        <a:effectRef idx="0">
+                          <a:schemeClr val="accent1"/>
+                        </a:effectRef>
+                        <a:fontRef idx="minor">
+                          <a:schemeClr val="lt1"/>
+                        </a:fontRef>
+                      </wps:style>
+                      <wps:bodyPr rot="0" spcFirstLastPara="0" vertOverflow="overflow" horzOverflow="overflow" vert="horz" wrap="square" lIns="91440" tIns="45720" rIns="91440" bIns="45720" numCol="1" spcCol="0" rtlCol="0" fromWordArt="0" anchor="ctr" anchorCtr="0" forceAA="0" compatLnSpc="1">
+                        <a:prstTxWarp prst="textNoShape">
+                          <a:avLst/>
+                        </a:prstTxWarp>
+                        <a:noAutofit/>
+                      </wps:bodyPr>
+                    </wps:wsp>
+                  </a:graphicData>
+                </a:graphic>
+                <wp14:sizeRelV relativeFrom="margin">
+                  <wp14:pctHeight>0</wp14:pctHeight>
+                </wp14:sizeRelV>
+              </wp:anchor>
+            </w:drawing>
+          </mc:Choice>
+          <mc:Fallback>
+            <w:pict>
+              <v:rect w14:anchorId="31FC2DC6" id="Rectángulo 42" o:spid="_x0000_s1026" style="position:absolute;margin-left:10.2pt;margin-top:317.65pt;width:70.5pt;height:18.75pt;z-index:251694080;visibility:visible;mso-wrap-style:square;mso-height-percent:0;mso-wrap-distance-left:9pt;mso-wrap-distance-top:0;mso-wrap-distance-right:9pt;mso-wrap-distance-bottom:0;mso-position-horizontal:absolute;mso-position-horizontal-relative:text;mso-position-vertical:absolute;mso-position-vertical-relative:text;mso-height-percent:0;mso-height-relative:margin;v-text-anchor:middle" o:gfxdata="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" filled="f" strokecolor="#e00" strokeweight="1.5pt"/>
+            </w:pict>
+          </mc:Fallback>
+        </mc:AlternateContent>
+      </w:r>
+      <w:r>
+        <w:rPr>
+          <w:noProof/>
+        </w:rPr>
+        <mc:AlternateContent>
+          <mc:Choice Requires="wps">
+            <w:drawing>
+              <wp:anchor distT="0" distB="0" distL="114300" distR="114300" simplePos="0" relativeHeight="251693056" behindDoc="0" locked="0" layoutInCell="1" allowOverlap="1" wp14:anchorId="1369FD9E" wp14:editId="5AE0B77F">
+                <wp:simplePos x="0" y="0"/>
+                <wp:positionH relativeFrom="column">
+                  <wp:posOffset>4396740</wp:posOffset>
+                </wp:positionH>
+                <wp:positionV relativeFrom="paragraph">
+                  <wp:posOffset>1691005</wp:posOffset>
+                </wp:positionV>
+                <wp:extent cx="457200" cy="400050"/>
+                <wp:effectExtent l="0" t="0" r="0" b="0"/>
+                <wp:wrapNone/>
+                <wp:docPr id="1062148842" name="Cuadro de texto 33"/>
+                <wp:cNvGraphicFramePr/>
+                <a:graphic xmlns:a="http://schemas.openxmlformats.org/drawingml/2006/main">
+                  <a:graphicData uri="http://schemas.microsoft.com/office/word/2010/wordprocessingShape">
+                    <wps:wsp>
+                      <wps:cNvSpPr txBox="1"/>
+                      <wps:spPr>
+                        <a:xfrm>
+                          <a:off x="0" y="0"/>
+                          <a:ext cx="457200" cy="400050"/>
+                        </a:xfrm>
+                        <a:prstGeom prst="rect">
+                          <a:avLst/>
+                        </a:prstGeom>
+                        <a:noFill/>
+                        <a:ln w="6350">
+                          <a:noFill/>
+                        </a:ln>
+                      </wps:spPr>
+                      <wps:txbx>
+                        <w:txbxContent>
+                          <w:p>
+                            <w:pPr>
+                              <w:jc w:val="center"/>
+                              <w:rPr>
+                                <w:color w:val="EE0000"/>
+                              </w:rPr>
+                            </w:pPr>
+                            <w:r>
+                              <w:rPr>
+                                <w:color w:val="EE0000"/>
+                              </w:rPr>
+                              <w:t>2</w:t>
+                            </w:r>
+                          </w:p>
+                        </w:txbxContent>
+                      </wps:txbx>
+                      <wps:bodyPr rot="0" spcFirstLastPara="0" vertOverflow="overflow" horzOverflow="overflow" vert="horz" wrap="square" lIns="91440" tIns="45720" rIns="91440" bIns="45720" numCol="1" spcCol="0" rtlCol="0" fromWordArt="0" anchor="t" anchorCtr="0" forceAA="0" compatLnSpc="1">
+                        <a:prstTxWarp prst="textNoShape">
+                          <a:avLst/>
+                        </a:prstTxWarp>
+                        <a:noAutofit/>
+                      </wps:bodyPr>
+                    </wps:wsp>
+                  </a:graphicData>
+                </a:graphic>
+              </wp:anchor>
+            </w:drawing>
+          </mc:Choice>
+          <mc:Fallback>
+            <w:pict>
+              <v:shape w14:anchorId="1369FD9E" id="_x0000_s1068" type="#_x0000_t202" style="position:absolute;left:0;text-align:left;margin-left:346.2pt;margin-top:133.15pt;width:36pt;height:31.5pt;z-index:251693056;visibility:visible;mso-wrap-style:square;mso-wrap-distance-left:9pt;mso-wrap-distance-top:0;mso-wrap-distance-right:9pt;mso-wrap-distance-bottom:0;mso-position-horizontal:absolute;mso-position-horizontal-relative:text;mso-position-vertical:absolute;mso-position-vertical-relative:text;v-text-anchor:top" o:gfxdata="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" filled="f" stroked="f" strokeweight=".5pt">
+                <v:textbox>
+                  <w:txbxContent>
+                    <w:p>
+                      <w:pPr>
+                        <w:jc w:val="center"/>
+                        <w:rPr>
+                          <w:color w:val="EE0000"/>
+                        </w:rPr>
+                      </w:pPr>
+                      <w:r>
+                        <w:rPr>
+                          <w:color w:val="EE0000"/>
+                        </w:rPr>
+                        <w:t>2</w:t>
+                      </w:r>
+                    </w:p>
+                  </w:txbxContent>
+                </v:textbox>
+              </v:shape>
+            </w:pict>
+          </mc:Fallback>
+        </mc:AlternateContent>
+      </w:r>
+      <w:r>
+        <w:rPr>
+          <w:noProof/>
+        </w:rPr>
+        <mc:AlternateContent>
+          <mc:Choice Requires="wps">
+            <w:drawing>
+              <wp:anchor distT="0" distB="0" distL="114300" distR="114300" simplePos="0" relativeHeight="251691008" behindDoc="0" locked="0" layoutInCell="1" allowOverlap="1" wp14:anchorId="20A3D36E" wp14:editId="29507830">
+                <wp:simplePos x="0" y="0"/>
+                <wp:positionH relativeFrom="column">
+                  <wp:posOffset>4044315</wp:posOffset>
+                </wp:positionH>
+                <wp:positionV relativeFrom="paragraph">
+                  <wp:posOffset>281305</wp:posOffset>
+                </wp:positionV>
+                <wp:extent cx="1123950" cy="1371600"/>
+                <wp:effectExtent l="0" t="0" r="19050" b="19050"/>
+                <wp:wrapNone/>
+                <wp:docPr id="98300537" name="Diagrama de flujo: conector 39"/>
+                <wp:cNvGraphicFramePr/>
+                <a:graphic xmlns:a="http://schemas.openxmlformats.org/drawingml/2006/main">
+                  <a:graphicData uri="http://schemas.microsoft.com/office/word/2010/wordprocessingShape">
+                    <wps:wsp>
+                      <wps:cNvSpPr/>
+                      <wps:spPr>
+                        <a:xfrm>
+                          <a:off x="0" y="0"/>
+                          <a:ext cx="1123950" cy="1371600"/>
+                        </a:xfrm>
+                        <a:prstGeom prst="flowChartConnector">
+                          <a:avLst/>
+                        </a:prstGeom>
+                        <a:noFill/>
+                        <a:ln>
+                          <a:solidFill>
+                            <a:srgbClr val="EE0000"/>
+                          </a:solidFill>
+                        </a:ln>
+                      </wps:spPr>
+                      <wps:style>
+                        <a:lnRef idx="2">
+                          <a:schemeClr val="accent1">
+                            <a:shade val="15000"/>
+                          </a:schemeClr>
+                        </a:lnRef>
+                        <a:fillRef idx="1">
+                          <a:schemeClr val="accent1"/>
+                        </a:fillRef>
+                        <a:effectRef idx="0">
+                          <a:schemeClr val="accent1"/>
+                        </a:effectRef>
+                        <a:fontRef idx="minor">
+                          <a:schemeClr val="lt1"/>
+                        </a:fontRef>
+                      </wps:style>
+                      <wps:bodyPr rot="0" spcFirstLastPara="0" vertOverflow="overflow" horzOverflow="overflow" vert="horz" wrap="square" lIns="91440" tIns="45720" rIns="91440" bIns="45720" numCol="1" spcCol="0" rtlCol="0" fromWordArt="0" anchor="ctr" anchorCtr="0" forceAA="0" compatLnSpc="1">
+                        <a:prstTxWarp prst="textNoShape">
+                          <a:avLst/>
+                        </a:prstTxWarp>
+                        <a:noAutofit/>
+                      </wps:bodyPr>
+                    </wps:wsp>
+                  </a:graphicData>
+                </a:graphic>
+              </wp:anchor>
+            </w:drawing>
+          </mc:Choice>
+          <mc:Fallback>
+            <w:pict>
+              <v:shape w14:anchorId="39C915CD" id="Diagrama de flujo: conector 39" o:spid="_x0000_s1026" type="#_x0000_t120" style="position:absolute;margin-left:318.45pt;margin-top:22.15pt;width:88.5pt;height:108pt;z-index:251691008;visibility:visible;mso-wrap-style:square;mso-wrap-distance-left:9pt;mso-wrap-distance-top:0;mso-wrap-distance-right:9pt;mso-wrap-distance-bottom:0;mso-position-horizontal:absolute;mso-position-horizontal-relative:text;mso-position-vertical:absolute;mso-position-vertical-relative:text;v-text-anchor:middle" o:gfxdata="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" filled="f" strokecolor="#e00" strokeweight="1.5pt">
+                <v:stroke joinstyle="miter"/>
+              </v:shape>
+            </w:pict>
+          </mc:Fallback>
+        </mc:AlternateContent>
+      </w:r>
+      <w:r>
+        <w:rPr>
+          <w:noProof/>
+        </w:rPr>
+        <mc:AlternateContent>
+          <mc:Choice Requires="wps">
+            <w:drawing>
+              <wp:anchor distT="0" distB="0" distL="114300" distR="114300" simplePos="0" relativeHeight="251689984" behindDoc="0" locked="0" layoutInCell="1" allowOverlap="1" wp14:anchorId="2CD9D639" wp14:editId="31A94EE4">
+                <wp:simplePos x="0" y="0"/>
+                <wp:positionH relativeFrom="column">
+                  <wp:posOffset>3568065</wp:posOffset>
+                </wp:positionH>
+                <wp:positionV relativeFrom="paragraph">
+                  <wp:posOffset>2024380</wp:posOffset>
+                </wp:positionV>
+                <wp:extent cx="457200" cy="400050"/>
+                <wp:effectExtent l="0" t="0" r="0" b="0"/>
+                <wp:wrapNone/>
+                <wp:docPr id="1979370810" name="Cuadro de texto 33"/>
+                <wp:cNvGraphicFramePr/>
+                <a:graphic xmlns:a="http://schemas.openxmlformats.org/drawingml/2006/main">
+                  <a:graphicData uri="http://schemas.microsoft.com/office/word/2010/wordprocessingShape">
+                    <wps:wsp>
+                      <wps:cNvSpPr txBox="1"/>
+                      <wps:spPr>
+                        <a:xfrm>
+                          <a:off x="0" y="0"/>
+                          <a:ext cx="457200" cy="400050"/>
+                        </a:xfrm>
+                        <a:prstGeom prst="rect">
+                          <a:avLst/>
+                        </a:prstGeom>
+                        <a:noFill/>
+                        <a:ln w="6350">
+                          <a:noFill/>
+                        </a:ln>
+                      </wps:spPr>
+                      <wps:txbx>
+                        <w:txbxContent>
+                          <w:p>
+                            <w:pPr>
+                              <w:jc w:val="center"/>
+                              <w:rPr>
+                                <w:color w:val="EE0000"/>
+                              </w:rPr>
+                            </w:pPr>
+                            <w:r>
+                              <w:rPr>
+                                <w:color w:val="EE0000"/>
+                              </w:rPr>
+                              <w:t>1</w:t>
+                            </w:r>
+                          </w:p>
+                        </w:txbxContent>
+                      </wps:txbx>
+                      <wps:bodyPr rot="0" spcFirstLastPara="0" vertOverflow="overflow" horzOverflow="overflow" vert="horz" wrap="square" lIns="91440" tIns="45720" rIns="91440" bIns="45720" numCol="1" spcCol="0" rtlCol="0" fromWordArt="0" anchor="t" anchorCtr="0" forceAA="0" compatLnSpc="1">
+                        <a:prstTxWarp prst="textNoShape">
+                          <a:avLst/>
+                        </a:prstTxWarp>
+                        <a:noAutofit/>
+                      </wps:bodyPr>
+                    </wps:wsp>
+                  </a:graphicData>
+                </a:graphic>
+              </wp:anchor>
+            </w:drawing>
+          </mc:Choice>
+          <mc:Fallback>
+            <w:pict>
+              <v:shape w14:anchorId="2CD9D639" id="_x0000_s1069" type="#_x0000_t202" style="position:absolute;left:0;text-align:left;margin-left:280.95pt;margin-top:159.4pt;width:36pt;height:31.5pt;z-index:251689984;visibility:visible;mso-wrap-style:square;mso-wrap-distance-left:9pt;mso-wrap-distance-top:0;mso-wrap-distance-right:9pt;mso-wrap-distance-bottom:0;mso-position-horizontal:absolute;mso-position-horizontal-relative:text;mso-position-vertical:absolute;mso-position-vertical-relative:text;v-text-anchor:top" o:gfxdata="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" filled="f" stroked="f" strokeweight=".5pt">
+                <v:textbox>
+                  <w:txbxContent>
+                    <w:p>
+                      <w:pPr>
+                        <w:jc w:val="center"/>
+                        <w:rPr>
+                          <w:color w:val="EE0000"/>
+                        </w:rPr>
+                      </w:pPr>
+                      <w:r>
+                        <w:rPr>
+                          <w:color w:val="EE0000"/>
+                        </w:rPr>
+                        <w:t>1</w:t>
+                      </w:r>
+                    </w:p>
+                  </w:txbxContent>
+                </v:textbox>
+              </v:shape>
+            </w:pict>
+          </mc:Fallback>
+        </mc:AlternateContent>
+      </w:r>
+      <w:r>
+        <w:rPr>
+          <w:noProof/>
+        </w:rPr>
+        <mc:AlternateContent>
+          <mc:Choice Requires="wps">
+            <w:drawing>
+              <wp:anchor distT="0" distB="0" distL="114300" distR="114300" simplePos="0" relativeHeight="251687936" behindDoc="0" locked="0" layoutInCell="1" allowOverlap="1" wp14:anchorId="6B4B8860" wp14:editId="4F159EF0">
+                <wp:simplePos x="0" y="0"/>
+                <wp:positionH relativeFrom="column">
+                  <wp:posOffset>3368040</wp:posOffset>
+                </wp:positionH>
+                <wp:positionV relativeFrom="paragraph">
+                  <wp:posOffset>367030</wp:posOffset>
+                </wp:positionV>
+                <wp:extent cx="323850" cy="3581400"/>
+                <wp:effectExtent l="0" t="0" r="19050" b="19050"/>
+                <wp:wrapNone/>
+                <wp:docPr id="2133769988" name="Cerrar llave 38"/>
+                <wp:cNvGraphicFramePr/>
+                <a:graphic xmlns:a="http://schemas.openxmlformats.org/drawingml/2006/main">
+                  <a:graphicData uri="http://schemas.microsoft.com/office/word/2010/wordprocessingShape">
+                    <wps:wsp>
+                      <wps:cNvSpPr/>
+                      <wps:spPr>
+                        <a:xfrm>
+                          <a:off x="0" y="0"/>
+                          <a:ext cx="323850" cy="3581400"/>
+                        </a:xfrm>
+                        <a:prstGeom prst="rightBrace">
+                          <a:avLst/>
+                        </a:prstGeom>
+                        <a:ln>
+                          <a:solidFill>
+                            <a:srgbClr val="EE0000"/>
+                          </a:solidFill>
+                        </a:ln>
+                      </wps:spPr>
+                      <wps:style>
+                        <a:lnRef idx="2">
+                          <a:schemeClr val="accent1"/>
+                        </a:lnRef>
+                        <a:fillRef idx="0">
+                          <a:schemeClr val="accent1"/>
+                        </a:fillRef>
+                        <a:effectRef idx="1">
+                          <a:schemeClr val="accent1"/>
+                        </a:effectRef>
+                        <a:fontRef idx="minor">
+                          <a:schemeClr val="tx1"/>
+                        </a:fontRef>
+                      </wps:style>
+                      <wps:bodyPr rot="0" spcFirstLastPara="0" vertOverflow="overflow" horzOverflow="overflow" vert="horz" wrap="square" lIns="91440" tIns="45720" rIns="91440" bIns="45720" numCol="1" spcCol="0" rtlCol="0" fromWordArt="0" anchor="ctr" anchorCtr="0" forceAA="0" compatLnSpc="1">
+                        <a:prstTxWarp prst="textNoShape">
+                          <a:avLst/>
+                        </a:prstTxWarp>
+                        <a:noAutofit/>
+                      </wps:bodyPr>
+                    </wps:wsp>
+                  </a:graphicData>
+                </a:graphic>
+              </wp:anchor>
+            </w:drawing>
+          </mc:Choice>
+          <mc:Fallback>
+            <w:pict>
+              <v:shapetype w14:anchorId="441EDADD" id="_x0000_t88" coordsize="21600,21600" o:spt="88" adj="1800,10800" path="m,qx10800@0l10800@2qy21600@11,10800@3l10800@1qy,21600e" filled="f">
+                <v:formulas>
+                  <v:f eqn="val #0"/>
+                  <v:f eqn="sum 21600 0 #0"/>
+                  <v:f eqn="sum #1 0 #0"/>
+                  <v:f eqn="sum #1 #0 0"/>
+                  <v:f eqn="prod #0 9598 32768"/>
+                  <v:f eqn="sum 21600 0 @4"/>
+                  <v:f eqn="sum 21600 0 #1"/>
+                  <v:f eqn="min #1 @6"/>
+                  <v:f eqn="prod @7 1 2"/>
+                  <v:f eqn="prod #0 2 1"/>
+                  <v:f eqn="sum 21600 0 @9"/>
+                  <v:f eqn="val #1"/>
+                </v:formulas>
+                <v:path arrowok="t" o:connecttype="custom" o:connectlocs="0,0;21600,@11;0,21600" textboxrect="0,@4,7637,@5"/>
+                <v:handles>
+                  <v:h position="center,#0" yrange="0,@8"/>
+                  <v:h position="bottomRight,#1" yrange="@9,@10"/>
+                </v:handles>
+              </v:shapetype>
+              <v:shape id="Cerrar llave 38" o:spid="_x0000_s1026" type="#_x0000_t88" style="position:absolute;margin-left:265.2pt;margin-top:28.9pt;width:25.5pt;height:282pt;z-index:251687936;visibility:visible;mso-wrap-style:square;mso-wrap-distance-left:9pt;mso-wrap-distance-top:0;mso-wrap-distance-right:9pt;mso-wrap-distance-bottom:0;mso-position-horizontal:absolute;mso-position-horizontal-relative:text;mso-position-vertical:absolute;mso-position-vertical-relative:text;v-text-anchor:middle" o:gfxdata="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" adj="163" strokecolor="#e00" strokeweight="1.5pt">
+                <v:stroke joinstyle="miter"/>
+              </v:shape>
+            </w:pict>
+          </mc:Fallback>
+        </mc:AlternateContent>
+      </w:r>
+      <w:r>
+        <w:drawing>
+          <wp:inline distT="0" distB="0" distL="0" distR="0" wp14:anchorId="2FFF9662" wp14:editId="49621272">
+            <wp:extent cx="5248191" cy="4257675"/>
+            <wp:effectExtent l="76200" t="76200" r="124460" b="123825"/>
+            <wp:docPr id="1035331047" name="Imagen 1" descr="Interfaz de usuario gráfica&#10;&#10;El contenido generado por IA puede ser incorrecto."/>
+            <wp:cNvGraphicFramePr>
+              <a:graphicFrameLocks xmlns:a="http://schemas.openxmlformats.org/drawingml/2006/main" noChangeAspect="1"/>
+            </wp:cNvGraphicFramePr>
+            <a:graphic xmlns:a="http://schemas.openxmlformats.org/drawingml/2006/main">
+              <a:graphicData uri="http://schemas.openxmlformats.org/drawingml/2006/picture">
+                <pic:pic xmlns:pic="http://schemas.openxmlformats.org/drawingml/2006/picture">
+                  <pic:nvPicPr>
+                    <pic:cNvPr id="1035331047" name="Imagen 1" descr="Interfaz de usuario gráfica&#10;&#10;El contenido generado por IA puede ser incorrecto."/>
+                    <pic:cNvPicPr/>
+                  </pic:nvPicPr>
+                  <pic:blipFill>
+                    <a:blip r:embed="rId31"/>
+                    <a:stretch>
+                      <a:fillRect/>
+                    </a:stretch>
+                  </pic:blipFill>
+                  <pic:spPr>
+                    <a:xfrm>
+                      <a:off x="0" y="0"/>
+                      <a:ext cx="5250862" cy="4259842"/>
+                    </a:xfrm>
+                    <a:prstGeom prst="rect">
+                      <a:avLst/>
+                    </a:prstGeom>
+                    <a:ln w="38100" cap="sq">
+                      <a:solidFill>
+                        <a:srgbClr val="000000"/>
+                      </a:solidFill>
+                      <a:prstDash val="solid"/>
+                      <a:miter lim="800000"/>
+                    </a:ln>
+                    <a:effectLst>
+                      <a:outerShdw blurRad="50800" dist="38100" dir="2700000" algn="tl" rotWithShape="0">
+                        <a:srgbClr val="000000">
+                          <a:alpha val="43000"/>
+                        </a:srgbClr>
+                      </a:outerShdw>
+                    </a:effectLst>
+                  </pic:spPr>
+                </pic:pic>
+              </a:graphicData>
+            </a:graphic>
+          </wp:inline>
+        </w:drawing>
+      </w:r>
+    </w:p>
+    <w:p>
+      <w:pPr>
+        <w:pStyle w:val="Descripcin"/>
+        <w:jc w:val="center"/>
+      </w:pPr>
+      <w:r>
+        <w:t xml:space="preserve">Ilustración </w:t>
+      </w:r>
+      <w:r>
+        <w:fldChar w:fldCharType="begin"/>
+      </w:r>
+      <w:r>
+        <w:instrText xml:space="preserve"> SEQ Ilustración \* ARABIC </w:instrText>
+      </w:r>
+      <w:r>
+        <w:fldChar w:fldCharType="separate"/>
+      </w:r>
+      <w:r>
+        <w:rPr>
+          <w:noProof/>
+        </w:rPr>
+        <w:t>8</w:t>
+      </w:r>
+      <w:r>
+        <w:fldChar w:fldCharType="end"/>
+      </w:r>
+      <w:r>
+        <w:t>: Ventana de edición.</w:t>
+      </w:r>
+    </w:p>
+    <w:p>
+      <w:pPr>
+        <w:pStyle w:val="Prrafodelista"/>
+        <w:numPr>
+          <w:ilvl w:val="0"/>
+          <w:numId w:val="16"/>
+        </w:numPr>
+      </w:pPr>
+      <w:r>
+        <w:t>Campos para completar</w:t>
+      </w:r>
+      <w:r>
+        <w:t xml:space="preserve"> </w:t>
+      </w:r>
+      <w:r>
+        <w:t xml:space="preserve">con la información deseada (opcional). Los campos se pueden autocompletar según la información de la que disponga </w:t>
+      </w:r>
+      <w:proofErr w:type="spellStart"/>
+      <w:r>
+        <w:rPr>
+          <w:i/>
+          <w:iCs/>
+        </w:rPr>
+        <w:t>OpenLibrary</w:t>
+      </w:r>
+      <w:proofErr w:type="spellEnd"/>
+      <w:r>
+        <w:rPr>
+          <w:i/>
+          <w:iCs/>
+        </w:rPr>
+        <w:t xml:space="preserve"> </w:t>
+      </w:r>
+      <w:r>
+        <w:t>acerca del libro.</w:t>
+      </w:r>
+    </w:p>
+    <w:p>
+      <w:pPr>
+        <w:pStyle w:val="Prrafodelista"/>
+        <w:numPr>
+          <w:ilvl w:val="0"/>
+          <w:numId w:val="16"/>
+        </w:numPr>
+      </w:pPr>
+      <w:r>
+        <w:t>Portada. Si se pulsa en la portada aparece:</w:t>
+      </w:r>
+    </w:p>
+    <w:p>
+      <w:pPr>
+        <w:keepNext/>
+        <w:jc w:val="center"/>
+      </w:pPr>
+      <w:r>
+        <w:rPr>
+          <w:noProof/>
+          <w:bdr w:val="none" w:sz="0" w:space="0" w:color="auto" w:frame="1"/>
+        </w:rPr>
+        <w:drawing>
+          <wp:inline distT="0" distB="0" distL="0" distR="0" wp14:anchorId="0512EAC6" wp14:editId="133BB404">
+            <wp:extent cx="2428875" cy="1400175"/>
+            <wp:effectExtent l="76200" t="76200" r="142875" b="142875"/>
+            <wp:docPr id="1755624260" name="Imagen 41" descr="Interfaz de usuario gráfica, Texto, Aplicación, Chat o mensaje de texto&#10;&#10;El contenido generado por IA puede ser incorrecto."/>
+            <wp:cNvGraphicFramePr>
+              <a:graphicFrameLocks xmlns:a="http://schemas.openxmlformats.org/drawingml/2006/main" noChangeAspect="1"/>
+            </wp:cNvGraphicFramePr>
+            <a:graphic xmlns:a="http://schemas.openxmlformats.org/drawingml/2006/main">
+              <a:graphicData uri="http://schemas.openxmlformats.org/drawingml/2006/picture">
+                <pic:pic xmlns:pic="http://schemas.openxmlformats.org/drawingml/2006/picture">
+                  <pic:nvPicPr>
+                    <pic:cNvPr id="1755624260" name="Imagen 41" descr="Interfaz de usuario gráfica, Texto, Aplicación, Chat o mensaje de texto&#10;&#10;El contenido generado por IA puede ser incorrecto."/>
+                    <pic:cNvPicPr>
+                      <a:picLocks noChangeAspect="1" noChangeArrowheads="1"/>
+                    </pic:cNvPicPr>
+                  </pic:nvPicPr>
+                  <pic:blipFill>
+                    <a:blip r:embed="rId32">
+                      <a:extLst>
+                        <a:ext uri="{28A0092B-C50C-407E-A947-70E740481C1C}">
+                          <a14:useLocalDpi xmlns:a14="http://schemas.microsoft.com/office/drawing/2010/main" val="0"/>
+                        </a:ext>
+                      </a:extLst>
+                    </a:blip>
+                    <a:srcRect/>
+                    <a:stretch>
+                      <a:fillRect/>
+                    </a:stretch>
+                  </pic:blipFill>
+                  <pic:spPr bwMode="auto">
+                    <a:xfrm>
+                      <a:off x="0" y="0"/>
+                      <a:ext cx="2428875" cy="1400175"/>
+                    </a:xfrm>
+                    <a:prstGeom prst="rect">
+                      <a:avLst/>
+                    </a:prstGeom>
+                    <a:ln w="38100" cap="sq">
+                      <a:solidFill>
+                        <a:srgbClr val="000000"/>
+                      </a:solidFill>
+                      <a:prstDash val="solid"/>
+                      <a:miter lim="800000"/>
+                    </a:ln>
+                    <a:effectLst>
+                      <a:outerShdw blurRad="50800" dist="38100" dir="2700000" algn="tl" rotWithShape="0">
+                        <a:srgbClr val="000000">
+                          <a:alpha val="43000"/>
+                        </a:srgbClr>
+                      </a:outerShdw>
+                    </a:effectLst>
+                  </pic:spPr>
+                </pic:pic>
+              </a:graphicData>
+            </a:graphic>
+          </wp:inline>
+        </w:drawing>
+      </w:r>
+    </w:p>
+    <w:p>
+      <w:pPr>
+        <w:pStyle w:val="Descripcin"/>
+        <w:jc w:val="center"/>
+      </w:pPr>
+      <w:r>
+        <w:t xml:space="preserve">Ilustración </w:t>
+      </w:r>
+      <w:r>
+        <w:fldChar w:fldCharType="begin"/>
+      </w:r>
+      <w:r>
+        <w:instrText xml:space="preserve"> SEQ Ilustración \* ARABIC </w:instrText>
+      </w:r>
+      <w:r>
+        <w:fldChar w:fldCharType="separate"/>
+      </w:r>
+      <w:r>
+        <w:rPr>
+          <w:noProof/>
+        </w:rPr>
+        <w:t>9</w:t>
+      </w:r>
+      <w:r>
+        <w:fldChar w:fldCharType="end"/>
+      </w:r>
+      <w:r>
+        <w:t>: Ventana de confirmación.</w:t>
+      </w:r>
+    </w:p>
+    <w:p>
+      <w:pPr>
+        <w:pStyle w:val="Prrafodelista"/>
+      </w:pPr>
+      <w:r>
+        <w:t>Si pulsa “Sí”, puede añadir una imagen local para sustituir a la portada actual. Si pulsa “No”, se mantendrá la portada actual.</w:t>
+      </w:r>
+    </w:p>
+    <w:p>
+      <w:pPr>
+        <w:pStyle w:val="Prrafodelista"/>
+        <w:numPr>
+          <w:ilvl w:val="0"/>
+          <w:numId w:val="16"/>
+        </w:numPr>
+      </w:pPr>
+      <w:r>
+        <w:t>Botón para guardar los cambios realizados.</w:t>
+      </w:r>
+    </w:p>
+    <w:p>
+      <w:pPr>
+        <w:pStyle w:val="Prrafodelista"/>
+        <w:numPr>
+          <w:ilvl w:val="0"/>
+          <w:numId w:val="16"/>
+        </w:numPr>
+      </w:pPr>
+      <w:r>
+        <w:t>Botón para eliminar el libro seleccionado.</w:t>
+      </w:r>
+    </w:p>
+    <w:p>
+      <w:pPr>
+        <w:pStyle w:val="Prrafodelista"/>
+        <w:numPr>
+          <w:ilvl w:val="0"/>
+          <w:numId w:val="16"/>
+        </w:numPr>
+      </w:pPr>
+      <w:r>
+        <w:lastRenderedPageBreak/>
+        <w:t>Botón para cancelar los cambios realizados.</w:t>
+      </w:r>
+    </w:p>
+    <w:p>
+      <w:pPr>
+        <w:pStyle w:val="Prrafodelista"/>
+        <w:numPr>
+          <w:ilvl w:val="0"/>
+          <w:numId w:val="16"/>
+        </w:numPr>
+      </w:pPr>
+      <w:r>
+        <w:t>Botones para añadir o quitar campos.</w:t>
+      </w:r>
+    </w:p>
+    <w:p>
+      <w:r>
+        <w:t>En esta ventana hay un campo que tiene una función especial. Se trata del campo “Estado”. Este campo ofrece cinco opciones:</w:t>
+      </w:r>
+    </w:p>
+    <w:p>
+      <w:pPr>
+        <w:pStyle w:val="Prrafodelista"/>
+        <w:numPr>
+          <w:ilvl w:val="0"/>
+          <w:numId w:val="20"/>
+        </w:numPr>
+      </w:pPr>
+      <w:r>
+        <w:t>“</w:t>
+      </w:r>
+      <w:proofErr w:type="gramStart"/>
+      <w:r>
+        <w:rPr>
+          <w:rFonts w:cs="Arial"/>
+        </w:rPr>
+        <w:t>─</w:t>
+      </w:r>
+      <w:r>
+        <w:t>“</w:t>
+      </w:r>
+      <w:proofErr w:type="gramEnd"/>
+      <w:r>
+        <w:t>: Opción por defecto. Es la que se asigna nada más se agrega el libro a la biblioteca.</w:t>
+      </w:r>
+    </w:p>
+    <w:p>
+      <w:pPr>
+        <w:pStyle w:val="Prrafodelista"/>
+        <w:numPr>
+          <w:ilvl w:val="0"/>
+          <w:numId w:val="20"/>
+        </w:numPr>
+      </w:pPr>
+      <w:r>
+        <w:t>“</w:t>
+      </w:r>
+      <w:r>
+        <w:t>Leyendo</w:t>
+      </w:r>
+      <w:r>
+        <w:t>”</w:t>
+      </w:r>
+    </w:p>
+    <w:p>
+      <w:pPr>
+        <w:pStyle w:val="Prrafodelista"/>
+        <w:numPr>
+          <w:ilvl w:val="0"/>
+          <w:numId w:val="20"/>
+        </w:numPr>
+      </w:pPr>
+      <w:r>
+        <w:t>“Leído”</w:t>
+      </w:r>
+    </w:p>
+    <w:p>
+      <w:pPr>
+        <w:pStyle w:val="Prrafodelista"/>
+        <w:numPr>
+          <w:ilvl w:val="0"/>
+          <w:numId w:val="20"/>
+        </w:numPr>
+      </w:pPr>
+      <w:r>
+        <w:t>“Pendiente”</w:t>
+      </w:r>
+    </w:p>
+    <w:p>
+      <w:pPr>
+        <w:pStyle w:val="Prrafodelista"/>
+        <w:numPr>
+          <w:ilvl w:val="0"/>
+          <w:numId w:val="20"/>
+        </w:numPr>
+      </w:pPr>
+      <w:r>
+        <w:t>“Abandonado”</w:t>
+      </w:r>
+    </w:p>
+    <w:p>
+      <w:r>
+        <w:t xml:space="preserve">Cada una de ellas mostrará el </w:t>
+      </w:r>
+      <w:r>
+        <w:t>libro en la ventana principal con un color diferente, para que el usuario pueda identificar con mayor facilidad qué libros se ha leído, qué libros está leyendo, cuáles tiene pendientes y cuáles ha abandonado. El sistema de colores es el siguiente:</w:t>
+      </w:r>
+    </w:p>
+    <w:p>
+      <w:pPr>
+        <w:pStyle w:val="Prrafodelista"/>
+        <w:numPr>
+          <w:ilvl w:val="0"/>
+          <w:numId w:val="20"/>
+        </w:numPr>
+      </w:pPr>
+      <w:r>
+        <w:t>“</w:t>
+      </w:r>
+      <w:proofErr w:type="gramStart"/>
+      <w:r>
+        <w:rPr>
+          <w:rFonts w:cs="Arial"/>
+        </w:rPr>
+        <w:t>─</w:t>
+      </w:r>
+      <w:r>
+        <w:t>“</w:t>
+      </w:r>
+      <w:proofErr w:type="gramEnd"/>
+      <w:r>
+        <w:t xml:space="preserve">: </w:t>
+      </w:r>
+      <w:r>
+        <w:rPr>
+          <w:rFonts w:cs="Arial"/>
+        </w:rPr>
+        <w:t>→</w:t>
+      </w:r>
+      <w:r>
+        <w:t xml:space="preserve"> Azul </w:t>
+      </w:r>
+      <w:r>
+        <w:rPr>
+          <w:rFonts w:ascii="Segoe UI Emoji" w:hAnsi="Segoe UI Emoji" w:cs="Segoe UI Emoji"/>
+        </w:rPr>
+        <w:t>🔵</w:t>
+      </w:r>
+    </w:p>
+    <w:p>
+      <w:pPr>
+        <w:pStyle w:val="Prrafodelista"/>
+        <w:numPr>
+          <w:ilvl w:val="0"/>
+          <w:numId w:val="20"/>
+        </w:numPr>
+      </w:pPr>
+      <w:r>
+        <w:t>“Leyendo”</w:t>
+      </w:r>
+      <w:r>
+        <w:t xml:space="preserve"> </w:t>
+      </w:r>
+      <w:r>
+        <w:rPr>
+          <w:rFonts w:cs="Arial"/>
+        </w:rPr>
+        <w:t>→</w:t>
+      </w:r>
+      <w:r>
+        <w:t xml:space="preserve"> </w:t>
+      </w:r>
+      <w:r>
+        <w:t xml:space="preserve">Naranja </w:t>
+      </w:r>
+      <w:r>
+        <w:rPr>
+          <w:rFonts w:ascii="Segoe UI Emoji" w:hAnsi="Segoe UI Emoji" w:cs="Segoe UI Emoji"/>
+        </w:rPr>
+        <w:t>🟠</w:t>
+      </w:r>
+    </w:p>
+    <w:p>
+      <w:pPr>
+        <w:pStyle w:val="Prrafodelista"/>
+        <w:numPr>
+          <w:ilvl w:val="0"/>
+          <w:numId w:val="20"/>
+        </w:numPr>
+      </w:pPr>
+      <w:r>
+        <w:t>“Leído”</w:t>
+      </w:r>
+      <w:r>
+        <w:t xml:space="preserve"> </w:t>
+      </w:r>
+      <w:r>
+        <w:rPr>
+          <w:rFonts w:cs="Arial"/>
+        </w:rPr>
+        <w:t>→</w:t>
+      </w:r>
+      <w:r>
+        <w:t xml:space="preserve"> </w:t>
+      </w:r>
+      <w:r>
+        <w:t xml:space="preserve">Verde </w:t>
+      </w:r>
+      <w:r>
+        <w:rPr>
+          <w:rFonts w:ascii="Segoe UI Emoji" w:hAnsi="Segoe UI Emoji" w:cs="Segoe UI Emoji"/>
+        </w:rPr>
+        <w:t>🟢</w:t>
+      </w:r>
+    </w:p>
+    <w:p>
+      <w:pPr>
+        <w:pStyle w:val="Prrafodelista"/>
+        <w:numPr>
+          <w:ilvl w:val="0"/>
+          <w:numId w:val="20"/>
+        </w:numPr>
+      </w:pPr>
+      <w:r>
+        <w:t>“Pendiente”</w:t>
+      </w:r>
+      <w:r>
+        <w:t xml:space="preserve"> </w:t>
+      </w:r>
+      <w:r>
+        <w:rPr>
+          <w:rFonts w:cs="Arial"/>
+        </w:rPr>
+        <w:t>→</w:t>
+      </w:r>
+      <w:r>
+        <w:t xml:space="preserve"> </w:t>
+      </w:r>
+      <w:r>
+        <w:t xml:space="preserve">Morado </w:t>
+      </w:r>
+      <w:r>
+        <w:rPr>
+          <w:rFonts w:ascii="Segoe UI Emoji" w:hAnsi="Segoe UI Emoji" w:cs="Segoe UI Emoji"/>
+        </w:rPr>
+        <w:t>🟣</w:t>
+      </w:r>
+    </w:p>
+    <w:p>
+      <w:pPr>
+        <w:pStyle w:val="Prrafodelista"/>
+        <w:numPr>
+          <w:ilvl w:val="0"/>
+          <w:numId w:val="20"/>
+        </w:numPr>
+      </w:pPr>
+      <w:r>
+        <w:t>“Abandonado”</w:t>
+      </w:r>
+      <w:r>
+        <w:t xml:space="preserve"> </w:t>
+      </w:r>
+      <w:r>
+        <w:rPr>
+          <w:rFonts w:cs="Arial"/>
+        </w:rPr>
+        <w:t>→</w:t>
+      </w:r>
+      <w:r>
+        <w:t xml:space="preserve"> </w:t>
+      </w:r>
+      <w:r>
+        <w:t xml:space="preserve">Rojo </w:t>
+      </w:r>
+      <w:r>
+        <w:rPr>
+          <w:rFonts w:ascii="Segoe UI Emoji" w:hAnsi="Segoe UI Emoji" w:cs="Segoe UI Emoji"/>
+        </w:rPr>
+        <w:t>🔴</w:t>
+      </w:r>
+    </w:p>
+    <w:p>
+      <w:r>
+        <w:t>Segunda casuística: el usuario quiere crear un libro desde cero. Pulse el botón “+” de la ventana principal y seleccione “Crear libro” en la ventana de elección. Se abrirá la ventana de edición nuevamente:</w:t>
+      </w:r>
+    </w:p>
+    <w:p>
+      <w:pPr>
+        <w:keepNext/>
+        <w:jc w:val="center"/>
+      </w:pPr>
+      <w:r>
+        <w:lastRenderedPageBreak/>
+        <w:drawing>
+          <wp:inline distT="0" distB="0" distL="0" distR="0" wp14:anchorId="6BABB94D" wp14:editId="78E7D7B6">
+            <wp:extent cx="5400040" cy="4390390"/>
+            <wp:effectExtent l="76200" t="76200" r="124460" b="124460"/>
+            <wp:docPr id="1373203203" name="Imagen 1" descr="Interfaz de usuario gráfica&#10;&#10;El contenido generado por IA puede ser incorrecto."/>
+            <wp:cNvGraphicFramePr>
+              <a:graphicFrameLocks xmlns:a="http://schemas.openxmlformats.org/drawingml/2006/main" noChangeAspect="1"/>
+            </wp:cNvGraphicFramePr>
+            <a:graphic xmlns:a="http://schemas.openxmlformats.org/drawingml/2006/main">
+              <a:graphicData uri="http://schemas.openxmlformats.org/drawingml/2006/picture">
+                <pic:pic xmlns:pic="http://schemas.openxmlformats.org/drawingml/2006/picture">
+                  <pic:nvPicPr>
+                    <pic:cNvPr id="1373203203" name="Imagen 1" descr="Interfaz de usuario gráfica&#10;&#10;El contenido generado por IA puede ser incorrecto."/>
+                    <pic:cNvPicPr/>
+                  </pic:nvPicPr>
+                  <pic:blipFill>
+                    <a:blip r:embed="rId33"/>
+                    <a:stretch>
+                      <a:fillRect/>
+                    </a:stretch>
+                  </pic:blipFill>
+                  <pic:spPr>
+                    <a:xfrm>
+                      <a:off x="0" y="0"/>
+                      <a:ext cx="5400040" cy="4390390"/>
+                    </a:xfrm>
+                    <a:prstGeom prst="rect">
+                      <a:avLst/>
+                    </a:prstGeom>
+                    <a:ln w="38100" cap="sq">
+                      <a:solidFill>
+                        <a:srgbClr val="000000"/>
+                      </a:solidFill>
+                      <a:prstDash val="solid"/>
+                      <a:miter lim="800000"/>
+                    </a:ln>
+                    <a:effectLst>
+                      <a:outerShdw blurRad="50800" dist="38100" dir="2700000" algn="tl" rotWithShape="0">
+                        <a:srgbClr val="000000">
+                          <a:alpha val="43000"/>
+                        </a:srgbClr>
+                      </a:outerShdw>
+                    </a:effectLst>
+                  </pic:spPr>
+                </pic:pic>
+              </a:graphicData>
+            </a:graphic>
+          </wp:inline>
+        </w:drawing>
+      </w:r>
+    </w:p>
+    <w:p>
+      <w:pPr>
+        <w:pStyle w:val="Descripcin"/>
+        <w:jc w:val="center"/>
+      </w:pPr>
+      <w:r>
+        <w:t xml:space="preserve">Ilustración </w:t>
+      </w:r>
+      <w:r>
+        <w:fldChar w:fldCharType="begin"/>
+      </w:r>
+      <w:r>
+        <w:instrText xml:space="preserve"> SEQ Ilustración \* ARABIC </w:instrText>
+      </w:r>
+      <w:r>
+        <w:fldChar w:fldCharType="separate"/>
+      </w:r>
+      <w:r>
+        <w:rPr>
+          <w:noProof/>
+        </w:rPr>
+        <w:t>10</w:t>
+      </w:r>
+      <w:r>
+        <w:fldChar w:fldCharType="end"/>
+      </w:r>
+      <w:r>
+        <w:t>: Ventana de creación de libro.</w:t>
+      </w:r>
+    </w:p>
+    <w:p>
+      <w:proofErr w:type="gramStart"/>
+      <w:r>
+        <w:t>La acciones</w:t>
+      </w:r>
+      <w:proofErr w:type="gramEnd"/>
+      <w:r>
+        <w:t xml:space="preserve"> que puede realizar el usuario aquí son las mismas que cuando edita un libro ya creado. La única diferencia es que no se autocompletará ningún campo</w:t>
+      </w:r>
+      <w:r>
+        <w:t xml:space="preserve"> y que no dispone de botón de eliminar, ya que el libro aún no está creado.</w:t>
+      </w:r>
+    </w:p>
+    <w:p>
+      <w:pPr>
+        <w:pStyle w:val="Ttulo1"/>
+      </w:pPr>
       <w:bookmarkStart w:id="19" w:name="_Toc200491012"/>
       <w:r>
         <w:t>POSIBLES MEJORAS</w:t>
@@ -8990,6 +12641,9 @@
         <w:jc w:val="center"/>
       </w:pPr>
       <w:r>
+        <w:rPr>
+          <w:noProof/>
+        </w:rPr>
         <w:drawing>
           <wp:inline distT="0" distB="0" distL="0" distR="0" wp14:anchorId="64BA3649" wp14:editId="19FF8781">
             <wp:extent cx="4925112" cy="5477639"/>
@@ -9006,7 +12660,7 @@
                     <pic:cNvPicPr/>
                   </pic:nvPicPr>
                   <pic:blipFill>
-                    <a:blip r:embed="rId25"/>
+                    <a:blip r:embed="rId34"/>
                     <a:stretch>
                       <a:fillRect/>
                     </a:stretch>
@@ -9077,6 +12731,9 @@
         <w:jc w:val="center"/>
       </w:pPr>
       <w:r>
+        <w:rPr>
+          <w:noProof/>
+        </w:rPr>
         <w:lastRenderedPageBreak/>
         <w:drawing>
           <wp:inline distT="0" distB="0" distL="0" distR="0" wp14:anchorId="4413559F" wp14:editId="7A4757BB">
@@ -9094,7 +12751,7 @@
                     <pic:cNvPicPr/>
                   </pic:nvPicPr>
                   <pic:blipFill>
-                    <a:blip r:embed="rId26"/>
+                    <a:blip r:embed="rId35"/>
                     <a:stretch>
                       <a:fillRect/>
                     </a:stretch>
@@ -9165,6 +12822,9 @@
         <w:jc w:val="center"/>
       </w:pPr>
       <w:r>
+        <w:rPr>
+          <w:noProof/>
+        </w:rPr>
         <w:drawing>
           <wp:inline distT="0" distB="0" distL="0" distR="0" wp14:anchorId="0F61F4C9" wp14:editId="7C55488F">
             <wp:extent cx="4534533" cy="828791"/>
@@ -9181,7 +12841,7 @@
                     <pic:cNvPicPr/>
                   </pic:nvPicPr>
                   <pic:blipFill>
-                    <a:blip r:embed="rId27"/>
+                    <a:blip r:embed="rId36"/>
                     <a:stretch>
                       <a:fillRect/>
                     </a:stretch>
@@ -9252,6 +12912,9 @@
         <w:jc w:val="center"/>
       </w:pPr>
       <w:r>
+        <w:rPr>
+          <w:noProof/>
+        </w:rPr>
         <w:drawing>
           <wp:inline distT="0" distB="0" distL="0" distR="0" wp14:anchorId="3E008463" wp14:editId="5BD971B1">
             <wp:extent cx="3229426" cy="1019317"/>
@@ -9268,7 +12931,7 @@
                     <pic:cNvPicPr/>
                   </pic:nvPicPr>
                   <pic:blipFill>
-                    <a:blip r:embed="rId28"/>
+                    <a:blip r:embed="rId37"/>
                     <a:stretch>
                       <a:fillRect/>
                     </a:stretch>
@@ -9339,6 +13002,9 @@
         <w:jc w:val="center"/>
       </w:pPr>
       <w:r>
+        <w:rPr>
+          <w:noProof/>
+        </w:rPr>
         <w:drawing>
           <wp:inline distT="0" distB="0" distL="0" distR="0" wp14:anchorId="5C36925B" wp14:editId="08B55D34">
             <wp:extent cx="2267266" cy="1524213"/>
@@ -9355,7 +13021,7 @@
                     <pic:cNvPicPr/>
                   </pic:nvPicPr>
                   <pic:blipFill>
-                    <a:blip r:embed="rId29"/>
+                    <a:blip r:embed="rId38"/>
                     <a:stretch>
                       <a:fillRect/>
                     </a:stretch>
@@ -9444,7 +13110,7 @@
         <w:contextualSpacing w:val="0"/>
         <w:jc w:val="left"/>
       </w:pPr>
-      <w:hyperlink r:id="rId30">
+      <w:hyperlink r:id="rId39">
         <w:r>
           <w:rPr>
             <w:rStyle w:val="Hipervnculo"/>
@@ -9475,7 +13141,7 @@
         <w:contextualSpacing w:val="0"/>
         <w:jc w:val="left"/>
       </w:pPr>
-      <w:hyperlink r:id="rId31">
+      <w:hyperlink r:id="rId40">
         <w:r>
           <w:rPr>
             <w:rStyle w:val="Hipervnculo"/>
@@ -9506,7 +13172,7 @@
         <w:contextualSpacing w:val="0"/>
         <w:jc w:val="left"/>
       </w:pPr>
-      <w:hyperlink r:id="rId32">
+      <w:hyperlink r:id="rId41">
         <w:r>
           <w:rPr>
             <w:rStyle w:val="Hipervnculo"/>
@@ -9537,7 +13203,7 @@
         <w:contextualSpacing w:val="0"/>
         <w:jc w:val="left"/>
       </w:pPr>
-      <w:hyperlink r:id="rId33">
+      <w:hyperlink r:id="rId42">
         <w:r>
           <w:rPr>
             <w:rStyle w:val="Hipervnculo"/>
@@ -9568,7 +13234,7 @@
         <w:contextualSpacing w:val="0"/>
         <w:jc w:val="left"/>
       </w:pPr>
-      <w:hyperlink r:id="rId34">
+      <w:hyperlink r:id="rId43">
         <w:r>
           <w:rPr>
             <w:rStyle w:val="Hipervnculo"/>
@@ -9613,7 +13279,7 @@
         <w:contextualSpacing w:val="0"/>
         <w:jc w:val="left"/>
       </w:pPr>
-      <w:hyperlink r:id="rId35">
+      <w:hyperlink r:id="rId44">
         <w:r>
           <w:rPr>
             <w:rStyle w:val="Hipervnculo"/>
@@ -9625,19 +13291,7 @@
           <w:rPr>
             <w:rStyle w:val="Hipervnculo"/>
           </w:rPr>
-          <w:t>Re</w:t>
-        </w:r>
-        <w:r>
-          <w:rPr>
-            <w:rStyle w:val="Hipervnculo"/>
-          </w:rPr>
-          <w:t>q</w:t>
-        </w:r>
-        <w:r>
-          <w:rPr>
-            <w:rStyle w:val="Hipervnculo"/>
-          </w:rPr>
-          <w:t>uests</w:t>
+          <w:t>Requests</w:t>
         </w:r>
         <w:proofErr w:type="spellEnd"/>
       </w:hyperlink>
@@ -9656,7 +13310,7 @@
         <w:contextualSpacing w:val="0"/>
         <w:jc w:val="left"/>
       </w:pPr>
-      <w:hyperlink r:id="rId36">
+      <w:hyperlink r:id="rId45">
         <w:r>
           <w:rPr>
             <w:rStyle w:val="Hipervnculo"/>
@@ -9679,7 +13333,7 @@
         <w:contextualSpacing w:val="0"/>
         <w:jc w:val="left"/>
       </w:pPr>
-      <w:hyperlink r:id="rId37">
+      <w:hyperlink r:id="rId46">
         <w:r>
           <w:rPr>
             <w:rStyle w:val="Hipervnculo"/>
@@ -9710,7 +13364,7 @@
         <w:contextualSpacing w:val="0"/>
         <w:jc w:val="left"/>
       </w:pPr>
-      <w:hyperlink r:id="rId38">
+      <w:hyperlink r:id="rId47">
         <w:r>
           <w:rPr>
             <w:rStyle w:val="Hipervnculo"/>
@@ -9741,7 +13395,7 @@
         <w:contextualSpacing w:val="0"/>
         <w:jc w:val="left"/>
       </w:pPr>
-      <w:hyperlink r:id="rId39">
+      <w:hyperlink r:id="rId48">
         <w:r>
           <w:rPr>
             <w:rStyle w:val="Hipervnculo"/>
@@ -9764,7 +13418,7 @@
         <w:contextualSpacing w:val="0"/>
         <w:jc w:val="left"/>
       </w:pPr>
-      <w:hyperlink r:id="rId40">
+      <w:hyperlink r:id="rId49">
         <w:r>
           <w:rPr>
             <w:rStyle w:val="Hipervnculo"/>
@@ -9795,7 +13449,7 @@
         <w:contextualSpacing w:val="0"/>
         <w:jc w:val="left"/>
       </w:pPr>
-      <w:hyperlink r:id="rId41">
+      <w:hyperlink r:id="rId50">
         <w:r>
           <w:rPr>
             <w:rStyle w:val="Hipervnculo"/>
@@ -9992,8 +13646,8 @@
       </w:r>
     </w:p>
     <w:sectPr>
-      <w:headerReference w:type="default" r:id="rId42"/>
-      <w:footerReference w:type="default" r:id="rId43"/>
+      <w:headerReference w:type="default" r:id="rId51"/>
+      <w:footerReference w:type="default" r:id="rId52"/>
       <w:pgSz w:w="11906" w:h="16838"/>
       <w:pgMar w:top="1417" w:right="1701" w:bottom="1417" w:left="1701" w:header="708" w:footer="708" w:gutter="0"/>
       <w:pgNumType w:start="0"/>
@@ -10570,6 +14224,291 @@
     </w:lvl>
   </w:abstractNum>
   <w:abstractNum w:abstractNumId="2" w15:restartNumberingAfterBreak="0">
+    <w:nsid w:val="07545A4B"/>
+    <w:multiLevelType w:val="hybridMultilevel"/>
+    <w:tmpl w:val="5AE6B2A6"/>
+    <w:lvl w:ilvl="0" w:tplc="0C0A000F">
+      <w:start w:val="1"/>
+      <w:numFmt w:val="decimal"/>
+      <w:lvlText w:val="%1."/>
+      <w:lvlJc w:val="left"/>
+      <w:pPr>
+        <w:ind w:left="720" w:hanging="360"/>
+      </w:pPr>
+    </w:lvl>
+    <w:lvl w:ilvl="1" w:tplc="0C0A0019" w:tentative="1">
+      <w:start w:val="1"/>
+      <w:numFmt w:val="lowerLetter"/>
+      <w:lvlText w:val="%2."/>
+      <w:lvlJc w:val="left"/>
+      <w:pPr>
+        <w:ind w:left="1440" w:hanging="360"/>
+      </w:pPr>
+    </w:lvl>
+    <w:lvl w:ilvl="2" w:tplc="0C0A001B" w:tentative="1">
+      <w:start w:val="1"/>
+      <w:numFmt w:val="lowerRoman"/>
+      <w:lvlText w:val="%3."/>
+      <w:lvlJc w:val="right"/>
+      <w:pPr>
+        <w:ind w:left="2160" w:hanging="180"/>
+      </w:pPr>
+    </w:lvl>
+    <w:lvl w:ilvl="3" w:tplc="0C0A000F" w:tentative="1">
+      <w:start w:val="1"/>
+      <w:numFmt w:val="decimal"/>
+      <w:lvlText w:val="%4."/>
+      <w:lvlJc w:val="left"/>
+      <w:pPr>
+        <w:ind w:left="2880" w:hanging="360"/>
+      </w:pPr>
+    </w:lvl>
+    <w:lvl w:ilvl="4" w:tplc="0C0A0019" w:tentative="1">
+      <w:start w:val="1"/>
+      <w:numFmt w:val="lowerLetter"/>
+      <w:lvlText w:val="%5."/>
+      <w:lvlJc w:val="left"/>
+      <w:pPr>
+        <w:ind w:left="3600" w:hanging="360"/>
+      </w:pPr>
+    </w:lvl>
+    <w:lvl w:ilvl="5" w:tplc="0C0A001B" w:tentative="1">
+      <w:start w:val="1"/>
+      <w:numFmt w:val="lowerRoman"/>
+      <w:lvlText w:val="%6."/>
+      <w:lvlJc w:val="right"/>
+      <w:pPr>
+        <w:ind w:left="4320" w:hanging="180"/>
+      </w:pPr>
+    </w:lvl>
+    <w:lvl w:ilvl="6" w:tplc="0C0A000F" w:tentative="1">
+      <w:start w:val="1"/>
+      <w:numFmt w:val="decimal"/>
+      <w:lvlText w:val="%7."/>
+      <w:lvlJc w:val="left"/>
+      <w:pPr>
+        <w:ind w:left="5040" w:hanging="360"/>
+      </w:pPr>
+    </w:lvl>
+    <w:lvl w:ilvl="7" w:tplc="0C0A0019" w:tentative="1">
+      <w:start w:val="1"/>
+      <w:numFmt w:val="lowerLetter"/>
+      <w:lvlText w:val="%8."/>
+      <w:lvlJc w:val="left"/>
+      <w:pPr>
+        <w:ind w:left="5760" w:hanging="360"/>
+      </w:pPr>
+    </w:lvl>
+    <w:lvl w:ilvl="8" w:tplc="0C0A001B" w:tentative="1">
+      <w:start w:val="1"/>
+      <w:numFmt w:val="lowerRoman"/>
+      <w:lvlText w:val="%9."/>
+      <w:lvlJc w:val="right"/>
+      <w:pPr>
+        <w:ind w:left="6480" w:hanging="180"/>
+      </w:pPr>
+    </w:lvl>
+  </w:abstractNum>
+  <w:abstractNum w:abstractNumId="3" w15:restartNumberingAfterBreak="0">
+    <w:nsid w:val="092464CE"/>
+    <w:multiLevelType w:val="hybridMultilevel"/>
+    <w:tmpl w:val="FF9EE7FA"/>
+    <w:lvl w:ilvl="0" w:tplc="0C0A0001">
+      <w:start w:val="1"/>
+      <w:numFmt w:val="bullet"/>
+      <w:lvlText w:val=""/>
+      <w:lvlJc w:val="left"/>
+      <w:pPr>
+        <w:ind w:left="720" w:hanging="360"/>
+      </w:pPr>
+      <w:rPr>
+        <w:rFonts w:ascii="Symbol" w:hAnsi="Symbol" w:hint="default"/>
+      </w:rPr>
+    </w:lvl>
+    <w:lvl w:ilvl="1" w:tplc="0C0A0003" w:tentative="1">
+      <w:start w:val="1"/>
+      <w:numFmt w:val="bullet"/>
+      <w:lvlText w:val="o"/>
+      <w:lvlJc w:val="left"/>
+      <w:pPr>
+        <w:ind w:left="1440" w:hanging="360"/>
+      </w:pPr>
+      <w:rPr>
+        <w:rFonts w:ascii="Courier New" w:hAnsi="Courier New" w:cs="Courier New" w:hint="default"/>
+      </w:rPr>
+    </w:lvl>
+    <w:lvl w:ilvl="2" w:tplc="0C0A0005" w:tentative="1">
+      <w:start w:val="1"/>
+      <w:numFmt w:val="bullet"/>
+      <w:lvlText w:val=""/>
+      <w:lvlJc w:val="left"/>
+      <w:pPr>
+        <w:ind w:left="2160" w:hanging="360"/>
+      </w:pPr>
+      <w:rPr>
+        <w:rFonts w:ascii="Wingdings" w:hAnsi="Wingdings" w:hint="default"/>
+      </w:rPr>
+    </w:lvl>
+    <w:lvl w:ilvl="3" w:tplc="0C0A0001" w:tentative="1">
+      <w:start w:val="1"/>
+      <w:numFmt w:val="bullet"/>
+      <w:lvlText w:val=""/>
+      <w:lvlJc w:val="left"/>
+      <w:pPr>
+        <w:ind w:left="2880" w:hanging="360"/>
+      </w:pPr>
+      <w:rPr>
+        <w:rFonts w:ascii="Symbol" w:hAnsi="Symbol" w:hint="default"/>
+      </w:rPr>
+    </w:lvl>
+    <w:lvl w:ilvl="4" w:tplc="0C0A0003" w:tentative="1">
+      <w:start w:val="1"/>
+      <w:numFmt w:val="bullet"/>
+      <w:lvlText w:val="o"/>
+      <w:lvlJc w:val="left"/>
+      <w:pPr>
+        <w:ind w:left="3600" w:hanging="360"/>
+      </w:pPr>
+      <w:rPr>
+        <w:rFonts w:ascii="Courier New" w:hAnsi="Courier New" w:cs="Courier New" w:hint="default"/>
+      </w:rPr>
+    </w:lvl>
+    <w:lvl w:ilvl="5" w:tplc="0C0A0005" w:tentative="1">
+      <w:start w:val="1"/>
+      <w:numFmt w:val="bullet"/>
+      <w:lvlText w:val=""/>
+      <w:lvlJc w:val="left"/>
+      <w:pPr>
+        <w:ind w:left="4320" w:hanging="360"/>
+      </w:pPr>
+      <w:rPr>
+        <w:rFonts w:ascii="Wingdings" w:hAnsi="Wingdings" w:hint="default"/>
+      </w:rPr>
+    </w:lvl>
+    <w:lvl w:ilvl="6" w:tplc="0C0A0001" w:tentative="1">
+      <w:start w:val="1"/>
+      <w:numFmt w:val="bullet"/>
+      <w:lvlText w:val=""/>
+      <w:lvlJc w:val="left"/>
+      <w:pPr>
+        <w:ind w:left="5040" w:hanging="360"/>
+      </w:pPr>
+      <w:rPr>
+        <w:rFonts w:ascii="Symbol" w:hAnsi="Symbol" w:hint="default"/>
+      </w:rPr>
+    </w:lvl>
+    <w:lvl w:ilvl="7" w:tplc="0C0A0003" w:tentative="1">
+      <w:start w:val="1"/>
+      <w:numFmt w:val="bullet"/>
+      <w:lvlText w:val="o"/>
+      <w:lvlJc w:val="left"/>
+      <w:pPr>
+        <w:ind w:left="5760" w:hanging="360"/>
+      </w:pPr>
+      <w:rPr>
+        <w:rFonts w:ascii="Courier New" w:hAnsi="Courier New" w:cs="Courier New" w:hint="default"/>
+      </w:rPr>
+    </w:lvl>
+    <w:lvl w:ilvl="8" w:tplc="0C0A0005" w:tentative="1">
+      <w:start w:val="1"/>
+      <w:numFmt w:val="bullet"/>
+      <w:lvlText w:val=""/>
+      <w:lvlJc w:val="left"/>
+      <w:pPr>
+        <w:ind w:left="6480" w:hanging="360"/>
+      </w:pPr>
+      <w:rPr>
+        <w:rFonts w:ascii="Wingdings" w:hAnsi="Wingdings" w:hint="default"/>
+      </w:rPr>
+    </w:lvl>
+  </w:abstractNum>
+  <w:abstractNum w:abstractNumId="4" w15:restartNumberingAfterBreak="0">
+    <w:nsid w:val="1015194E"/>
+    <w:multiLevelType w:val="hybridMultilevel"/>
+    <w:tmpl w:val="7D70C27C"/>
+    <w:lvl w:ilvl="0" w:tplc="0C0A000F">
+      <w:start w:val="1"/>
+      <w:numFmt w:val="decimal"/>
+      <w:lvlText w:val="%1."/>
+      <w:lvlJc w:val="left"/>
+      <w:pPr>
+        <w:ind w:left="720" w:hanging="360"/>
+      </w:pPr>
+    </w:lvl>
+    <w:lvl w:ilvl="1" w:tplc="0C0A0019" w:tentative="1">
+      <w:start w:val="1"/>
+      <w:numFmt w:val="lowerLetter"/>
+      <w:lvlText w:val="%2."/>
+      <w:lvlJc w:val="left"/>
+      <w:pPr>
+        <w:ind w:left="1440" w:hanging="360"/>
+      </w:pPr>
+    </w:lvl>
+    <w:lvl w:ilvl="2" w:tplc="0C0A001B" w:tentative="1">
+      <w:start w:val="1"/>
+      <w:numFmt w:val="lowerRoman"/>
+      <w:lvlText w:val="%3."/>
+      <w:lvlJc w:val="right"/>
+      <w:pPr>
+        <w:ind w:left="2160" w:hanging="180"/>
+      </w:pPr>
+    </w:lvl>
+    <w:lvl w:ilvl="3" w:tplc="0C0A000F" w:tentative="1">
+      <w:start w:val="1"/>
+      <w:numFmt w:val="decimal"/>
+      <w:lvlText w:val="%4."/>
+      <w:lvlJc w:val="left"/>
+      <w:pPr>
+        <w:ind w:left="2880" w:hanging="360"/>
+      </w:pPr>
+    </w:lvl>
+    <w:lvl w:ilvl="4" w:tplc="0C0A0019" w:tentative="1">
+      <w:start w:val="1"/>
+      <w:numFmt w:val="lowerLetter"/>
+      <w:lvlText w:val="%5."/>
+      <w:lvlJc w:val="left"/>
+      <w:pPr>
+        <w:ind w:left="3600" w:hanging="360"/>
+      </w:pPr>
+    </w:lvl>
+    <w:lvl w:ilvl="5" w:tplc="0C0A001B" w:tentative="1">
+      <w:start w:val="1"/>
+      <w:numFmt w:val="lowerRoman"/>
+      <w:lvlText w:val="%6."/>
+      <w:lvlJc w:val="right"/>
+      <w:pPr>
+        <w:ind w:left="4320" w:hanging="180"/>
+      </w:pPr>
+    </w:lvl>
+    <w:lvl w:ilvl="6" w:tplc="0C0A000F" w:tentative="1">
+      <w:start w:val="1"/>
+      <w:numFmt w:val="decimal"/>
+      <w:lvlText w:val="%7."/>
+      <w:lvlJc w:val="left"/>
+      <w:pPr>
+        <w:ind w:left="5040" w:hanging="360"/>
+      </w:pPr>
+    </w:lvl>
+    <w:lvl w:ilvl="7" w:tplc="0C0A0019" w:tentative="1">
+      <w:start w:val="1"/>
+      <w:numFmt w:val="lowerLetter"/>
+      <w:lvlText w:val="%8."/>
+      <w:lvlJc w:val="left"/>
+      <w:pPr>
+        <w:ind w:left="5760" w:hanging="360"/>
+      </w:pPr>
+    </w:lvl>
+    <w:lvl w:ilvl="8" w:tplc="0C0A001B" w:tentative="1">
+      <w:start w:val="1"/>
+      <w:numFmt w:val="lowerRoman"/>
+      <w:lvlText w:val="%9."/>
+      <w:lvlJc w:val="right"/>
+      <w:pPr>
+        <w:ind w:left="6480" w:hanging="180"/>
+      </w:pPr>
+    </w:lvl>
+  </w:abstractNum>
+  <w:abstractNum w:abstractNumId="5" w15:restartNumberingAfterBreak="0">
     <w:nsid w:val="13B2C63B"/>
     <w:multiLevelType w:val="hybridMultilevel"/>
     <w:tmpl w:val="1B747006"/>
@@ -10682,7 +14621,93 @@
       </w:rPr>
     </w:lvl>
   </w:abstractNum>
-  <w:abstractNum w:abstractNumId="3" w15:restartNumberingAfterBreak="0">
+  <w:abstractNum w:abstractNumId="6" w15:restartNumberingAfterBreak="0">
+    <w:nsid w:val="1C5C2A65"/>
+    <w:multiLevelType w:val="hybridMultilevel"/>
+    <w:tmpl w:val="427C00A8"/>
+    <w:lvl w:ilvl="0" w:tplc="0C0A000F">
+      <w:start w:val="1"/>
+      <w:numFmt w:val="decimal"/>
+      <w:lvlText w:val="%1."/>
+      <w:lvlJc w:val="left"/>
+      <w:pPr>
+        <w:ind w:left="720" w:hanging="360"/>
+      </w:pPr>
+    </w:lvl>
+    <w:lvl w:ilvl="1" w:tplc="0C0A0019" w:tentative="1">
+      <w:start w:val="1"/>
+      <w:numFmt w:val="lowerLetter"/>
+      <w:lvlText w:val="%2."/>
+      <w:lvlJc w:val="left"/>
+      <w:pPr>
+        <w:ind w:left="1440" w:hanging="360"/>
+      </w:pPr>
+    </w:lvl>
+    <w:lvl w:ilvl="2" w:tplc="0C0A001B" w:tentative="1">
+      <w:start w:val="1"/>
+      <w:numFmt w:val="lowerRoman"/>
+      <w:lvlText w:val="%3."/>
+      <w:lvlJc w:val="right"/>
+      <w:pPr>
+        <w:ind w:left="2160" w:hanging="180"/>
+      </w:pPr>
+    </w:lvl>
+    <w:lvl w:ilvl="3" w:tplc="0C0A000F" w:tentative="1">
+      <w:start w:val="1"/>
+      <w:numFmt w:val="decimal"/>
+      <w:lvlText w:val="%4."/>
+      <w:lvlJc w:val="left"/>
+      <w:pPr>
+        <w:ind w:left="2880" w:hanging="360"/>
+      </w:pPr>
+    </w:lvl>
+    <w:lvl w:ilvl="4" w:tplc="0C0A0019" w:tentative="1">
+      <w:start w:val="1"/>
+      <w:numFmt w:val="lowerLetter"/>
+      <w:lvlText w:val="%5."/>
+      <w:lvlJc w:val="left"/>
+      <w:pPr>
+        <w:ind w:left="3600" w:hanging="360"/>
+      </w:pPr>
+    </w:lvl>
+    <w:lvl w:ilvl="5" w:tplc="0C0A001B" w:tentative="1">
+      <w:start w:val="1"/>
+      <w:numFmt w:val="lowerRoman"/>
+      <w:lvlText w:val="%6."/>
+      <w:lvlJc w:val="right"/>
+      <w:pPr>
+        <w:ind w:left="4320" w:hanging="180"/>
+      </w:pPr>
+    </w:lvl>
+    <w:lvl w:ilvl="6" w:tplc="0C0A000F" w:tentative="1">
+      <w:start w:val="1"/>
+      <w:numFmt w:val="decimal"/>
+      <w:lvlText w:val="%7."/>
+      <w:lvlJc w:val="left"/>
+      <w:pPr>
+        <w:ind w:left="5040" w:hanging="360"/>
+      </w:pPr>
+    </w:lvl>
+    <w:lvl w:ilvl="7" w:tplc="0C0A0019" w:tentative="1">
+      <w:start w:val="1"/>
+      <w:numFmt w:val="lowerLetter"/>
+      <w:lvlText w:val="%8."/>
+      <w:lvlJc w:val="left"/>
+      <w:pPr>
+        <w:ind w:left="5760" w:hanging="360"/>
+      </w:pPr>
+    </w:lvl>
+    <w:lvl w:ilvl="8" w:tplc="0C0A001B" w:tentative="1">
+      <w:start w:val="1"/>
+      <w:numFmt w:val="lowerRoman"/>
+      <w:lvlText w:val="%9."/>
+      <w:lvlJc w:val="right"/>
+      <w:pPr>
+        <w:ind w:left="6480" w:hanging="180"/>
+      </w:pPr>
+    </w:lvl>
+  </w:abstractNum>
+  <w:abstractNum w:abstractNumId="7" w15:restartNumberingAfterBreak="0">
     <w:nsid w:val="248D64E3"/>
     <w:multiLevelType w:val="hybridMultilevel"/>
     <w:tmpl w:val="B03A2DAC"/>
@@ -10795,7 +14820,7 @@
       </w:rPr>
     </w:lvl>
   </w:abstractNum>
-  <w:abstractNum w:abstractNumId="4" w15:restartNumberingAfterBreak="0">
+  <w:abstractNum w:abstractNumId="8" w15:restartNumberingAfterBreak="0">
     <w:nsid w:val="27ED7772"/>
     <w:multiLevelType w:val="hybridMultilevel"/>
     <w:tmpl w:val="3F04CFAE"/>
@@ -10881,7 +14906,7 @@
       </w:pPr>
     </w:lvl>
   </w:abstractNum>
-  <w:abstractNum w:abstractNumId="5" w15:restartNumberingAfterBreak="0">
+  <w:abstractNum w:abstractNumId="9" w15:restartNumberingAfterBreak="0">
     <w:nsid w:val="33C247DE"/>
     <w:multiLevelType w:val="hybridMultilevel"/>
     <w:tmpl w:val="6A42F9EC"/>
@@ -10994,7 +15019,93 @@
       </w:rPr>
     </w:lvl>
   </w:abstractNum>
-  <w:abstractNum w:abstractNumId="6" w15:restartNumberingAfterBreak="0">
+  <w:abstractNum w:abstractNumId="10" w15:restartNumberingAfterBreak="0">
+    <w:nsid w:val="35C61F33"/>
+    <w:multiLevelType w:val="hybridMultilevel"/>
+    <w:tmpl w:val="37BA5668"/>
+    <w:lvl w:ilvl="0" w:tplc="0C0A000F">
+      <w:start w:val="1"/>
+      <w:numFmt w:val="decimal"/>
+      <w:lvlText w:val="%1."/>
+      <w:lvlJc w:val="left"/>
+      <w:pPr>
+        <w:ind w:left="1440" w:hanging="360"/>
+      </w:pPr>
+    </w:lvl>
+    <w:lvl w:ilvl="1" w:tplc="0C0A0019" w:tentative="1">
+      <w:start w:val="1"/>
+      <w:numFmt w:val="lowerLetter"/>
+      <w:lvlText w:val="%2."/>
+      <w:lvlJc w:val="left"/>
+      <w:pPr>
+        <w:ind w:left="2160" w:hanging="360"/>
+      </w:pPr>
+    </w:lvl>
+    <w:lvl w:ilvl="2" w:tplc="0C0A001B" w:tentative="1">
+      <w:start w:val="1"/>
+      <w:numFmt w:val="lowerRoman"/>
+      <w:lvlText w:val="%3."/>
+      <w:lvlJc w:val="right"/>
+      <w:pPr>
+        <w:ind w:left="2880" w:hanging="180"/>
+      </w:pPr>
+    </w:lvl>
+    <w:lvl w:ilvl="3" w:tplc="0C0A000F" w:tentative="1">
+      <w:start w:val="1"/>
+      <w:numFmt w:val="decimal"/>
+      <w:lvlText w:val="%4."/>
+      <w:lvlJc w:val="left"/>
+      <w:pPr>
+        <w:ind w:left="3600" w:hanging="360"/>
+      </w:pPr>
+    </w:lvl>
+    <w:lvl w:ilvl="4" w:tplc="0C0A0019" w:tentative="1">
+      <w:start w:val="1"/>
+      <w:numFmt w:val="lowerLetter"/>
+      <w:lvlText w:val="%5."/>
+      <w:lvlJc w:val="left"/>
+      <w:pPr>
+        <w:ind w:left="4320" w:hanging="360"/>
+      </w:pPr>
+    </w:lvl>
+    <w:lvl w:ilvl="5" w:tplc="0C0A001B" w:tentative="1">
+      <w:start w:val="1"/>
+      <w:numFmt w:val="lowerRoman"/>
+      <w:lvlText w:val="%6."/>
+      <w:lvlJc w:val="right"/>
+      <w:pPr>
+        <w:ind w:left="5040" w:hanging="180"/>
+      </w:pPr>
+    </w:lvl>
+    <w:lvl w:ilvl="6" w:tplc="0C0A000F" w:tentative="1">
+      <w:start w:val="1"/>
+      <w:numFmt w:val="decimal"/>
+      <w:lvlText w:val="%7."/>
+      <w:lvlJc w:val="left"/>
+      <w:pPr>
+        <w:ind w:left="5760" w:hanging="360"/>
+      </w:pPr>
+    </w:lvl>
+    <w:lvl w:ilvl="7" w:tplc="0C0A0019" w:tentative="1">
+      <w:start w:val="1"/>
+      <w:numFmt w:val="lowerLetter"/>
+      <w:lvlText w:val="%8."/>
+      <w:lvlJc w:val="left"/>
+      <w:pPr>
+        <w:ind w:left="6480" w:hanging="360"/>
+      </w:pPr>
+    </w:lvl>
+    <w:lvl w:ilvl="8" w:tplc="0C0A001B" w:tentative="1">
+      <w:start w:val="1"/>
+      <w:numFmt w:val="lowerRoman"/>
+      <w:lvlText w:val="%9."/>
+      <w:lvlJc w:val="right"/>
+      <w:pPr>
+        <w:ind w:left="7200" w:hanging="180"/>
+      </w:pPr>
+    </w:lvl>
+  </w:abstractNum>
+  <w:abstractNum w:abstractNumId="11" w15:restartNumberingAfterBreak="0">
     <w:nsid w:val="3A4F2422"/>
     <w:multiLevelType w:val="hybridMultilevel"/>
     <w:tmpl w:val="B4908F3E"/>
@@ -11107,7 +15218,7 @@
       </w:rPr>
     </w:lvl>
   </w:abstractNum>
-  <w:abstractNum w:abstractNumId="7" w15:restartNumberingAfterBreak="0">
+  <w:abstractNum w:abstractNumId="12" w15:restartNumberingAfterBreak="0">
     <w:nsid w:val="3CC04535"/>
     <w:multiLevelType w:val="hybridMultilevel"/>
     <w:tmpl w:val="951277A8"/>
@@ -11220,7 +15331,7 @@
       </w:rPr>
     </w:lvl>
   </w:abstractNum>
-  <w:abstractNum w:abstractNumId="8" w15:restartNumberingAfterBreak="0">
+  <w:abstractNum w:abstractNumId="13" w15:restartNumberingAfterBreak="0">
     <w:nsid w:val="449E3078"/>
     <w:multiLevelType w:val="hybridMultilevel"/>
     <w:tmpl w:val="5068FA70"/>
@@ -11333,7 +15444,7 @@
       </w:rPr>
     </w:lvl>
   </w:abstractNum>
-  <w:abstractNum w:abstractNumId="9" w15:restartNumberingAfterBreak="0">
+  <w:abstractNum w:abstractNumId="14" w15:restartNumberingAfterBreak="0">
     <w:nsid w:val="637DBE8A"/>
     <w:multiLevelType w:val="hybridMultilevel"/>
     <w:tmpl w:val="6A8C0032"/>
@@ -11446,7 +15557,7 @@
       </w:rPr>
     </w:lvl>
   </w:abstractNum>
-  <w:abstractNum w:abstractNumId="10" w15:restartNumberingAfterBreak="0">
+  <w:abstractNum w:abstractNumId="15" w15:restartNumberingAfterBreak="0">
     <w:nsid w:val="68E31669"/>
     <w:multiLevelType w:val="hybridMultilevel"/>
     <w:tmpl w:val="D18803BE"/>
@@ -11559,53 +15670,237 @@
       </w:rPr>
     </w:lvl>
   </w:abstractNum>
+  <w:abstractNum w:abstractNumId="16" w15:restartNumberingAfterBreak="0">
+    <w:nsid w:val="767A0700"/>
+    <w:multiLevelType w:val="hybridMultilevel"/>
+    <w:tmpl w:val="6C5A46BE"/>
+    <w:lvl w:ilvl="0" w:tplc="0C0A000F">
+      <w:start w:val="1"/>
+      <w:numFmt w:val="decimal"/>
+      <w:lvlText w:val="%1."/>
+      <w:lvlJc w:val="left"/>
+      <w:pPr>
+        <w:ind w:left="720" w:hanging="360"/>
+      </w:pPr>
+    </w:lvl>
+    <w:lvl w:ilvl="1" w:tplc="0C0A0019" w:tentative="1">
+      <w:start w:val="1"/>
+      <w:numFmt w:val="lowerLetter"/>
+      <w:lvlText w:val="%2."/>
+      <w:lvlJc w:val="left"/>
+      <w:pPr>
+        <w:ind w:left="1440" w:hanging="360"/>
+      </w:pPr>
+    </w:lvl>
+    <w:lvl w:ilvl="2" w:tplc="0C0A001B" w:tentative="1">
+      <w:start w:val="1"/>
+      <w:numFmt w:val="lowerRoman"/>
+      <w:lvlText w:val="%3."/>
+      <w:lvlJc w:val="right"/>
+      <w:pPr>
+        <w:ind w:left="2160" w:hanging="180"/>
+      </w:pPr>
+    </w:lvl>
+    <w:lvl w:ilvl="3" w:tplc="0C0A000F" w:tentative="1">
+      <w:start w:val="1"/>
+      <w:numFmt w:val="decimal"/>
+      <w:lvlText w:val="%4."/>
+      <w:lvlJc w:val="left"/>
+      <w:pPr>
+        <w:ind w:left="2880" w:hanging="360"/>
+      </w:pPr>
+    </w:lvl>
+    <w:lvl w:ilvl="4" w:tplc="0C0A0019" w:tentative="1">
+      <w:start w:val="1"/>
+      <w:numFmt w:val="lowerLetter"/>
+      <w:lvlText w:val="%5."/>
+      <w:lvlJc w:val="left"/>
+      <w:pPr>
+        <w:ind w:left="3600" w:hanging="360"/>
+      </w:pPr>
+    </w:lvl>
+    <w:lvl w:ilvl="5" w:tplc="0C0A001B" w:tentative="1">
+      <w:start w:val="1"/>
+      <w:numFmt w:val="lowerRoman"/>
+      <w:lvlText w:val="%6."/>
+      <w:lvlJc w:val="right"/>
+      <w:pPr>
+        <w:ind w:left="4320" w:hanging="180"/>
+      </w:pPr>
+    </w:lvl>
+    <w:lvl w:ilvl="6" w:tplc="0C0A000F" w:tentative="1">
+      <w:start w:val="1"/>
+      <w:numFmt w:val="decimal"/>
+      <w:lvlText w:val="%7."/>
+      <w:lvlJc w:val="left"/>
+      <w:pPr>
+        <w:ind w:left="5040" w:hanging="360"/>
+      </w:pPr>
+    </w:lvl>
+    <w:lvl w:ilvl="7" w:tplc="0C0A0019" w:tentative="1">
+      <w:start w:val="1"/>
+      <w:numFmt w:val="lowerLetter"/>
+      <w:lvlText w:val="%8."/>
+      <w:lvlJc w:val="left"/>
+      <w:pPr>
+        <w:ind w:left="5760" w:hanging="360"/>
+      </w:pPr>
+    </w:lvl>
+    <w:lvl w:ilvl="8" w:tplc="0C0A001B" w:tentative="1">
+      <w:start w:val="1"/>
+      <w:numFmt w:val="lowerRoman"/>
+      <w:lvlText w:val="%9."/>
+      <w:lvlJc w:val="right"/>
+      <w:pPr>
+        <w:ind w:left="6480" w:hanging="180"/>
+      </w:pPr>
+    </w:lvl>
+  </w:abstractNum>
+  <w:abstractNum w:abstractNumId="17" w15:restartNumberingAfterBreak="0">
+    <w:nsid w:val="77D569A3"/>
+    <w:multiLevelType w:val="hybridMultilevel"/>
+    <w:tmpl w:val="A5FC409E"/>
+    <w:lvl w:ilvl="0" w:tplc="0C0A000F">
+      <w:start w:val="1"/>
+      <w:numFmt w:val="decimal"/>
+      <w:lvlText w:val="%1."/>
+      <w:lvlJc w:val="left"/>
+      <w:pPr>
+        <w:ind w:left="720" w:hanging="360"/>
+      </w:pPr>
+    </w:lvl>
+    <w:lvl w:ilvl="1" w:tplc="0C0A0019" w:tentative="1">
+      <w:start w:val="1"/>
+      <w:numFmt w:val="lowerLetter"/>
+      <w:lvlText w:val="%2."/>
+      <w:lvlJc w:val="left"/>
+      <w:pPr>
+        <w:ind w:left="1440" w:hanging="360"/>
+      </w:pPr>
+    </w:lvl>
+    <w:lvl w:ilvl="2" w:tplc="0C0A001B" w:tentative="1">
+      <w:start w:val="1"/>
+      <w:numFmt w:val="lowerRoman"/>
+      <w:lvlText w:val="%3."/>
+      <w:lvlJc w:val="right"/>
+      <w:pPr>
+        <w:ind w:left="2160" w:hanging="180"/>
+      </w:pPr>
+    </w:lvl>
+    <w:lvl w:ilvl="3" w:tplc="0C0A000F" w:tentative="1">
+      <w:start w:val="1"/>
+      <w:numFmt w:val="decimal"/>
+      <w:lvlText w:val="%4."/>
+      <w:lvlJc w:val="left"/>
+      <w:pPr>
+        <w:ind w:left="2880" w:hanging="360"/>
+      </w:pPr>
+    </w:lvl>
+    <w:lvl w:ilvl="4" w:tplc="0C0A0019" w:tentative="1">
+      <w:start w:val="1"/>
+      <w:numFmt w:val="lowerLetter"/>
+      <w:lvlText w:val="%5."/>
+      <w:lvlJc w:val="left"/>
+      <w:pPr>
+        <w:ind w:left="3600" w:hanging="360"/>
+      </w:pPr>
+    </w:lvl>
+    <w:lvl w:ilvl="5" w:tplc="0C0A001B" w:tentative="1">
+      <w:start w:val="1"/>
+      <w:numFmt w:val="lowerRoman"/>
+      <w:lvlText w:val="%6."/>
+      <w:lvlJc w:val="right"/>
+      <w:pPr>
+        <w:ind w:left="4320" w:hanging="180"/>
+      </w:pPr>
+    </w:lvl>
+    <w:lvl w:ilvl="6" w:tplc="0C0A000F" w:tentative="1">
+      <w:start w:val="1"/>
+      <w:numFmt w:val="decimal"/>
+      <w:lvlText w:val="%7."/>
+      <w:lvlJc w:val="left"/>
+      <w:pPr>
+        <w:ind w:left="5040" w:hanging="360"/>
+      </w:pPr>
+    </w:lvl>
+    <w:lvl w:ilvl="7" w:tplc="0C0A0019" w:tentative="1">
+      <w:start w:val="1"/>
+      <w:numFmt w:val="lowerLetter"/>
+      <w:lvlText w:val="%8."/>
+      <w:lvlJc w:val="left"/>
+      <w:pPr>
+        <w:ind w:left="5760" w:hanging="360"/>
+      </w:pPr>
+    </w:lvl>
+    <w:lvl w:ilvl="8" w:tplc="0C0A001B" w:tentative="1">
+      <w:start w:val="1"/>
+      <w:numFmt w:val="lowerRoman"/>
+      <w:lvlText w:val="%9."/>
+      <w:lvlJc w:val="right"/>
+      <w:pPr>
+        <w:ind w:left="6480" w:hanging="180"/>
+      </w:pPr>
+    </w:lvl>
+  </w:abstractNum>
   <w:num w:numId="1" w16cid:durableId="234360258">
     <w:abstractNumId w:val="1"/>
   </w:num>
   <w:num w:numId="2" w16cid:durableId="388455761">
-    <w:abstractNumId w:val="4"/>
+    <w:abstractNumId w:val="8"/>
   </w:num>
   <w:num w:numId="3" w16cid:durableId="354160044">
-    <w:abstractNumId w:val="8"/>
+    <w:abstractNumId w:val="13"/>
   </w:num>
   <w:num w:numId="4" w16cid:durableId="335961340">
-    <w:abstractNumId w:val="10"/>
+    <w:abstractNumId w:val="15"/>
   </w:num>
   <w:num w:numId="5" w16cid:durableId="1987054099">
-    <w:abstractNumId w:val="7"/>
+    <w:abstractNumId w:val="12"/>
   </w:num>
   <w:num w:numId="6" w16cid:durableId="208541236">
     <w:abstractNumId w:val="0"/>
   </w:num>
   <w:num w:numId="7" w16cid:durableId="1007557764">
-    <w:abstractNumId w:val="3"/>
+    <w:abstractNumId w:val="7"/>
   </w:num>
   <w:num w:numId="8" w16cid:durableId="350492164">
+    <w:abstractNumId w:val="11"/>
+  </w:num>
+  <w:num w:numId="9" w16cid:durableId="2092967755">
+    <w:abstractNumId w:val="9"/>
+  </w:num>
+  <w:num w:numId="10" w16cid:durableId="2098212116">
+    <w:abstractNumId w:val="14"/>
+  </w:num>
+  <w:num w:numId="11" w16cid:durableId="1843814735">
+    <w:abstractNumId w:val="14"/>
+  </w:num>
+  <w:num w:numId="12" w16cid:durableId="1986810551">
+    <w:abstractNumId w:val="5"/>
+  </w:num>
+  <w:num w:numId="13" w16cid:durableId="679115107">
+    <w:abstractNumId w:val="5"/>
+  </w:num>
+  <w:num w:numId="14" w16cid:durableId="835536606">
+    <w:abstractNumId w:val="2"/>
+  </w:num>
+  <w:num w:numId="15" w16cid:durableId="611012495">
+    <w:abstractNumId w:val="17"/>
+  </w:num>
+  <w:num w:numId="16" w16cid:durableId="1514029407">
+    <w:abstractNumId w:val="4"/>
+  </w:num>
+  <w:num w:numId="17" w16cid:durableId="1203713096">
+    <w:abstractNumId w:val="16"/>
+  </w:num>
+  <w:num w:numId="18" w16cid:durableId="949051035">
+    <w:abstractNumId w:val="10"/>
+  </w:num>
+  <w:num w:numId="19" w16cid:durableId="463734370">
     <w:abstractNumId w:val="6"/>
   </w:num>
-  <w:num w:numId="9" w16cid:durableId="2092967755">
-    <w:abstractNumId w:val="5"/>
-  </w:num>
-  <w:num w:numId="10" w16cid:durableId="2098212116">
-    <w:abstractNumId w:val="9"/>
-  </w:num>
-  <w:num w:numId="11" w16cid:durableId="1843814735">
-    <w:abstractNumId w:val="9"/>
-  </w:num>
-  <w:num w:numId="12" w16cid:durableId="1986810551">
-    <w:abstractNumId w:val="2"/>
-    <w:lvlOverride w:ilvl="0"/>
-    <w:lvlOverride w:ilvl="1"/>
-    <w:lvlOverride w:ilvl="2"/>
-    <w:lvlOverride w:ilvl="3"/>
-    <w:lvlOverride w:ilvl="4"/>
-    <w:lvlOverride w:ilvl="5"/>
-    <w:lvlOverride w:ilvl="6"/>
-    <w:lvlOverride w:ilvl="7"/>
-    <w:lvlOverride w:ilvl="8"/>
-  </w:num>
-  <w:num w:numId="13" w16cid:durableId="679115107">
-    <w:abstractNumId w:val="2"/>
+  <w:num w:numId="20" w16cid:durableId="1126654708">
+    <w:abstractNumId w:val="3"/>
   </w:num>
 </w:numbering>
 </file>
@@ -12010,7 +16305,7 @@
   <w:style w:type="paragraph" w:default="1" w:styleId="Normal">
     <w:name w:val="Normal"/>
     <w:qFormat/>
-    <w:rsid w:val="007935EB"/>
+    <w:rsid w:val="00D17FE8"/>
     <w:pPr>
       <w:jc w:val="both"/>
     </w:pPr>

</xml_diff>